<commit_message>
Update TDD for Sprint 2
</commit_message>
<xml_diff>
--- a/Documentation/Technical Design Document/Technical Design Document v1.2.docx
+++ b/Documentation/Technical Design Document/Technical Design Document v1.2.docx
@@ -1,6 +1,6 @@
 
 <file path=word/document.xml><?xml version="1.0" encoding="utf-8"?>
-<w:document xmlns:wpc="http://schemas.microsoft.com/office/word/2010/wordprocessingCanvas" xmlns:cx="http://schemas.microsoft.com/office/drawing/2014/chartex" xmlns:cx1="http://schemas.microsoft.com/office/drawing/2015/9/8/chartex" xmlns:cx2="http://schemas.microsoft.com/office/drawing/2015/10/21/chartex" xmlns:cx3="http://schemas.microsoft.com/office/drawing/2016/5/9/chartex" xmlns:cx4="http://schemas.microsoft.com/office/drawing/2016/5/10/chartex" xmlns:cx5="http://schemas.microsoft.com/office/drawing/2016/5/11/chartex" xmlns:cx6="http://schemas.microsoft.com/office/drawing/2016/5/12/chartex" xmlns:cx7="http://schemas.microsoft.com/office/drawing/2016/5/13/chartex" xmlns:cx8="http://schemas.microsoft.com/office/drawing/2016/5/14/chartex" xmlns:mc="http://schemas.openxmlformats.org/markup-compatibility/2006" xmlns:aink="http://schemas.microsoft.com/office/drawing/2016/ink" xmlns:am3d="http://schemas.microsoft.com/office/drawing/2017/model3d" xmlns:o="urn:schemas-microsoft-com:office:office" xmlns:r="http://schemas.openxmlformats.org/officeDocument/2006/relationships" xmlns:m="http://schemas.openxmlformats.org/officeDocument/2006/math" xmlns:v="urn:schemas-microsoft-com:vml" xmlns:wp14="http://schemas.microsoft.com/office/word/2010/wordprocessingDrawing" xmlns:wp="http://schemas.openxmlformats.org/drawingml/2006/wordprocessingDrawing" xmlns:w10="urn:schemas-microsoft-com:office:word" xmlns:w="http://schemas.openxmlformats.org/wordprocessingml/2006/main" xmlns:w14="http://schemas.microsoft.com/office/word/2010/wordml" xmlns:w15="http://schemas.microsoft.com/office/word/2012/wordml" xmlns:w16cid="http://schemas.microsoft.com/office/word/2016/wordml/cid" xmlns:w16se="http://schemas.microsoft.com/office/word/2015/wordml/symex" xmlns:wpg="http://schemas.microsoft.com/office/word/2010/wordprocessingGroup" xmlns:wpi="http://schemas.microsoft.com/office/word/2010/wordprocessingInk" xmlns:wne="http://schemas.microsoft.com/office/word/2006/wordml" xmlns:wps="http://schemas.microsoft.com/office/word/2010/wordprocessingShape" mc:Ignorable="w14 w15 w16se w16cid wp14">
+<w:document xmlns:wpc="http://schemas.microsoft.com/office/word/2010/wordprocessingCanvas" xmlns:cx="http://schemas.microsoft.com/office/drawing/2014/chartex" xmlns:cx1="http://schemas.microsoft.com/office/drawing/2015/9/8/chartex" xmlns:cx2="http://schemas.microsoft.com/office/drawing/2015/10/21/chartex" xmlns:cx3="http://schemas.microsoft.com/office/drawing/2016/5/9/chartex" xmlns:cx4="http://schemas.microsoft.com/office/drawing/2016/5/10/chartex" xmlns:cx5="http://schemas.microsoft.com/office/drawing/2016/5/11/chartex" xmlns:cx6="http://schemas.microsoft.com/office/drawing/2016/5/12/chartex" xmlns:cx7="http://schemas.microsoft.com/office/drawing/2016/5/13/chartex" xmlns:cx8="http://schemas.microsoft.com/office/drawing/2016/5/14/chartex" xmlns:mc="http://schemas.openxmlformats.org/markup-compatibility/2006" xmlns:aink="http://schemas.microsoft.com/office/drawing/2016/ink" xmlns:am3d="http://schemas.microsoft.com/office/drawing/2017/model3d" xmlns:o="urn:schemas-microsoft-com:office:office" xmlns:r="http://schemas.openxmlformats.org/officeDocument/2006/relationships" xmlns:m="http://schemas.openxmlformats.org/officeDocument/2006/math" xmlns:v="urn:schemas-microsoft-com:vml" xmlns:wp14="http://schemas.microsoft.com/office/word/2010/wordprocessingDrawing" xmlns:wp="http://schemas.openxmlformats.org/drawingml/2006/wordprocessingDrawing" xmlns:w10="urn:schemas-microsoft-com:office:word" xmlns:w="http://schemas.openxmlformats.org/wordprocessingml/2006/main" xmlns:w14="http://schemas.microsoft.com/office/word/2010/wordml" xmlns:w15="http://schemas.microsoft.com/office/word/2012/wordml" xmlns:w16cex="http://schemas.microsoft.com/office/word/2018/wordml/cex" xmlns:w16cid="http://schemas.microsoft.com/office/word/2016/wordml/cid" xmlns:w16="http://schemas.microsoft.com/office/word/2018/wordml" xmlns:w16sdtdh="http://schemas.microsoft.com/office/word/2020/wordml/sdtdatahash" xmlns:w16se="http://schemas.microsoft.com/office/word/2015/wordml/symex" xmlns:wpg="http://schemas.microsoft.com/office/word/2010/wordprocessingGroup" xmlns:wpi="http://schemas.microsoft.com/office/word/2010/wordprocessingInk" xmlns:wne="http://schemas.microsoft.com/office/word/2006/wordml" xmlns:wps="http://schemas.microsoft.com/office/word/2010/wordprocessingShape" mc:Ignorable="w14 w15 w16se w16cid w16 w16cex w16sdtdh wp14">
   <w:background w:color="FFFFFF"/>
   <w:body>
     <w:p>
@@ -57,7 +57,9 @@
               <w:tab w:val="right" w:leader="dot" w:pos="9016"/>
             </w:tabs>
             <w:rPr>
+              <w:rFonts w:asciiTheme="minorHAnsi" w:eastAsiaTheme="minorEastAsia" w:hAnsiTheme="minorHAnsi" w:cstheme="minorBidi"/>
               <w:noProof/>
+              <w:lang w:val="en-GB" w:eastAsia="en-GB"/>
             </w:rPr>
           </w:pPr>
           <w:r>
@@ -69,7 +71,7 @@
           <w:r>
             <w:fldChar w:fldCharType="separate"/>
           </w:r>
-          <w:hyperlink w:anchor="_Toc87438396" w:history="1">
+          <w:hyperlink w:anchor="_Toc90563172" w:history="1">
             <w:r>
               <w:rPr>
                 <w:rStyle w:val="Hyperlink"/>
@@ -86,10 +88,12 @@
               <w:tab w:val="right" w:leader="dot" w:pos="9016"/>
             </w:tabs>
             <w:rPr>
+              <w:rFonts w:asciiTheme="minorHAnsi" w:eastAsiaTheme="minorEastAsia" w:hAnsiTheme="minorHAnsi" w:cstheme="minorBidi"/>
               <w:noProof/>
+              <w:lang w:val="en-GB" w:eastAsia="en-GB"/>
             </w:rPr>
           </w:pPr>
-          <w:hyperlink w:anchor="_Toc87438397" w:history="1">
+          <w:hyperlink w:anchor="_Toc90563173" w:history="1">
             <w:r>
               <w:rPr>
                 <w:rStyle w:val="Hyperlink"/>
@@ -106,10 +110,12 @@
               <w:tab w:val="right" w:leader="dot" w:pos="9016"/>
             </w:tabs>
             <w:rPr>
+              <w:rFonts w:asciiTheme="minorHAnsi" w:eastAsiaTheme="minorEastAsia" w:hAnsiTheme="minorHAnsi" w:cstheme="minorBidi"/>
               <w:noProof/>
+              <w:lang w:val="en-GB" w:eastAsia="en-GB"/>
             </w:rPr>
           </w:pPr>
-          <w:hyperlink w:anchor="_Toc87438398" w:history="1">
+          <w:hyperlink w:anchor="_Toc90563174" w:history="1">
             <w:r>
               <w:rPr>
                 <w:rStyle w:val="Hyperlink"/>
@@ -126,10 +132,12 @@
               <w:tab w:val="right" w:leader="dot" w:pos="9016"/>
             </w:tabs>
             <w:rPr>
+              <w:rFonts w:asciiTheme="minorHAnsi" w:eastAsiaTheme="minorEastAsia" w:hAnsiTheme="minorHAnsi" w:cstheme="minorBidi"/>
               <w:noProof/>
+              <w:lang w:val="en-GB" w:eastAsia="en-GB"/>
             </w:rPr>
           </w:pPr>
-          <w:hyperlink w:anchor="_Toc87438399" w:history="1">
+          <w:hyperlink w:anchor="_Toc90563175" w:history="1">
             <w:r>
               <w:rPr>
                 <w:rStyle w:val="Hyperlink"/>
@@ -141,22 +149,23 @@
         </w:p>
         <w:p>
           <w:pPr>
-            <w:pStyle w:val="TOC2"/>
+            <w:pStyle w:val="TOC1"/>
             <w:tabs>
               <w:tab w:val="right" w:leader="dot" w:pos="9016"/>
             </w:tabs>
             <w:rPr>
+              <w:rFonts w:asciiTheme="minorHAnsi" w:eastAsiaTheme="minorEastAsia" w:hAnsiTheme="minorHAnsi" w:cstheme="minorBidi"/>
               <w:noProof/>
+              <w:lang w:val="en-GB" w:eastAsia="en-GB"/>
             </w:rPr>
           </w:pPr>
-          <w:hyperlink w:anchor="_Toc87438400" w:history="1">
+          <w:hyperlink w:anchor="_Toc90563176" w:history="1">
             <w:r>
               <w:rPr>
                 <w:rStyle w:val="Hyperlink"/>
-                <w:rFonts w:ascii="Arial" w:eastAsia="Arial" w:hAnsi="Arial" w:cs="Arial"/>
                 <w:noProof/>
               </w:rPr>
-              <w:t>Videos</w:t>
+              <w:t>Sprint 2 Report</w:t>
             </w:r>
           </w:hyperlink>
         </w:p>
@@ -217,7 +226,7 @@
           <w:between w:val="nil"/>
         </w:pBdr>
       </w:pPr>
-      <w:bookmarkStart w:id="2" w:name="_Toc87438396"/>
+      <w:bookmarkStart w:id="2" w:name="_Toc90563172"/>
       <w:r>
         <w:lastRenderedPageBreak/>
         <w:t>CRC cards</w:t>
@@ -292,7 +301,7 @@
           <w:between w:val="nil"/>
         </w:pBdr>
       </w:pPr>
-      <w:bookmarkStart w:id="3" w:name="_Toc87438397"/>
+      <w:bookmarkStart w:id="3" w:name="_Toc90563173"/>
       <w:r>
         <w:t>Architecture</w:t>
       </w:r>
@@ -357,7 +366,7 @@
       <w:pPr>
         <w:pStyle w:val="Heading1"/>
       </w:pPr>
-      <w:bookmarkStart w:id="4" w:name="_Toc87438398"/>
+      <w:bookmarkStart w:id="4" w:name="_Toc90563174"/>
       <w:r>
         <w:lastRenderedPageBreak/>
         <w:t>Technology</w:t>
@@ -509,7 +518,7 @@
           <w:rFonts w:ascii="Arial" w:eastAsia="Arial" w:hAnsi="Arial" w:cs="Arial"/>
         </w:rPr>
       </w:pPr>
-      <w:bookmarkStart w:id="5" w:name="_Toc87438399"/>
+      <w:bookmarkStart w:id="5" w:name="_Toc90563175"/>
       <w:r>
         <w:t>Sprint 1 Report</w:t>
       </w:r>
@@ -5990,11 +5999,17 @@
           <w:rFonts w:ascii="Arial" w:eastAsia="Arial" w:hAnsi="Arial" w:cs="Arial"/>
         </w:rPr>
       </w:pPr>
-      <w:proofErr w:type="gramStart"/>
+      <w:bookmarkStart w:id="6" w:name="_Toc90563176"/>
       <w:r>
-        <w:t>Sprint  Report</w:t>
+        <w:t>Sprint</w:t>
       </w:r>
-      <w:proofErr w:type="gramEnd"/>
+      <w:r>
+        <w:t xml:space="preserve"> 2</w:t>
+      </w:r>
+      <w:r>
+        <w:t xml:space="preserve"> Report</w:t>
+      </w:r>
+      <w:bookmarkEnd w:id="6"/>
       <w:r>
         <w:t xml:space="preserve"> </w:t>
       </w:r>
@@ -6022,25 +6037,9 @@
         <w:t>Summary of planned work</w:t>
       </w:r>
     </w:p>
-    <w:p>
-      <w:pPr>
-        <w:spacing w:after="0"/>
-        <w:rPr>
-          <w:rFonts w:ascii="Arial" w:eastAsia="Arial" w:hAnsi="Arial" w:cs="Arial"/>
-        </w:rPr>
-      </w:pPr>
-    </w:p>
-    <w:p>
-      <w:pPr>
-        <w:spacing w:after="0"/>
-        <w:rPr>
-          <w:rFonts w:ascii="Arial" w:eastAsia="Arial" w:hAnsi="Arial" w:cs="Arial"/>
-        </w:rPr>
-      </w:pPr>
-    </w:p>
     <w:tbl>
       <w:tblPr>
-        <w:tblW w:w="9016" w:type="dxa"/>
+        <w:tblW w:w="9015" w:type="dxa"/>
         <w:tblBorders>
           <w:top w:val="single" w:sz="8" w:space="0" w:color="000000" w:themeColor="text1"/>
           <w:left w:val="single" w:sz="8" w:space="0" w:color="000000" w:themeColor="text1"/>
@@ -6054,7 +6053,7 @@
       </w:tblPr>
       <w:tblGrid>
         <w:gridCol w:w="3168"/>
-        <w:gridCol w:w="1462"/>
+        <w:gridCol w:w="1461"/>
         <w:gridCol w:w="1462"/>
         <w:gridCol w:w="1462"/>
         <w:gridCol w:w="1462"/>
@@ -6063,13 +6062,19 @@
         <w:tc>
           <w:tcPr>
             <w:tcW w:w="3168" w:type="dxa"/>
-            <w:shd w:val="clear" w:color="auto" w:fill="auto"/>
-            <w:tcMar>
-              <w:top w:w="100" w:type="dxa"/>
-              <w:left w:w="100" w:type="dxa"/>
-              <w:bottom w:w="100" w:type="dxa"/>
-              <w:right w:w="100" w:type="dxa"/>
-            </w:tcMar>
+            <w:tcBorders>
+              <w:top w:val="single" w:sz="8" w:space="0" w:color="000000" w:themeColor="text1"/>
+              <w:left w:val="single" w:sz="8" w:space="0" w:color="000000" w:themeColor="text1"/>
+              <w:bottom w:val="single" w:sz="8" w:space="0" w:color="000000" w:themeColor="text1"/>
+              <w:right w:val="single" w:sz="8" w:space="0" w:color="000000" w:themeColor="text1"/>
+            </w:tcBorders>
+            <w:tcMar>
+              <w:top w:w="100" w:type="dxa"/>
+              <w:left w:w="100" w:type="dxa"/>
+              <w:bottom w:w="100" w:type="dxa"/>
+              <w:right w:w="100" w:type="dxa"/>
+            </w:tcMar>
+            <w:hideMark/>
           </w:tcPr>
           <w:p>
             <w:pPr>
@@ -6092,6 +6097,13 @@
         <w:tc>
           <w:tcPr>
             <w:tcW w:w="1461" w:type="dxa"/>
+            <w:tcBorders>
+              <w:top w:val="single" w:sz="8" w:space="0" w:color="000000" w:themeColor="text1"/>
+              <w:left w:val="single" w:sz="8" w:space="0" w:color="000000" w:themeColor="text1"/>
+              <w:bottom w:val="single" w:sz="8" w:space="0" w:color="000000" w:themeColor="text1"/>
+              <w:right w:val="single" w:sz="8" w:space="0" w:color="000000" w:themeColor="text1"/>
+            </w:tcBorders>
+            <w:hideMark/>
           </w:tcPr>
           <w:p>
             <w:pPr>
@@ -6122,13 +6134,19 @@
         <w:tc>
           <w:tcPr>
             <w:tcW w:w="1462" w:type="dxa"/>
-            <w:shd w:val="clear" w:color="auto" w:fill="auto"/>
-            <w:tcMar>
-              <w:top w:w="100" w:type="dxa"/>
-              <w:left w:w="100" w:type="dxa"/>
-              <w:bottom w:w="100" w:type="dxa"/>
-              <w:right w:w="100" w:type="dxa"/>
-            </w:tcMar>
+            <w:tcBorders>
+              <w:top w:val="single" w:sz="8" w:space="0" w:color="000000" w:themeColor="text1"/>
+              <w:left w:val="single" w:sz="8" w:space="0" w:color="000000" w:themeColor="text1"/>
+              <w:bottom w:val="single" w:sz="8" w:space="0" w:color="000000" w:themeColor="text1"/>
+              <w:right w:val="single" w:sz="8" w:space="0" w:color="000000" w:themeColor="text1"/>
+            </w:tcBorders>
+            <w:tcMar>
+              <w:top w:w="100" w:type="dxa"/>
+              <w:left w:w="100" w:type="dxa"/>
+              <w:bottom w:w="100" w:type="dxa"/>
+              <w:right w:w="100" w:type="dxa"/>
+            </w:tcMar>
+            <w:hideMark/>
           </w:tcPr>
           <w:p>
             <w:pPr>
@@ -6159,6 +6177,13 @@
         <w:tc>
           <w:tcPr>
             <w:tcW w:w="1462" w:type="dxa"/>
+            <w:tcBorders>
+              <w:top w:val="single" w:sz="8" w:space="0" w:color="000000" w:themeColor="text1"/>
+              <w:left w:val="single" w:sz="8" w:space="0" w:color="000000" w:themeColor="text1"/>
+              <w:bottom w:val="single" w:sz="8" w:space="0" w:color="000000" w:themeColor="text1"/>
+              <w:right w:val="single" w:sz="8" w:space="0" w:color="000000" w:themeColor="text1"/>
+            </w:tcBorders>
+            <w:hideMark/>
           </w:tcPr>
           <w:p>
             <w:pPr>
@@ -6181,13 +6206,19 @@
         <w:tc>
           <w:tcPr>
             <w:tcW w:w="1462" w:type="dxa"/>
-            <w:shd w:val="clear" w:color="auto" w:fill="auto"/>
-            <w:tcMar>
-              <w:top w:w="100" w:type="dxa"/>
-              <w:left w:w="100" w:type="dxa"/>
-              <w:bottom w:w="100" w:type="dxa"/>
-              <w:right w:w="100" w:type="dxa"/>
-            </w:tcMar>
+            <w:tcBorders>
+              <w:top w:val="single" w:sz="8" w:space="0" w:color="000000" w:themeColor="text1"/>
+              <w:left w:val="single" w:sz="8" w:space="0" w:color="000000" w:themeColor="text1"/>
+              <w:bottom w:val="single" w:sz="8" w:space="0" w:color="000000" w:themeColor="text1"/>
+              <w:right w:val="single" w:sz="8" w:space="0" w:color="000000" w:themeColor="text1"/>
+            </w:tcBorders>
+            <w:tcMar>
+              <w:top w:w="100" w:type="dxa"/>
+              <w:left w:w="100" w:type="dxa"/>
+              <w:bottom w:w="100" w:type="dxa"/>
+              <w:right w:w="100" w:type="dxa"/>
+            </w:tcMar>
+            <w:hideMark/>
           </w:tcPr>
           <w:p>
             <w:pPr>
@@ -6211,14 +6242,21 @@
       <w:tr>
         <w:tc>
           <w:tcPr>
-            <w:tcW w:w="3168" w:type="dxa"/>
-            <w:shd w:val="clear" w:color="auto" w:fill="auto"/>
-            <w:tcMar>
-              <w:top w:w="100" w:type="dxa"/>
-              <w:left w:w="100" w:type="dxa"/>
-              <w:bottom w:w="100" w:type="dxa"/>
-              <w:right w:w="100" w:type="dxa"/>
-            </w:tcMar>
+            <w:tcW w:w="9015" w:type="dxa"/>
+            <w:gridSpan w:val="5"/>
+            <w:tcBorders>
+              <w:top w:val="single" w:sz="8" w:space="0" w:color="000000" w:themeColor="text1"/>
+              <w:left w:val="single" w:sz="8" w:space="0" w:color="000000" w:themeColor="text1"/>
+              <w:bottom w:val="single" w:sz="8" w:space="0" w:color="000000" w:themeColor="text1"/>
+              <w:right w:val="single" w:sz="8" w:space="0" w:color="000000" w:themeColor="text1"/>
+            </w:tcBorders>
+            <w:tcMar>
+              <w:top w:w="100" w:type="dxa"/>
+              <w:left w:w="100" w:type="dxa"/>
+              <w:bottom w:w="100" w:type="dxa"/>
+              <w:right w:w="100" w:type="dxa"/>
+            </w:tcMar>
+            <w:hideMark/>
           </w:tcPr>
           <w:p>
             <w:pPr>
@@ -6234,87 +6272,8 @@
                 <w:rFonts w:ascii="Arial" w:eastAsia="Arial" w:hAnsi="Arial" w:cs="Arial"/>
                 <w:b/>
               </w:rPr>
-              <w:t xml:space="preserve">Feature 1: </w:t>
-            </w:r>
-            <w:r>
-              <w:rPr>
-                <w:rFonts w:ascii="Arial" w:eastAsia="Arial" w:hAnsi="Arial" w:cs="Arial"/>
-                <w:b/>
-              </w:rPr>
-              <w:t>Level Builder</w:t>
-            </w:r>
-          </w:p>
-        </w:tc>
-        <w:tc>
-          <w:tcPr>
-            <w:tcW w:w="1461" w:type="dxa"/>
-          </w:tcPr>
-          <w:p>
-            <w:pPr>
-              <w:widowControl w:val="0"/>
-              <w:spacing w:after="0" w:line="240" w:lineRule="auto"/>
-              <w:rPr>
-                <w:rFonts w:ascii="Arial" w:eastAsia="Arial" w:hAnsi="Arial" w:cs="Arial"/>
-                <w:b/>
-              </w:rPr>
-            </w:pPr>
-          </w:p>
-        </w:tc>
-        <w:tc>
-          <w:tcPr>
-            <w:tcW w:w="1462" w:type="dxa"/>
-            <w:shd w:val="clear" w:color="auto" w:fill="auto"/>
-            <w:tcMar>
-              <w:top w:w="100" w:type="dxa"/>
-              <w:left w:w="100" w:type="dxa"/>
-              <w:bottom w:w="100" w:type="dxa"/>
-              <w:right w:w="100" w:type="dxa"/>
-            </w:tcMar>
-          </w:tcPr>
-          <w:p>
-            <w:pPr>
-              <w:widowControl w:val="0"/>
-              <w:spacing w:after="0" w:line="240" w:lineRule="auto"/>
-              <w:rPr>
-                <w:rFonts w:ascii="Arial" w:eastAsia="Arial" w:hAnsi="Arial" w:cs="Arial"/>
-                <w:b/>
-              </w:rPr>
-            </w:pPr>
-          </w:p>
-        </w:tc>
-        <w:tc>
-          <w:tcPr>
-            <w:tcW w:w="1462" w:type="dxa"/>
-          </w:tcPr>
-          <w:p>
-            <w:pPr>
-              <w:widowControl w:val="0"/>
-              <w:spacing w:after="0" w:line="240" w:lineRule="auto"/>
-              <w:rPr>
-                <w:rFonts w:ascii="Arial" w:eastAsia="Arial" w:hAnsi="Arial" w:cs="Arial"/>
-              </w:rPr>
-            </w:pPr>
-          </w:p>
-        </w:tc>
-        <w:tc>
-          <w:tcPr>
-            <w:tcW w:w="1462" w:type="dxa"/>
-            <w:shd w:val="clear" w:color="auto" w:fill="auto"/>
-            <w:tcMar>
-              <w:top w:w="100" w:type="dxa"/>
-              <w:left w:w="100" w:type="dxa"/>
-              <w:bottom w:w="100" w:type="dxa"/>
-              <w:right w:w="100" w:type="dxa"/>
-            </w:tcMar>
-          </w:tcPr>
-          <w:p>
-            <w:pPr>
-              <w:widowControl w:val="0"/>
-              <w:spacing w:after="0" w:line="240" w:lineRule="auto"/>
-              <w:rPr>
-                <w:rFonts w:ascii="Arial" w:eastAsia="Arial" w:hAnsi="Arial" w:cs="Arial"/>
-              </w:rPr>
-            </w:pPr>
+              <w:t>Feature 1: Moving Player</w:t>
+            </w:r>
           </w:p>
         </w:tc>
       </w:tr>
@@ -6322,141 +6281,161 @@
         <w:tc>
           <w:tcPr>
             <w:tcW w:w="3168" w:type="dxa"/>
-            <w:shd w:val="clear" w:color="auto" w:fill="auto"/>
-            <w:tcMar>
-              <w:top w:w="100" w:type="dxa"/>
-              <w:left w:w="100" w:type="dxa"/>
-              <w:bottom w:w="100" w:type="dxa"/>
-              <w:right w:w="100" w:type="dxa"/>
-            </w:tcMar>
-          </w:tcPr>
-          <w:p>
-            <w:pPr>
-              <w:widowControl w:val="0"/>
-              <w:spacing w:after="0" w:line="240" w:lineRule="auto"/>
-              <w:rPr>
-                <w:rFonts w:ascii="Arial" w:eastAsia="Arial" w:hAnsi="Arial" w:cs="Arial"/>
-              </w:rPr>
-            </w:pPr>
-            <w:r>
-              <w:rPr>
-                <w:rFonts w:ascii="Arial" w:eastAsia="Arial" w:hAnsi="Arial" w:cs="Arial"/>
-              </w:rPr>
-              <w:t>Task 1</w:t>
-            </w:r>
-            <w:r>
-              <w:rPr>
-                <w:rFonts w:ascii="Arial" w:eastAsia="Arial" w:hAnsi="Arial" w:cs="Arial"/>
-              </w:rPr>
-              <w:t>: Draw Layout</w:t>
+            <w:tcBorders>
+              <w:top w:val="single" w:sz="8" w:space="0" w:color="000000" w:themeColor="text1"/>
+              <w:left w:val="single" w:sz="8" w:space="0" w:color="000000" w:themeColor="text1"/>
+              <w:bottom w:val="single" w:sz="8" w:space="0" w:color="000000" w:themeColor="text1"/>
+              <w:right w:val="single" w:sz="8" w:space="0" w:color="000000" w:themeColor="text1"/>
+            </w:tcBorders>
+            <w:tcMar>
+              <w:top w:w="100" w:type="dxa"/>
+              <w:left w:w="100" w:type="dxa"/>
+              <w:bottom w:w="100" w:type="dxa"/>
+              <w:right w:w="100" w:type="dxa"/>
+            </w:tcMar>
+            <w:hideMark/>
+          </w:tcPr>
+          <w:p>
+            <w:pPr>
+              <w:widowControl w:val="0"/>
+              <w:spacing w:after="0" w:line="240" w:lineRule="auto"/>
+              <w:rPr>
+                <w:rFonts w:ascii="Arial" w:eastAsia="Arial" w:hAnsi="Arial" w:cs="Arial"/>
+                <w:bCs/>
+              </w:rPr>
+            </w:pPr>
+            <w:r>
+              <w:rPr>
+                <w:rFonts w:ascii="Arial" w:eastAsia="Arial" w:hAnsi="Arial" w:cs="Arial"/>
+                <w:bCs/>
+              </w:rPr>
+              <w:t>Task 1: fix player state</w:t>
             </w:r>
           </w:p>
         </w:tc>
         <w:tc>
           <w:tcPr>
             <w:tcW w:w="1461" w:type="dxa"/>
-          </w:tcPr>
-          <w:p>
-            <w:pPr>
-              <w:widowControl w:val="0"/>
-              <w:spacing w:after="0" w:line="240" w:lineRule="auto"/>
-              <w:rPr>
-                <w:rFonts w:ascii="Arial" w:eastAsia="Arial" w:hAnsi="Arial" w:cs="Arial"/>
-              </w:rPr>
-            </w:pPr>
-            <w:r>
-              <w:rPr>
-                <w:rFonts w:ascii="Arial" w:eastAsia="Arial" w:hAnsi="Arial" w:cs="Arial"/>
-              </w:rPr>
-              <w:t xml:space="preserve">1 </w:t>
-            </w:r>
-            <w:proofErr w:type="spellStart"/>
-            <w:r>
-              <w:rPr>
-                <w:rFonts w:ascii="Arial" w:eastAsia="Arial" w:hAnsi="Arial" w:cs="Arial"/>
-              </w:rPr>
-              <w:t>hr</w:t>
-            </w:r>
-            <w:proofErr w:type="spellEnd"/>
-          </w:p>
-        </w:tc>
-        <w:tc>
-          <w:tcPr>
-            <w:tcW w:w="1462" w:type="dxa"/>
-            <w:shd w:val="clear" w:color="auto" w:fill="auto"/>
-            <w:tcMar>
-              <w:top w:w="100" w:type="dxa"/>
-              <w:left w:w="100" w:type="dxa"/>
-              <w:bottom w:w="100" w:type="dxa"/>
-              <w:right w:w="100" w:type="dxa"/>
-            </w:tcMar>
-          </w:tcPr>
-          <w:p>
-            <w:pPr>
-              <w:widowControl w:val="0"/>
-              <w:spacing w:after="0" w:line="240" w:lineRule="auto"/>
-              <w:rPr>
-                <w:rFonts w:ascii="Arial" w:eastAsia="Arial" w:hAnsi="Arial" w:cs="Arial"/>
-              </w:rPr>
-            </w:pPr>
-            <w:r>
-              <w:rPr>
-                <w:rFonts w:ascii="Arial" w:eastAsia="Arial" w:hAnsi="Arial" w:cs="Arial"/>
-              </w:rPr>
-              <w:t xml:space="preserve">1 </w:t>
-            </w:r>
-            <w:proofErr w:type="spellStart"/>
-            <w:r>
-              <w:rPr>
-                <w:rFonts w:ascii="Arial" w:eastAsia="Arial" w:hAnsi="Arial" w:cs="Arial"/>
-              </w:rPr>
-              <w:t>hr</w:t>
-            </w:r>
-            <w:proofErr w:type="spellEnd"/>
-          </w:p>
-        </w:tc>
-        <w:tc>
-          <w:tcPr>
-            <w:tcW w:w="1462" w:type="dxa"/>
-          </w:tcPr>
-          <w:p>
-            <w:pPr>
-              <w:widowControl w:val="0"/>
-              <w:spacing w:after="0" w:line="240" w:lineRule="auto"/>
-              <w:rPr>
-                <w:rFonts w:ascii="Arial" w:eastAsia="Arial" w:hAnsi="Arial" w:cs="Arial"/>
-              </w:rPr>
-            </w:pPr>
-            <w:r>
-              <w:rPr>
-                <w:rFonts w:ascii="Arial" w:eastAsia="Arial" w:hAnsi="Arial" w:cs="Arial"/>
-              </w:rPr>
-              <w:t>Eoin</w:t>
-            </w:r>
-          </w:p>
-        </w:tc>
-        <w:tc>
-          <w:tcPr>
-            <w:tcW w:w="1462" w:type="dxa"/>
-            <w:shd w:val="clear" w:color="auto" w:fill="auto"/>
-            <w:tcMar>
-              <w:top w:w="100" w:type="dxa"/>
-              <w:left w:w="100" w:type="dxa"/>
-              <w:bottom w:w="100" w:type="dxa"/>
-              <w:right w:w="100" w:type="dxa"/>
-            </w:tcMar>
-          </w:tcPr>
-          <w:p>
-            <w:pPr>
-              <w:widowControl w:val="0"/>
-              <w:spacing w:after="0" w:line="240" w:lineRule="auto"/>
-              <w:rPr>
-                <w:rFonts w:ascii="Arial" w:eastAsia="Arial" w:hAnsi="Arial" w:cs="Arial"/>
-              </w:rPr>
-            </w:pPr>
-            <w:r>
-              <w:rPr>
-                <w:rFonts w:ascii="Arial" w:eastAsia="Arial" w:hAnsi="Arial" w:cs="Arial"/>
+            <w:tcBorders>
+              <w:top w:val="single" w:sz="8" w:space="0" w:color="000000" w:themeColor="text1"/>
+              <w:left w:val="single" w:sz="8" w:space="0" w:color="000000" w:themeColor="text1"/>
+              <w:bottom w:val="single" w:sz="8" w:space="0" w:color="000000" w:themeColor="text1"/>
+              <w:right w:val="single" w:sz="8" w:space="0" w:color="000000" w:themeColor="text1"/>
+            </w:tcBorders>
+            <w:hideMark/>
+          </w:tcPr>
+          <w:p>
+            <w:pPr>
+              <w:widowControl w:val="0"/>
+              <w:spacing w:after="0" w:line="240" w:lineRule="auto"/>
+              <w:rPr>
+                <w:rFonts w:ascii="Arial" w:eastAsia="Arial" w:hAnsi="Arial" w:cs="Arial"/>
+                <w:bCs/>
+              </w:rPr>
+            </w:pPr>
+            <w:r>
+              <w:rPr>
+                <w:rFonts w:ascii="Arial" w:eastAsia="Arial" w:hAnsi="Arial" w:cs="Arial"/>
+                <w:bCs/>
+              </w:rPr>
+              <w:t>30min</w:t>
+            </w:r>
+          </w:p>
+        </w:tc>
+        <w:tc>
+          <w:tcPr>
+            <w:tcW w:w="1462" w:type="dxa"/>
+            <w:tcBorders>
+              <w:top w:val="single" w:sz="8" w:space="0" w:color="000000" w:themeColor="text1"/>
+              <w:left w:val="single" w:sz="8" w:space="0" w:color="000000" w:themeColor="text1"/>
+              <w:bottom w:val="single" w:sz="8" w:space="0" w:color="000000" w:themeColor="text1"/>
+              <w:right w:val="single" w:sz="8" w:space="0" w:color="000000" w:themeColor="text1"/>
+            </w:tcBorders>
+            <w:tcMar>
+              <w:top w:w="100" w:type="dxa"/>
+              <w:left w:w="100" w:type="dxa"/>
+              <w:bottom w:w="100" w:type="dxa"/>
+              <w:right w:w="100" w:type="dxa"/>
+            </w:tcMar>
+            <w:hideMark/>
+          </w:tcPr>
+          <w:p>
+            <w:pPr>
+              <w:widowControl w:val="0"/>
+              <w:spacing w:after="0" w:line="240" w:lineRule="auto"/>
+              <w:rPr>
+                <w:rFonts w:ascii="Arial" w:eastAsia="Arial" w:hAnsi="Arial" w:cs="Arial"/>
+                <w:bCs/>
+              </w:rPr>
+            </w:pPr>
+            <w:r>
+              <w:rPr>
+                <w:rFonts w:ascii="Arial" w:eastAsia="Arial" w:hAnsi="Arial" w:cs="Arial"/>
+                <w:bCs/>
+              </w:rPr>
+              <w:t>2hr</w:t>
+            </w:r>
+          </w:p>
+        </w:tc>
+        <w:tc>
+          <w:tcPr>
+            <w:tcW w:w="1462" w:type="dxa"/>
+            <w:tcBorders>
+              <w:top w:val="single" w:sz="8" w:space="0" w:color="000000" w:themeColor="text1"/>
+              <w:left w:val="single" w:sz="8" w:space="0" w:color="000000" w:themeColor="text1"/>
+              <w:bottom w:val="single" w:sz="8" w:space="0" w:color="000000" w:themeColor="text1"/>
+              <w:right w:val="single" w:sz="8" w:space="0" w:color="000000" w:themeColor="text1"/>
+            </w:tcBorders>
+            <w:hideMark/>
+          </w:tcPr>
+          <w:p>
+            <w:pPr>
+              <w:widowControl w:val="0"/>
+              <w:spacing w:after="0" w:line="240" w:lineRule="auto"/>
+              <w:rPr>
+                <w:rFonts w:ascii="Arial" w:eastAsia="Arial" w:hAnsi="Arial" w:cs="Arial"/>
+                <w:bCs/>
+              </w:rPr>
+            </w:pPr>
+            <w:r>
+              <w:rPr>
+                <w:rFonts w:ascii="Arial" w:eastAsia="Arial" w:hAnsi="Arial" w:cs="Arial"/>
+                <w:bCs/>
+              </w:rPr>
+              <w:t>Adrien</w:t>
+            </w:r>
+          </w:p>
+        </w:tc>
+        <w:tc>
+          <w:tcPr>
+            <w:tcW w:w="1462" w:type="dxa"/>
+            <w:tcBorders>
+              <w:top w:val="single" w:sz="8" w:space="0" w:color="000000" w:themeColor="text1"/>
+              <w:left w:val="single" w:sz="8" w:space="0" w:color="000000" w:themeColor="text1"/>
+              <w:bottom w:val="single" w:sz="8" w:space="0" w:color="000000" w:themeColor="text1"/>
+              <w:right w:val="single" w:sz="8" w:space="0" w:color="000000" w:themeColor="text1"/>
+            </w:tcBorders>
+            <w:tcMar>
+              <w:top w:w="100" w:type="dxa"/>
+              <w:left w:w="100" w:type="dxa"/>
+              <w:bottom w:w="100" w:type="dxa"/>
+              <w:right w:w="100" w:type="dxa"/>
+            </w:tcMar>
+            <w:hideMark/>
+          </w:tcPr>
+          <w:p>
+            <w:pPr>
+              <w:widowControl w:val="0"/>
+              <w:spacing w:after="0" w:line="240" w:lineRule="auto"/>
+              <w:rPr>
+                <w:rFonts w:ascii="Arial" w:eastAsia="Arial" w:hAnsi="Arial" w:cs="Arial"/>
+                <w:bCs/>
+              </w:rPr>
+            </w:pPr>
+            <w:r>
+              <w:rPr>
+                <w:rFonts w:ascii="Arial" w:eastAsia="Arial" w:hAnsi="Arial" w:cs="Arial"/>
+                <w:bCs/>
               </w:rPr>
               <w:t>Yes</w:t>
             </w:r>
@@ -6466,122 +6445,36 @@
       <w:tr>
         <w:tc>
           <w:tcPr>
-            <w:tcW w:w="3168" w:type="dxa"/>
-            <w:shd w:val="clear" w:color="auto" w:fill="auto"/>
-            <w:tcMar>
-              <w:top w:w="100" w:type="dxa"/>
-              <w:left w:w="100" w:type="dxa"/>
-              <w:bottom w:w="100" w:type="dxa"/>
-              <w:right w:w="100" w:type="dxa"/>
-            </w:tcMar>
-          </w:tcPr>
-          <w:p>
-            <w:pPr>
-              <w:widowControl w:val="0"/>
-              <w:spacing w:after="0" w:line="240" w:lineRule="auto"/>
-              <w:rPr>
-                <w:rFonts w:ascii="Arial" w:eastAsia="Arial" w:hAnsi="Arial" w:cs="Arial"/>
-              </w:rPr>
-            </w:pPr>
-            <w:r>
-              <w:rPr>
-                <w:rFonts w:ascii="Arial" w:eastAsia="Arial" w:hAnsi="Arial" w:cs="Arial"/>
-              </w:rPr>
-              <w:t>Task 2: Make Button Object</w:t>
-            </w:r>
-          </w:p>
-        </w:tc>
-        <w:tc>
-          <w:tcPr>
-            <w:tcW w:w="1461" w:type="dxa"/>
-          </w:tcPr>
-          <w:p>
-            <w:pPr>
-              <w:widowControl w:val="0"/>
-              <w:spacing w:after="0" w:line="240" w:lineRule="auto"/>
-              <w:rPr>
-                <w:rFonts w:ascii="Arial" w:eastAsia="Arial" w:hAnsi="Arial" w:cs="Arial"/>
-              </w:rPr>
-            </w:pPr>
-            <w:r>
-              <w:rPr>
-                <w:rFonts w:ascii="Arial" w:eastAsia="Arial" w:hAnsi="Arial" w:cs="Arial"/>
-              </w:rPr>
-              <w:t>30 mins</w:t>
-            </w:r>
-          </w:p>
-        </w:tc>
-        <w:tc>
-          <w:tcPr>
-            <w:tcW w:w="1462" w:type="dxa"/>
-            <w:shd w:val="clear" w:color="auto" w:fill="auto"/>
-            <w:tcMar>
-              <w:top w:w="100" w:type="dxa"/>
-              <w:left w:w="100" w:type="dxa"/>
-              <w:bottom w:w="100" w:type="dxa"/>
-              <w:right w:w="100" w:type="dxa"/>
-            </w:tcMar>
-          </w:tcPr>
-          <w:p>
-            <w:pPr>
-              <w:widowControl w:val="0"/>
-              <w:spacing w:after="0" w:line="240" w:lineRule="auto"/>
-              <w:rPr>
-                <w:rFonts w:ascii="Arial" w:eastAsia="Arial" w:hAnsi="Arial" w:cs="Arial"/>
-              </w:rPr>
-            </w:pPr>
-            <w:r>
-              <w:rPr>
-                <w:rFonts w:ascii="Arial" w:eastAsia="Arial" w:hAnsi="Arial" w:cs="Arial"/>
-              </w:rPr>
-              <w:t>30 mins</w:t>
-            </w:r>
-          </w:p>
-        </w:tc>
-        <w:tc>
-          <w:tcPr>
-            <w:tcW w:w="1462" w:type="dxa"/>
-          </w:tcPr>
-          <w:p>
-            <w:pPr>
-              <w:widowControl w:val="0"/>
-              <w:spacing w:after="0" w:line="240" w:lineRule="auto"/>
-              <w:rPr>
-                <w:rFonts w:ascii="Arial" w:eastAsia="Arial" w:hAnsi="Arial" w:cs="Arial"/>
-              </w:rPr>
-            </w:pPr>
-            <w:r>
-              <w:rPr>
-                <w:rFonts w:ascii="Arial" w:eastAsia="Arial" w:hAnsi="Arial" w:cs="Arial"/>
-              </w:rPr>
-              <w:t>Eoin</w:t>
-            </w:r>
-          </w:p>
-        </w:tc>
-        <w:tc>
-          <w:tcPr>
-            <w:tcW w:w="1462" w:type="dxa"/>
-            <w:shd w:val="clear" w:color="auto" w:fill="auto"/>
-            <w:tcMar>
-              <w:top w:w="100" w:type="dxa"/>
-              <w:left w:w="100" w:type="dxa"/>
-              <w:bottom w:w="100" w:type="dxa"/>
-              <w:right w:w="100" w:type="dxa"/>
-            </w:tcMar>
-          </w:tcPr>
-          <w:p>
-            <w:pPr>
-              <w:widowControl w:val="0"/>
-              <w:spacing w:after="0" w:line="240" w:lineRule="auto"/>
-              <w:rPr>
-                <w:rFonts w:ascii="Arial" w:eastAsia="Arial" w:hAnsi="Arial" w:cs="Arial"/>
-              </w:rPr>
-            </w:pPr>
-            <w:r>
-              <w:rPr>
-                <w:rFonts w:ascii="Arial" w:eastAsia="Arial" w:hAnsi="Arial" w:cs="Arial"/>
-              </w:rPr>
-              <w:t>Yes</w:t>
+            <w:tcW w:w="9015" w:type="dxa"/>
+            <w:gridSpan w:val="5"/>
+            <w:tcBorders>
+              <w:top w:val="single" w:sz="8" w:space="0" w:color="000000" w:themeColor="text1"/>
+              <w:left w:val="single" w:sz="8" w:space="0" w:color="000000" w:themeColor="text1"/>
+              <w:bottom w:val="single" w:sz="8" w:space="0" w:color="000000" w:themeColor="text1"/>
+              <w:right w:val="single" w:sz="8" w:space="0" w:color="000000" w:themeColor="text1"/>
+            </w:tcBorders>
+            <w:tcMar>
+              <w:top w:w="100" w:type="dxa"/>
+              <w:left w:w="100" w:type="dxa"/>
+              <w:bottom w:w="100" w:type="dxa"/>
+              <w:right w:w="100" w:type="dxa"/>
+            </w:tcMar>
+            <w:hideMark/>
+          </w:tcPr>
+          <w:p>
+            <w:pPr>
+              <w:widowControl w:val="0"/>
+              <w:spacing w:after="0" w:line="240" w:lineRule="auto"/>
+              <w:rPr>
+                <w:rFonts w:ascii="Arial" w:eastAsia="Arial" w:hAnsi="Arial" w:cs="Arial"/>
+              </w:rPr>
+            </w:pPr>
+            <w:r>
+              <w:rPr>
+                <w:rFonts w:ascii="Arial" w:eastAsia="Arial" w:hAnsi="Arial" w:cs="Arial"/>
+                <w:b/>
+              </w:rPr>
+              <w:t>Feature 9: Animation</w:t>
             </w:r>
           </w:p>
         </w:tc>
@@ -6590,107 +6483,145 @@
         <w:tc>
           <w:tcPr>
             <w:tcW w:w="3168" w:type="dxa"/>
-            <w:shd w:val="clear" w:color="auto" w:fill="auto"/>
-            <w:tcMar>
-              <w:top w:w="100" w:type="dxa"/>
-              <w:left w:w="100" w:type="dxa"/>
-              <w:bottom w:w="100" w:type="dxa"/>
-              <w:right w:w="100" w:type="dxa"/>
-            </w:tcMar>
-          </w:tcPr>
-          <w:p>
-            <w:pPr>
-              <w:widowControl w:val="0"/>
-              <w:spacing w:after="0" w:line="240" w:lineRule="auto"/>
-              <w:rPr>
-                <w:rFonts w:ascii="Arial" w:eastAsia="Arial" w:hAnsi="Arial" w:cs="Arial"/>
-              </w:rPr>
-            </w:pPr>
-            <w:r>
-              <w:rPr>
-                <w:rFonts w:ascii="Arial" w:eastAsia="Arial" w:hAnsi="Arial" w:cs="Arial"/>
-              </w:rPr>
-              <w:t>Task 3: Generate and Draw Buttons</w:t>
+            <w:tcBorders>
+              <w:top w:val="single" w:sz="8" w:space="0" w:color="000000" w:themeColor="text1"/>
+              <w:left w:val="single" w:sz="8" w:space="0" w:color="000000" w:themeColor="text1"/>
+              <w:bottom w:val="single" w:sz="8" w:space="0" w:color="000000" w:themeColor="text1"/>
+              <w:right w:val="single" w:sz="8" w:space="0" w:color="000000" w:themeColor="text1"/>
+            </w:tcBorders>
+            <w:tcMar>
+              <w:top w:w="100" w:type="dxa"/>
+              <w:left w:w="100" w:type="dxa"/>
+              <w:bottom w:w="100" w:type="dxa"/>
+              <w:right w:w="100" w:type="dxa"/>
+            </w:tcMar>
+            <w:hideMark/>
+          </w:tcPr>
+          <w:p>
+            <w:pPr>
+              <w:widowControl w:val="0"/>
+              <w:spacing w:after="0" w:line="240" w:lineRule="auto"/>
+              <w:rPr>
+                <w:rFonts w:ascii="Arial" w:eastAsia="Arial" w:hAnsi="Arial" w:cs="Arial"/>
+                <w:bCs/>
+              </w:rPr>
+            </w:pPr>
+            <w:r>
+              <w:rPr>
+                <w:rFonts w:ascii="Arial" w:eastAsia="Arial" w:hAnsi="Arial" w:cs="Arial"/>
+                <w:bCs/>
+              </w:rPr>
+              <w:t>Task 1: split the throwing animation in two</w:t>
             </w:r>
           </w:p>
         </w:tc>
         <w:tc>
           <w:tcPr>
             <w:tcW w:w="1461" w:type="dxa"/>
-          </w:tcPr>
-          <w:p>
-            <w:pPr>
-              <w:widowControl w:val="0"/>
-              <w:spacing w:after="0" w:line="240" w:lineRule="auto"/>
-              <w:rPr>
-                <w:rFonts w:ascii="Arial" w:eastAsia="Arial" w:hAnsi="Arial" w:cs="Arial"/>
-              </w:rPr>
-            </w:pPr>
-            <w:r>
-              <w:rPr>
-                <w:rFonts w:ascii="Arial" w:eastAsia="Arial" w:hAnsi="Arial" w:cs="Arial"/>
-              </w:rPr>
-              <w:t>30 mins</w:t>
-            </w:r>
-          </w:p>
-        </w:tc>
-        <w:tc>
-          <w:tcPr>
-            <w:tcW w:w="1462" w:type="dxa"/>
-            <w:shd w:val="clear" w:color="auto" w:fill="auto"/>
-            <w:tcMar>
-              <w:top w:w="100" w:type="dxa"/>
-              <w:left w:w="100" w:type="dxa"/>
-              <w:bottom w:w="100" w:type="dxa"/>
-              <w:right w:w="100" w:type="dxa"/>
-            </w:tcMar>
-          </w:tcPr>
-          <w:p>
-            <w:pPr>
-              <w:widowControl w:val="0"/>
-              <w:spacing w:after="0" w:line="240" w:lineRule="auto"/>
-              <w:rPr>
-                <w:rFonts w:ascii="Arial" w:eastAsia="Arial" w:hAnsi="Arial" w:cs="Arial"/>
-              </w:rPr>
-            </w:pPr>
-            <w:r>
-              <w:rPr>
-                <w:rFonts w:ascii="Arial" w:eastAsia="Arial" w:hAnsi="Arial" w:cs="Arial"/>
-              </w:rPr>
-              <w:t>30 mins</w:t>
-            </w:r>
-          </w:p>
-        </w:tc>
-        <w:tc>
-          <w:tcPr>
-            <w:tcW w:w="1462" w:type="dxa"/>
-          </w:tcPr>
-          <w:p>
-            <w:pPr>
-              <w:widowControl w:val="0"/>
-              <w:spacing w:after="0" w:line="240" w:lineRule="auto"/>
-              <w:rPr>
-                <w:rFonts w:ascii="Arial" w:eastAsia="Arial" w:hAnsi="Arial" w:cs="Arial"/>
-              </w:rPr>
-            </w:pPr>
-            <w:r>
-              <w:rPr>
-                <w:rFonts w:ascii="Arial" w:eastAsia="Arial" w:hAnsi="Arial" w:cs="Arial"/>
-              </w:rPr>
-              <w:t>Eoin</w:t>
-            </w:r>
-          </w:p>
-        </w:tc>
-        <w:tc>
-          <w:tcPr>
-            <w:tcW w:w="1462" w:type="dxa"/>
-            <w:shd w:val="clear" w:color="auto" w:fill="auto"/>
-            <w:tcMar>
-              <w:top w:w="100" w:type="dxa"/>
-              <w:left w:w="100" w:type="dxa"/>
-              <w:bottom w:w="100" w:type="dxa"/>
-              <w:right w:w="100" w:type="dxa"/>
-            </w:tcMar>
+            <w:tcBorders>
+              <w:top w:val="single" w:sz="8" w:space="0" w:color="000000" w:themeColor="text1"/>
+              <w:left w:val="single" w:sz="8" w:space="0" w:color="000000" w:themeColor="text1"/>
+              <w:bottom w:val="single" w:sz="8" w:space="0" w:color="000000" w:themeColor="text1"/>
+              <w:right w:val="single" w:sz="8" w:space="0" w:color="000000" w:themeColor="text1"/>
+            </w:tcBorders>
+            <w:hideMark/>
+          </w:tcPr>
+          <w:p>
+            <w:pPr>
+              <w:widowControl w:val="0"/>
+              <w:spacing w:after="0" w:line="240" w:lineRule="auto"/>
+              <w:rPr>
+                <w:rFonts w:ascii="Arial" w:eastAsia="Arial" w:hAnsi="Arial" w:cs="Arial"/>
+                <w:bCs/>
+              </w:rPr>
+            </w:pPr>
+            <w:r>
+              <w:rPr>
+                <w:rFonts w:ascii="Arial" w:eastAsia="Arial" w:hAnsi="Arial" w:cs="Arial"/>
+                <w:bCs/>
+              </w:rPr>
+              <w:t>1hr</w:t>
+            </w:r>
+          </w:p>
+        </w:tc>
+        <w:tc>
+          <w:tcPr>
+            <w:tcW w:w="1462" w:type="dxa"/>
+            <w:tcBorders>
+              <w:top w:val="single" w:sz="8" w:space="0" w:color="000000" w:themeColor="text1"/>
+              <w:left w:val="single" w:sz="8" w:space="0" w:color="000000" w:themeColor="text1"/>
+              <w:bottom w:val="single" w:sz="8" w:space="0" w:color="000000" w:themeColor="text1"/>
+              <w:right w:val="single" w:sz="8" w:space="0" w:color="000000" w:themeColor="text1"/>
+            </w:tcBorders>
+            <w:tcMar>
+              <w:top w:w="100" w:type="dxa"/>
+              <w:left w:w="100" w:type="dxa"/>
+              <w:bottom w:w="100" w:type="dxa"/>
+              <w:right w:w="100" w:type="dxa"/>
+            </w:tcMar>
+            <w:hideMark/>
+          </w:tcPr>
+          <w:p>
+            <w:pPr>
+              <w:widowControl w:val="0"/>
+              <w:spacing w:after="0" w:line="240" w:lineRule="auto"/>
+              <w:rPr>
+                <w:rFonts w:ascii="Arial" w:eastAsia="Arial" w:hAnsi="Arial" w:cs="Arial"/>
+                <w:bCs/>
+              </w:rPr>
+            </w:pPr>
+            <w:r>
+              <w:rPr>
+                <w:rFonts w:ascii="Arial" w:eastAsia="Arial" w:hAnsi="Arial" w:cs="Arial"/>
+                <w:bCs/>
+              </w:rPr>
+              <w:t>1hr</w:t>
+            </w:r>
+          </w:p>
+        </w:tc>
+        <w:tc>
+          <w:tcPr>
+            <w:tcW w:w="1462" w:type="dxa"/>
+            <w:tcBorders>
+              <w:top w:val="single" w:sz="8" w:space="0" w:color="000000" w:themeColor="text1"/>
+              <w:left w:val="single" w:sz="8" w:space="0" w:color="000000" w:themeColor="text1"/>
+              <w:bottom w:val="single" w:sz="8" w:space="0" w:color="000000" w:themeColor="text1"/>
+              <w:right w:val="single" w:sz="8" w:space="0" w:color="000000" w:themeColor="text1"/>
+            </w:tcBorders>
+            <w:hideMark/>
+          </w:tcPr>
+          <w:p>
+            <w:pPr>
+              <w:widowControl w:val="0"/>
+              <w:spacing w:after="0" w:line="240" w:lineRule="auto"/>
+              <w:rPr>
+                <w:rFonts w:ascii="Arial" w:eastAsia="Arial" w:hAnsi="Arial" w:cs="Arial"/>
+              </w:rPr>
+            </w:pPr>
+            <w:r>
+              <w:rPr>
+                <w:rFonts w:ascii="Arial" w:eastAsia="Arial" w:hAnsi="Arial" w:cs="Arial"/>
+              </w:rPr>
+              <w:t>Adrien</w:t>
+            </w:r>
+          </w:p>
+        </w:tc>
+        <w:tc>
+          <w:tcPr>
+            <w:tcW w:w="1462" w:type="dxa"/>
+            <w:tcBorders>
+              <w:top w:val="single" w:sz="8" w:space="0" w:color="000000" w:themeColor="text1"/>
+              <w:left w:val="single" w:sz="8" w:space="0" w:color="000000" w:themeColor="text1"/>
+              <w:bottom w:val="single" w:sz="8" w:space="0" w:color="000000" w:themeColor="text1"/>
+              <w:right w:val="single" w:sz="8" w:space="0" w:color="000000" w:themeColor="text1"/>
+            </w:tcBorders>
+            <w:tcMar>
+              <w:top w:w="100" w:type="dxa"/>
+              <w:left w:w="100" w:type="dxa"/>
+              <w:bottom w:w="100" w:type="dxa"/>
+              <w:right w:w="100" w:type="dxa"/>
+            </w:tcMar>
+            <w:hideMark/>
           </w:tcPr>
           <w:p>
             <w:pPr>
@@ -6712,134 +6643,36 @@
       <w:tr>
         <w:tc>
           <w:tcPr>
-            <w:tcW w:w="3168" w:type="dxa"/>
-            <w:shd w:val="clear" w:color="auto" w:fill="auto"/>
-            <w:tcMar>
-              <w:top w:w="100" w:type="dxa"/>
-              <w:left w:w="100" w:type="dxa"/>
-              <w:bottom w:w="100" w:type="dxa"/>
-              <w:right w:w="100" w:type="dxa"/>
-            </w:tcMar>
-          </w:tcPr>
-          <w:p>
-            <w:pPr>
-              <w:widowControl w:val="0"/>
-              <w:spacing w:after="0" w:line="240" w:lineRule="auto"/>
-              <w:rPr>
-                <w:rFonts w:ascii="Arial" w:eastAsia="Arial" w:hAnsi="Arial" w:cs="Arial"/>
-              </w:rPr>
-            </w:pPr>
-            <w:r>
-              <w:rPr>
-                <w:rFonts w:ascii="Arial" w:eastAsia="Arial" w:hAnsi="Arial" w:cs="Arial"/>
-              </w:rPr>
-              <w:t xml:space="preserve">Task </w:t>
-            </w:r>
-            <w:r>
-              <w:rPr>
-                <w:rFonts w:ascii="Arial" w:eastAsia="Arial" w:hAnsi="Arial" w:cs="Arial"/>
-              </w:rPr>
-              <w:t>4</w:t>
-            </w:r>
-            <w:r>
-              <w:rPr>
-                <w:rFonts w:ascii="Arial" w:eastAsia="Arial" w:hAnsi="Arial" w:cs="Arial"/>
-              </w:rPr>
-              <w:t>: Setup Menu Interaction</w:t>
-            </w:r>
-          </w:p>
-        </w:tc>
-        <w:tc>
-          <w:tcPr>
-            <w:tcW w:w="1461" w:type="dxa"/>
-          </w:tcPr>
-          <w:p>
-            <w:pPr>
-              <w:widowControl w:val="0"/>
-              <w:spacing w:after="0" w:line="240" w:lineRule="auto"/>
-              <w:rPr>
-                <w:rFonts w:ascii="Arial" w:eastAsia="Arial" w:hAnsi="Arial" w:cs="Arial"/>
-              </w:rPr>
-            </w:pPr>
-            <w:r>
-              <w:rPr>
-                <w:rFonts w:ascii="Arial" w:eastAsia="Arial" w:hAnsi="Arial" w:cs="Arial"/>
-              </w:rPr>
-              <w:t>30 mins</w:t>
-            </w:r>
-          </w:p>
-        </w:tc>
-        <w:tc>
-          <w:tcPr>
-            <w:tcW w:w="1462" w:type="dxa"/>
-            <w:shd w:val="clear" w:color="auto" w:fill="auto"/>
-            <w:tcMar>
-              <w:top w:w="100" w:type="dxa"/>
-              <w:left w:w="100" w:type="dxa"/>
-              <w:bottom w:w="100" w:type="dxa"/>
-              <w:right w:w="100" w:type="dxa"/>
-            </w:tcMar>
-          </w:tcPr>
-          <w:p>
-            <w:pPr>
-              <w:widowControl w:val="0"/>
-              <w:spacing w:after="0" w:line="240" w:lineRule="auto"/>
-              <w:rPr>
-                <w:rFonts w:ascii="Arial" w:eastAsia="Arial" w:hAnsi="Arial" w:cs="Arial"/>
-              </w:rPr>
-            </w:pPr>
-            <w:r>
-              <w:rPr>
-                <w:rFonts w:ascii="Arial" w:eastAsia="Arial" w:hAnsi="Arial" w:cs="Arial"/>
-              </w:rPr>
-              <w:t>30 mins</w:t>
-            </w:r>
-          </w:p>
-        </w:tc>
-        <w:tc>
-          <w:tcPr>
-            <w:tcW w:w="1462" w:type="dxa"/>
-          </w:tcPr>
-          <w:p>
-            <w:pPr>
-              <w:widowControl w:val="0"/>
-              <w:spacing w:after="0" w:line="240" w:lineRule="auto"/>
-              <w:rPr>
-                <w:rFonts w:ascii="Arial" w:eastAsia="Arial" w:hAnsi="Arial" w:cs="Arial"/>
-              </w:rPr>
-            </w:pPr>
-            <w:r>
-              <w:rPr>
-                <w:rFonts w:ascii="Arial" w:eastAsia="Arial" w:hAnsi="Arial" w:cs="Arial"/>
-              </w:rPr>
-              <w:t>Eoin</w:t>
-            </w:r>
-          </w:p>
-        </w:tc>
-        <w:tc>
-          <w:tcPr>
-            <w:tcW w:w="1462" w:type="dxa"/>
-            <w:shd w:val="clear" w:color="auto" w:fill="auto"/>
-            <w:tcMar>
-              <w:top w:w="100" w:type="dxa"/>
-              <w:left w:w="100" w:type="dxa"/>
-              <w:bottom w:w="100" w:type="dxa"/>
-              <w:right w:w="100" w:type="dxa"/>
-            </w:tcMar>
-          </w:tcPr>
-          <w:p>
-            <w:pPr>
-              <w:widowControl w:val="0"/>
-              <w:spacing w:after="0" w:line="240" w:lineRule="auto"/>
-              <w:rPr>
-                <w:rFonts w:ascii="Arial" w:eastAsia="Arial" w:hAnsi="Arial" w:cs="Arial"/>
-              </w:rPr>
-            </w:pPr>
-            <w:r>
-              <w:rPr>
-                <w:rFonts w:ascii="Arial" w:eastAsia="Arial" w:hAnsi="Arial" w:cs="Arial"/>
-              </w:rPr>
-              <w:t>Yes</w:t>
+            <w:tcW w:w="9015" w:type="dxa"/>
+            <w:gridSpan w:val="5"/>
+            <w:tcBorders>
+              <w:top w:val="single" w:sz="8" w:space="0" w:color="000000" w:themeColor="text1"/>
+              <w:left w:val="single" w:sz="8" w:space="0" w:color="000000" w:themeColor="text1"/>
+              <w:bottom w:val="single" w:sz="8" w:space="0" w:color="000000" w:themeColor="text1"/>
+              <w:right w:val="single" w:sz="8" w:space="0" w:color="000000" w:themeColor="text1"/>
+            </w:tcBorders>
+            <w:tcMar>
+              <w:top w:w="100" w:type="dxa"/>
+              <w:left w:w="100" w:type="dxa"/>
+              <w:bottom w:w="100" w:type="dxa"/>
+              <w:right w:w="100" w:type="dxa"/>
+            </w:tcMar>
+            <w:hideMark/>
+          </w:tcPr>
+          <w:p>
+            <w:pPr>
+              <w:widowControl w:val="0"/>
+              <w:spacing w:after="0" w:line="240" w:lineRule="auto"/>
+              <w:rPr>
+                <w:rFonts w:ascii="Arial" w:eastAsia="Arial" w:hAnsi="Arial" w:cs="Arial"/>
+              </w:rPr>
+            </w:pPr>
+            <w:r>
+              <w:rPr>
+                <w:rFonts w:ascii="Arial" w:eastAsia="Arial" w:hAnsi="Arial" w:cs="Arial"/>
+                <w:b/>
+              </w:rPr>
+              <w:t>Feature 10: Sound</w:t>
             </w:r>
           </w:p>
         </w:tc>
@@ -6848,70 +6681,74 @@
         <w:tc>
           <w:tcPr>
             <w:tcW w:w="3168" w:type="dxa"/>
-            <w:shd w:val="clear" w:color="auto" w:fill="auto"/>
-            <w:tcMar>
-              <w:top w:w="100" w:type="dxa"/>
-              <w:left w:w="100" w:type="dxa"/>
-              <w:bottom w:w="100" w:type="dxa"/>
-              <w:right w:w="100" w:type="dxa"/>
-            </w:tcMar>
-          </w:tcPr>
-          <w:p>
-            <w:pPr>
-              <w:widowControl w:val="0"/>
-              <w:spacing w:after="0" w:line="240" w:lineRule="auto"/>
-              <w:rPr>
-                <w:rFonts w:ascii="Arial" w:eastAsia="Arial" w:hAnsi="Arial" w:cs="Arial"/>
-              </w:rPr>
-            </w:pPr>
-            <w:r>
-              <w:rPr>
-                <w:rFonts w:ascii="Arial" w:eastAsia="Arial" w:hAnsi="Arial" w:cs="Arial"/>
-              </w:rPr>
-              <w:t xml:space="preserve">Task </w:t>
-            </w:r>
-            <w:r>
-              <w:rPr>
-                <w:rFonts w:ascii="Arial" w:eastAsia="Arial" w:hAnsi="Arial" w:cs="Arial"/>
-              </w:rPr>
-              <w:t>5</w:t>
-            </w:r>
-            <w:r>
-              <w:rPr>
-                <w:rFonts w:ascii="Arial" w:eastAsia="Arial" w:hAnsi="Arial" w:cs="Arial"/>
-              </w:rPr>
-              <w:t>: Setup</w:t>
-            </w:r>
-            <w:r>
-              <w:rPr>
-                <w:rFonts w:ascii="Arial" w:eastAsia="Arial" w:hAnsi="Arial" w:cs="Arial"/>
-              </w:rPr>
-              <w:t xml:space="preserve"> </w:t>
-            </w:r>
-            <w:r>
-              <w:rPr>
-                <w:rFonts w:ascii="Arial" w:eastAsia="Arial" w:hAnsi="Arial" w:cs="Arial"/>
-              </w:rPr>
-              <w:t>Scrolling on menu</w:t>
-            </w:r>
-          </w:p>
-        </w:tc>
-        <w:tc>
-          <w:tcPr>
-            <w:tcW w:w="1462" w:type="dxa"/>
-          </w:tcPr>
-          <w:p>
-            <w:r>
-              <w:rPr>
-                <w:rFonts w:ascii="Arial" w:eastAsia="Arial" w:hAnsi="Arial" w:cs="Arial"/>
-              </w:rPr>
-              <w:t xml:space="preserve">1 </w:t>
+            <w:tcBorders>
+              <w:top w:val="single" w:sz="8" w:space="0" w:color="000000" w:themeColor="text1"/>
+              <w:left w:val="single" w:sz="8" w:space="0" w:color="000000" w:themeColor="text1"/>
+              <w:bottom w:val="single" w:sz="8" w:space="0" w:color="000000" w:themeColor="text1"/>
+              <w:right w:val="single" w:sz="8" w:space="0" w:color="000000" w:themeColor="text1"/>
+            </w:tcBorders>
+            <w:tcMar>
+              <w:top w:w="100" w:type="dxa"/>
+              <w:left w:w="100" w:type="dxa"/>
+              <w:bottom w:w="100" w:type="dxa"/>
+              <w:right w:w="100" w:type="dxa"/>
+            </w:tcMar>
+            <w:hideMark/>
+          </w:tcPr>
+          <w:p>
+            <w:pPr>
+              <w:widowControl w:val="0"/>
+              <w:spacing w:after="0" w:line="240" w:lineRule="auto"/>
+              <w:rPr>
+                <w:rFonts w:ascii="Arial" w:eastAsia="Arial" w:hAnsi="Arial" w:cs="Arial"/>
+              </w:rPr>
+            </w:pPr>
+            <w:r>
+              <w:rPr>
+                <w:rFonts w:ascii="Arial" w:eastAsia="Arial" w:hAnsi="Arial" w:cs="Arial"/>
+              </w:rPr>
+              <w:t xml:space="preserve">Task 1: Setup </w:t>
             </w:r>
             <w:proofErr w:type="spellStart"/>
             <w:r>
               <w:rPr>
                 <w:rFonts w:ascii="Arial" w:eastAsia="Arial" w:hAnsi="Arial" w:cs="Arial"/>
               </w:rPr>
+              <w:t>SoundHolder</w:t>
+            </w:r>
+            <w:proofErr w:type="spellEnd"/>
+          </w:p>
+        </w:tc>
+        <w:tc>
+          <w:tcPr>
+            <w:tcW w:w="1461" w:type="dxa"/>
+            <w:tcBorders>
+              <w:top w:val="single" w:sz="8" w:space="0" w:color="000000" w:themeColor="text1"/>
+              <w:left w:val="single" w:sz="8" w:space="0" w:color="000000" w:themeColor="text1"/>
+              <w:bottom w:val="single" w:sz="8" w:space="0" w:color="000000" w:themeColor="text1"/>
+              <w:right w:val="single" w:sz="8" w:space="0" w:color="000000" w:themeColor="text1"/>
+            </w:tcBorders>
+            <w:hideMark/>
+          </w:tcPr>
+          <w:p>
+            <w:pPr>
+              <w:widowControl w:val="0"/>
+              <w:spacing w:after="0" w:line="240" w:lineRule="auto"/>
+              <w:rPr>
+                <w:rFonts w:ascii="Arial" w:eastAsia="Arial" w:hAnsi="Arial" w:cs="Arial"/>
+              </w:rPr>
+            </w:pPr>
+            <w:r>
+              <w:rPr>
+                <w:rFonts w:ascii="Arial" w:eastAsia="Arial" w:hAnsi="Arial" w:cs="Arial"/>
+              </w:rPr>
+              <w:t xml:space="preserve">2 </w:t>
+            </w:r>
+            <w:proofErr w:type="spellStart"/>
+            <w:r>
+              <w:rPr>
+                <w:rFonts w:ascii="Arial" w:eastAsia="Arial" w:hAnsi="Arial" w:cs="Arial"/>
+              </w:rPr>
               <w:t>hr</w:t>
             </w:r>
             <w:proofErr w:type="spellEnd"/>
@@ -6920,42 +6757,88 @@
         <w:tc>
           <w:tcPr>
             <w:tcW w:w="1462" w:type="dxa"/>
-          </w:tcPr>
-          <w:p>
-            <w:r>
-              <w:rPr>
-                <w:rFonts w:ascii="Arial" w:eastAsia="Arial" w:hAnsi="Arial" w:cs="Arial"/>
-              </w:rPr>
-              <w:t xml:space="preserve">3 </w:t>
-            </w:r>
-            <w:proofErr w:type="spellStart"/>
-            <w:r>
-              <w:rPr>
-                <w:rFonts w:ascii="Arial" w:eastAsia="Arial" w:hAnsi="Arial" w:cs="Arial"/>
-              </w:rPr>
-              <w:t>hrs</w:t>
-            </w:r>
-            <w:proofErr w:type="spellEnd"/>
-          </w:p>
-        </w:tc>
-        <w:tc>
-          <w:tcPr>
-            <w:tcW w:w="1462" w:type="dxa"/>
-          </w:tcPr>
-          <w:p>
-            <w:r>
-              <w:rPr>
-                <w:rFonts w:ascii="Arial" w:eastAsia="Arial" w:hAnsi="Arial" w:cs="Arial"/>
-              </w:rPr>
-              <w:t>Eoin</w:t>
-            </w:r>
-          </w:p>
-        </w:tc>
-        <w:tc>
-          <w:tcPr>
-            <w:tcW w:w="1462" w:type="dxa"/>
-          </w:tcPr>
-          <w:p>
+            <w:tcBorders>
+              <w:top w:val="single" w:sz="8" w:space="0" w:color="000000" w:themeColor="text1"/>
+              <w:left w:val="single" w:sz="8" w:space="0" w:color="000000" w:themeColor="text1"/>
+              <w:bottom w:val="single" w:sz="8" w:space="0" w:color="000000" w:themeColor="text1"/>
+              <w:right w:val="single" w:sz="8" w:space="0" w:color="000000" w:themeColor="text1"/>
+            </w:tcBorders>
+            <w:tcMar>
+              <w:top w:w="100" w:type="dxa"/>
+              <w:left w:w="100" w:type="dxa"/>
+              <w:bottom w:w="100" w:type="dxa"/>
+              <w:right w:w="100" w:type="dxa"/>
+            </w:tcMar>
+            <w:hideMark/>
+          </w:tcPr>
+          <w:p>
+            <w:pPr>
+              <w:widowControl w:val="0"/>
+              <w:spacing w:after="0" w:line="240" w:lineRule="auto"/>
+              <w:rPr>
+                <w:rFonts w:ascii="Arial" w:eastAsia="Arial" w:hAnsi="Arial" w:cs="Arial"/>
+              </w:rPr>
+            </w:pPr>
+            <w:r>
+              <w:rPr>
+                <w:rFonts w:ascii="Arial" w:eastAsia="Arial" w:hAnsi="Arial" w:cs="Arial"/>
+              </w:rPr>
+              <w:t>3hr</w:t>
+            </w:r>
+          </w:p>
+        </w:tc>
+        <w:tc>
+          <w:tcPr>
+            <w:tcW w:w="1462" w:type="dxa"/>
+            <w:tcBorders>
+              <w:top w:val="single" w:sz="8" w:space="0" w:color="000000" w:themeColor="text1"/>
+              <w:left w:val="single" w:sz="8" w:space="0" w:color="000000" w:themeColor="text1"/>
+              <w:bottom w:val="single" w:sz="8" w:space="0" w:color="000000" w:themeColor="text1"/>
+              <w:right w:val="single" w:sz="8" w:space="0" w:color="000000" w:themeColor="text1"/>
+            </w:tcBorders>
+            <w:hideMark/>
+          </w:tcPr>
+          <w:p>
+            <w:pPr>
+              <w:widowControl w:val="0"/>
+              <w:spacing w:after="0" w:line="240" w:lineRule="auto"/>
+              <w:rPr>
+                <w:rFonts w:ascii="Arial" w:eastAsia="Arial" w:hAnsi="Arial" w:cs="Arial"/>
+              </w:rPr>
+            </w:pPr>
+            <w:r>
+              <w:rPr>
+                <w:rFonts w:ascii="Arial" w:eastAsia="Arial" w:hAnsi="Arial" w:cs="Arial"/>
+              </w:rPr>
+              <w:t>Adrien</w:t>
+            </w:r>
+          </w:p>
+        </w:tc>
+        <w:tc>
+          <w:tcPr>
+            <w:tcW w:w="1462" w:type="dxa"/>
+            <w:tcBorders>
+              <w:top w:val="single" w:sz="8" w:space="0" w:color="000000" w:themeColor="text1"/>
+              <w:left w:val="single" w:sz="8" w:space="0" w:color="000000" w:themeColor="text1"/>
+              <w:bottom w:val="single" w:sz="8" w:space="0" w:color="000000" w:themeColor="text1"/>
+              <w:right w:val="single" w:sz="8" w:space="0" w:color="000000" w:themeColor="text1"/>
+            </w:tcBorders>
+            <w:tcMar>
+              <w:top w:w="100" w:type="dxa"/>
+              <w:left w:w="100" w:type="dxa"/>
+              <w:bottom w:w="100" w:type="dxa"/>
+              <w:right w:w="100" w:type="dxa"/>
+            </w:tcMar>
+            <w:hideMark/>
+          </w:tcPr>
+          <w:p>
+            <w:pPr>
+              <w:widowControl w:val="0"/>
+              <w:spacing w:after="0" w:line="240" w:lineRule="auto"/>
+              <w:rPr>
+                <w:rFonts w:ascii="Arial" w:eastAsia="Arial" w:hAnsi="Arial" w:cs="Arial"/>
+              </w:rPr>
+            </w:pPr>
             <w:r>
               <w:rPr>
                 <w:rFonts w:ascii="Arial" w:eastAsia="Arial" w:hAnsi="Arial" w:cs="Arial"/>
@@ -6969,18 +6852,333 @@
         <w:tc>
           <w:tcPr>
             <w:tcW w:w="3168" w:type="dxa"/>
-            <w:shd w:val="clear" w:color="auto" w:fill="auto"/>
-            <w:tcMar>
-              <w:top w:w="100" w:type="dxa"/>
-              <w:left w:w="100" w:type="dxa"/>
-              <w:bottom w:w="100" w:type="dxa"/>
-              <w:right w:w="100" w:type="dxa"/>
-            </w:tcMar>
-          </w:tcPr>
-          <w:p>
-            <w:pPr>
-              <w:widowControl w:val="0"/>
-              <w:spacing w:after="0" w:line="240" w:lineRule="auto"/>
+            <w:tcBorders>
+              <w:top w:val="single" w:sz="8" w:space="0" w:color="000000" w:themeColor="text1"/>
+              <w:left w:val="single" w:sz="8" w:space="0" w:color="000000" w:themeColor="text1"/>
+              <w:bottom w:val="single" w:sz="8" w:space="0" w:color="000000" w:themeColor="text1"/>
+              <w:right w:val="single" w:sz="8" w:space="0" w:color="000000" w:themeColor="text1"/>
+            </w:tcBorders>
+            <w:tcMar>
+              <w:top w:w="100" w:type="dxa"/>
+              <w:left w:w="100" w:type="dxa"/>
+              <w:bottom w:w="100" w:type="dxa"/>
+              <w:right w:w="100" w:type="dxa"/>
+            </w:tcMar>
+            <w:hideMark/>
+          </w:tcPr>
+          <w:p>
+            <w:pPr>
+              <w:widowControl w:val="0"/>
+              <w:spacing w:after="0" w:line="240" w:lineRule="auto"/>
+              <w:rPr>
+                <w:rFonts w:ascii="Arial" w:eastAsia="Arial" w:hAnsi="Arial" w:cs="Arial"/>
+              </w:rPr>
+            </w:pPr>
+            <w:r>
+              <w:rPr>
+                <w:rFonts w:ascii="Arial" w:eastAsia="Arial" w:hAnsi="Arial" w:cs="Arial"/>
+              </w:rPr>
+              <w:t>Task 2: Find sounds</w:t>
+            </w:r>
+          </w:p>
+        </w:tc>
+        <w:tc>
+          <w:tcPr>
+            <w:tcW w:w="1461" w:type="dxa"/>
+            <w:tcBorders>
+              <w:top w:val="single" w:sz="8" w:space="0" w:color="000000" w:themeColor="text1"/>
+              <w:left w:val="single" w:sz="8" w:space="0" w:color="000000" w:themeColor="text1"/>
+              <w:bottom w:val="single" w:sz="8" w:space="0" w:color="000000" w:themeColor="text1"/>
+              <w:right w:val="single" w:sz="8" w:space="0" w:color="000000" w:themeColor="text1"/>
+            </w:tcBorders>
+            <w:hideMark/>
+          </w:tcPr>
+          <w:p>
+            <w:pPr>
+              <w:widowControl w:val="0"/>
+              <w:spacing w:after="0" w:line="240" w:lineRule="auto"/>
+              <w:rPr>
+                <w:rFonts w:ascii="Arial" w:eastAsia="Arial" w:hAnsi="Arial" w:cs="Arial"/>
+              </w:rPr>
+            </w:pPr>
+            <w:r>
+              <w:rPr>
+                <w:rFonts w:ascii="Arial" w:eastAsia="Arial" w:hAnsi="Arial" w:cs="Arial"/>
+              </w:rPr>
+              <w:t>4hr</w:t>
+            </w:r>
+          </w:p>
+        </w:tc>
+        <w:tc>
+          <w:tcPr>
+            <w:tcW w:w="1462" w:type="dxa"/>
+            <w:tcBorders>
+              <w:top w:val="single" w:sz="8" w:space="0" w:color="000000" w:themeColor="text1"/>
+              <w:left w:val="single" w:sz="8" w:space="0" w:color="000000" w:themeColor="text1"/>
+              <w:bottom w:val="single" w:sz="8" w:space="0" w:color="000000" w:themeColor="text1"/>
+              <w:right w:val="single" w:sz="8" w:space="0" w:color="000000" w:themeColor="text1"/>
+            </w:tcBorders>
+            <w:tcMar>
+              <w:top w:w="100" w:type="dxa"/>
+              <w:left w:w="100" w:type="dxa"/>
+              <w:bottom w:w="100" w:type="dxa"/>
+              <w:right w:w="100" w:type="dxa"/>
+            </w:tcMar>
+            <w:hideMark/>
+          </w:tcPr>
+          <w:p>
+            <w:pPr>
+              <w:widowControl w:val="0"/>
+              <w:spacing w:after="0" w:line="240" w:lineRule="auto"/>
+              <w:rPr>
+                <w:rFonts w:ascii="Arial" w:eastAsia="Arial" w:hAnsi="Arial" w:cs="Arial"/>
+              </w:rPr>
+            </w:pPr>
+            <w:r>
+              <w:rPr>
+                <w:rFonts w:ascii="Arial" w:eastAsia="Arial" w:hAnsi="Arial" w:cs="Arial"/>
+              </w:rPr>
+              <w:t>4hr</w:t>
+            </w:r>
+          </w:p>
+        </w:tc>
+        <w:tc>
+          <w:tcPr>
+            <w:tcW w:w="1462" w:type="dxa"/>
+            <w:tcBorders>
+              <w:top w:val="single" w:sz="8" w:space="0" w:color="000000" w:themeColor="text1"/>
+              <w:left w:val="single" w:sz="8" w:space="0" w:color="000000" w:themeColor="text1"/>
+              <w:bottom w:val="single" w:sz="8" w:space="0" w:color="000000" w:themeColor="text1"/>
+              <w:right w:val="single" w:sz="8" w:space="0" w:color="000000" w:themeColor="text1"/>
+            </w:tcBorders>
+            <w:hideMark/>
+          </w:tcPr>
+          <w:p>
+            <w:pPr>
+              <w:widowControl w:val="0"/>
+              <w:spacing w:after="0" w:line="240" w:lineRule="auto"/>
+              <w:rPr>
+                <w:rFonts w:ascii="Arial" w:eastAsia="Arial" w:hAnsi="Arial" w:cs="Arial"/>
+              </w:rPr>
+            </w:pPr>
+            <w:r>
+              <w:rPr>
+                <w:rFonts w:ascii="Arial" w:eastAsia="Arial" w:hAnsi="Arial" w:cs="Arial"/>
+              </w:rPr>
+              <w:t>Adrien</w:t>
+            </w:r>
+          </w:p>
+        </w:tc>
+        <w:tc>
+          <w:tcPr>
+            <w:tcW w:w="1462" w:type="dxa"/>
+            <w:tcBorders>
+              <w:top w:val="single" w:sz="8" w:space="0" w:color="000000" w:themeColor="text1"/>
+              <w:left w:val="single" w:sz="8" w:space="0" w:color="000000" w:themeColor="text1"/>
+              <w:bottom w:val="single" w:sz="8" w:space="0" w:color="000000" w:themeColor="text1"/>
+              <w:right w:val="single" w:sz="8" w:space="0" w:color="000000" w:themeColor="text1"/>
+            </w:tcBorders>
+            <w:tcMar>
+              <w:top w:w="100" w:type="dxa"/>
+              <w:left w:w="100" w:type="dxa"/>
+              <w:bottom w:w="100" w:type="dxa"/>
+              <w:right w:w="100" w:type="dxa"/>
+            </w:tcMar>
+            <w:hideMark/>
+          </w:tcPr>
+          <w:p>
+            <w:pPr>
+              <w:widowControl w:val="0"/>
+              <w:spacing w:after="0" w:line="240" w:lineRule="auto"/>
+              <w:rPr>
+                <w:rFonts w:ascii="Arial" w:eastAsia="Arial" w:hAnsi="Arial" w:cs="Arial"/>
+              </w:rPr>
+            </w:pPr>
+            <w:r>
+              <w:rPr>
+                <w:rFonts w:ascii="Arial" w:eastAsia="Arial" w:hAnsi="Arial" w:cs="Arial"/>
+              </w:rPr>
+              <w:t>Yes</w:t>
+            </w:r>
+          </w:p>
+        </w:tc>
+      </w:tr>
+      <w:tr>
+        <w:tc>
+          <w:tcPr>
+            <w:tcW w:w="3168" w:type="dxa"/>
+            <w:tcBorders>
+              <w:top w:val="single" w:sz="8" w:space="0" w:color="000000" w:themeColor="text1"/>
+              <w:left w:val="single" w:sz="8" w:space="0" w:color="000000" w:themeColor="text1"/>
+              <w:bottom w:val="single" w:sz="8" w:space="0" w:color="000000" w:themeColor="text1"/>
+              <w:right w:val="single" w:sz="8" w:space="0" w:color="000000" w:themeColor="text1"/>
+            </w:tcBorders>
+            <w:tcMar>
+              <w:top w:w="100" w:type="dxa"/>
+              <w:left w:w="100" w:type="dxa"/>
+              <w:bottom w:w="100" w:type="dxa"/>
+              <w:right w:w="100" w:type="dxa"/>
+            </w:tcMar>
+            <w:hideMark/>
+          </w:tcPr>
+          <w:p>
+            <w:pPr>
+              <w:widowControl w:val="0"/>
+              <w:spacing w:after="0" w:line="240" w:lineRule="auto"/>
+              <w:rPr>
+                <w:rFonts w:ascii="Arial" w:eastAsia="Arial" w:hAnsi="Arial" w:cs="Arial"/>
+              </w:rPr>
+            </w:pPr>
+            <w:r>
+              <w:rPr>
+                <w:rFonts w:ascii="Arial" w:eastAsia="Arial" w:hAnsi="Arial" w:cs="Arial"/>
+              </w:rPr>
+              <w:t>Task 3: Edit sounds</w:t>
+            </w:r>
+          </w:p>
+        </w:tc>
+        <w:tc>
+          <w:tcPr>
+            <w:tcW w:w="1461" w:type="dxa"/>
+            <w:tcBorders>
+              <w:top w:val="single" w:sz="8" w:space="0" w:color="000000" w:themeColor="text1"/>
+              <w:left w:val="single" w:sz="8" w:space="0" w:color="000000" w:themeColor="text1"/>
+              <w:bottom w:val="single" w:sz="8" w:space="0" w:color="000000" w:themeColor="text1"/>
+              <w:right w:val="single" w:sz="8" w:space="0" w:color="000000" w:themeColor="text1"/>
+            </w:tcBorders>
+            <w:hideMark/>
+          </w:tcPr>
+          <w:p>
+            <w:pPr>
+              <w:widowControl w:val="0"/>
+              <w:spacing w:after="0" w:line="240" w:lineRule="auto"/>
+              <w:rPr>
+                <w:rFonts w:ascii="Arial" w:eastAsia="Arial" w:hAnsi="Arial" w:cs="Arial"/>
+              </w:rPr>
+            </w:pPr>
+            <w:r>
+              <w:rPr>
+                <w:rFonts w:ascii="Arial" w:eastAsia="Arial" w:hAnsi="Arial" w:cs="Arial"/>
+              </w:rPr>
+              <w:t>1hr</w:t>
+            </w:r>
+          </w:p>
+        </w:tc>
+        <w:tc>
+          <w:tcPr>
+            <w:tcW w:w="1462" w:type="dxa"/>
+            <w:tcBorders>
+              <w:top w:val="single" w:sz="8" w:space="0" w:color="000000" w:themeColor="text1"/>
+              <w:left w:val="single" w:sz="8" w:space="0" w:color="000000" w:themeColor="text1"/>
+              <w:bottom w:val="single" w:sz="8" w:space="0" w:color="000000" w:themeColor="text1"/>
+              <w:right w:val="single" w:sz="8" w:space="0" w:color="000000" w:themeColor="text1"/>
+            </w:tcBorders>
+            <w:tcMar>
+              <w:top w:w="100" w:type="dxa"/>
+              <w:left w:w="100" w:type="dxa"/>
+              <w:bottom w:w="100" w:type="dxa"/>
+              <w:right w:w="100" w:type="dxa"/>
+            </w:tcMar>
+            <w:hideMark/>
+          </w:tcPr>
+          <w:p>
+            <w:pPr>
+              <w:widowControl w:val="0"/>
+              <w:spacing w:after="0" w:line="240" w:lineRule="auto"/>
+              <w:rPr>
+                <w:rFonts w:ascii="Arial" w:eastAsia="Arial" w:hAnsi="Arial" w:cs="Arial"/>
+              </w:rPr>
+            </w:pPr>
+            <w:r>
+              <w:rPr>
+                <w:rFonts w:ascii="Arial" w:eastAsia="Arial" w:hAnsi="Arial" w:cs="Arial"/>
+              </w:rPr>
+              <w:t>2hr</w:t>
+            </w:r>
+          </w:p>
+        </w:tc>
+        <w:tc>
+          <w:tcPr>
+            <w:tcW w:w="1462" w:type="dxa"/>
+            <w:tcBorders>
+              <w:top w:val="single" w:sz="8" w:space="0" w:color="000000" w:themeColor="text1"/>
+              <w:left w:val="single" w:sz="8" w:space="0" w:color="000000" w:themeColor="text1"/>
+              <w:bottom w:val="single" w:sz="8" w:space="0" w:color="000000" w:themeColor="text1"/>
+              <w:right w:val="single" w:sz="8" w:space="0" w:color="000000" w:themeColor="text1"/>
+            </w:tcBorders>
+            <w:hideMark/>
+          </w:tcPr>
+          <w:p>
+            <w:pPr>
+              <w:widowControl w:val="0"/>
+              <w:spacing w:after="0" w:line="240" w:lineRule="auto"/>
+              <w:rPr>
+                <w:rFonts w:ascii="Arial" w:eastAsia="Arial" w:hAnsi="Arial" w:cs="Arial"/>
+              </w:rPr>
+            </w:pPr>
+            <w:r>
+              <w:rPr>
+                <w:rFonts w:ascii="Arial" w:eastAsia="Arial" w:hAnsi="Arial" w:cs="Arial"/>
+              </w:rPr>
+              <w:t>Adrien</w:t>
+            </w:r>
+          </w:p>
+        </w:tc>
+        <w:tc>
+          <w:tcPr>
+            <w:tcW w:w="1462" w:type="dxa"/>
+            <w:tcBorders>
+              <w:top w:val="single" w:sz="8" w:space="0" w:color="000000" w:themeColor="text1"/>
+              <w:left w:val="single" w:sz="8" w:space="0" w:color="000000" w:themeColor="text1"/>
+              <w:bottom w:val="single" w:sz="8" w:space="0" w:color="000000" w:themeColor="text1"/>
+              <w:right w:val="single" w:sz="8" w:space="0" w:color="000000" w:themeColor="text1"/>
+            </w:tcBorders>
+            <w:tcMar>
+              <w:top w:w="100" w:type="dxa"/>
+              <w:left w:w="100" w:type="dxa"/>
+              <w:bottom w:w="100" w:type="dxa"/>
+              <w:right w:w="100" w:type="dxa"/>
+            </w:tcMar>
+            <w:hideMark/>
+          </w:tcPr>
+          <w:p>
+            <w:pPr>
+              <w:widowControl w:val="0"/>
+              <w:spacing w:after="0" w:line="240" w:lineRule="auto"/>
+              <w:rPr>
+                <w:rFonts w:ascii="Arial" w:eastAsia="Arial" w:hAnsi="Arial" w:cs="Arial"/>
+              </w:rPr>
+            </w:pPr>
+            <w:r>
+              <w:rPr>
+                <w:rFonts w:ascii="Arial" w:eastAsia="Arial" w:hAnsi="Arial" w:cs="Arial"/>
+              </w:rPr>
+              <w:t>Yes</w:t>
+            </w:r>
+          </w:p>
+        </w:tc>
+      </w:tr>
+      <w:tr>
+        <w:tc>
+          <w:tcPr>
+            <w:tcW w:w="3168" w:type="dxa"/>
+            <w:tcBorders>
+              <w:top w:val="single" w:sz="8" w:space="0" w:color="000000" w:themeColor="text1"/>
+              <w:left w:val="single" w:sz="8" w:space="0" w:color="000000" w:themeColor="text1"/>
+              <w:bottom w:val="single" w:sz="8" w:space="0" w:color="000000" w:themeColor="text1"/>
+              <w:right w:val="single" w:sz="8" w:space="0" w:color="000000" w:themeColor="text1"/>
+            </w:tcBorders>
+            <w:tcMar>
+              <w:top w:w="100" w:type="dxa"/>
+              <w:left w:w="100" w:type="dxa"/>
+              <w:bottom w:w="100" w:type="dxa"/>
+              <w:right w:w="100" w:type="dxa"/>
+            </w:tcMar>
+            <w:hideMark/>
+          </w:tcPr>
+          <w:p>
+            <w:pPr>
+              <w:spacing w:line="240" w:lineRule="auto"/>
               <w:rPr>
                 <w:rFonts w:ascii="Arial" w:eastAsia="Arial" w:hAnsi="Arial" w:cs="Arial"/>
               </w:rPr>
@@ -6990,18 +7188,698 @@
                 <w:rFonts w:ascii="Arial" w:eastAsia="Arial" w:hAnsi="Arial" w:cs="Arial"/>
               </w:rPr>
               <w:lastRenderedPageBreak/>
-              <w:t>Task 6: setup interaction with map</w:t>
+              <w:t>Task 4: Add and sync footsteps sounds with animation</w:t>
             </w:r>
           </w:p>
         </w:tc>
         <w:tc>
           <w:tcPr>
             <w:tcW w:w="1461" w:type="dxa"/>
-          </w:tcPr>
-          <w:p>
-            <w:pPr>
-              <w:widowControl w:val="0"/>
-              <w:spacing w:after="0" w:line="240" w:lineRule="auto"/>
+            <w:tcBorders>
+              <w:top w:val="single" w:sz="8" w:space="0" w:color="000000" w:themeColor="text1"/>
+              <w:left w:val="single" w:sz="8" w:space="0" w:color="000000" w:themeColor="text1"/>
+              <w:bottom w:val="single" w:sz="8" w:space="0" w:color="000000" w:themeColor="text1"/>
+              <w:right w:val="single" w:sz="8" w:space="0" w:color="000000" w:themeColor="text1"/>
+            </w:tcBorders>
+            <w:hideMark/>
+          </w:tcPr>
+          <w:p>
+            <w:pPr>
+              <w:spacing w:line="240" w:lineRule="auto"/>
+              <w:rPr>
+                <w:rFonts w:ascii="Arial" w:eastAsia="Arial" w:hAnsi="Arial" w:cs="Arial"/>
+              </w:rPr>
+            </w:pPr>
+            <w:r>
+              <w:rPr>
+                <w:rFonts w:ascii="Arial" w:eastAsia="Arial" w:hAnsi="Arial" w:cs="Arial"/>
+              </w:rPr>
+              <w:t>1hr</w:t>
+            </w:r>
+          </w:p>
+        </w:tc>
+        <w:tc>
+          <w:tcPr>
+            <w:tcW w:w="1462" w:type="dxa"/>
+            <w:tcBorders>
+              <w:top w:val="single" w:sz="8" w:space="0" w:color="000000" w:themeColor="text1"/>
+              <w:left w:val="single" w:sz="8" w:space="0" w:color="000000" w:themeColor="text1"/>
+              <w:bottom w:val="single" w:sz="8" w:space="0" w:color="000000" w:themeColor="text1"/>
+              <w:right w:val="single" w:sz="8" w:space="0" w:color="000000" w:themeColor="text1"/>
+            </w:tcBorders>
+            <w:tcMar>
+              <w:top w:w="100" w:type="dxa"/>
+              <w:left w:w="100" w:type="dxa"/>
+              <w:bottom w:w="100" w:type="dxa"/>
+              <w:right w:w="100" w:type="dxa"/>
+            </w:tcMar>
+            <w:hideMark/>
+          </w:tcPr>
+          <w:p>
+            <w:pPr>
+              <w:spacing w:line="240" w:lineRule="auto"/>
+              <w:rPr>
+                <w:rFonts w:ascii="Arial" w:eastAsia="Arial" w:hAnsi="Arial" w:cs="Arial"/>
+              </w:rPr>
+            </w:pPr>
+            <w:r>
+              <w:rPr>
+                <w:rFonts w:ascii="Arial" w:eastAsia="Arial" w:hAnsi="Arial" w:cs="Arial"/>
+              </w:rPr>
+              <w:t>1hr</w:t>
+            </w:r>
+          </w:p>
+        </w:tc>
+        <w:tc>
+          <w:tcPr>
+            <w:tcW w:w="1462" w:type="dxa"/>
+            <w:tcBorders>
+              <w:top w:val="single" w:sz="8" w:space="0" w:color="000000" w:themeColor="text1"/>
+              <w:left w:val="single" w:sz="8" w:space="0" w:color="000000" w:themeColor="text1"/>
+              <w:bottom w:val="single" w:sz="8" w:space="0" w:color="000000" w:themeColor="text1"/>
+              <w:right w:val="single" w:sz="8" w:space="0" w:color="000000" w:themeColor="text1"/>
+            </w:tcBorders>
+          </w:tcPr>
+          <w:p>
+            <w:pPr>
+              <w:spacing w:line="240" w:lineRule="auto"/>
+              <w:rPr>
+                <w:rFonts w:ascii="Arial" w:eastAsia="Arial" w:hAnsi="Arial" w:cs="Arial"/>
+              </w:rPr>
+            </w:pPr>
+            <w:r>
+              <w:rPr>
+                <w:rFonts w:ascii="Arial" w:eastAsia="Arial" w:hAnsi="Arial" w:cs="Arial"/>
+              </w:rPr>
+              <w:t>Adrien</w:t>
+            </w:r>
+          </w:p>
+          <w:p>
+            <w:pPr>
+              <w:jc w:val="center"/>
+              <w:rPr>
+                <w:rFonts w:ascii="Arial" w:eastAsia="Arial" w:hAnsi="Arial" w:cs="Arial"/>
+              </w:rPr>
+            </w:pPr>
+          </w:p>
+        </w:tc>
+        <w:tc>
+          <w:tcPr>
+            <w:tcW w:w="1462" w:type="dxa"/>
+            <w:tcBorders>
+              <w:top w:val="single" w:sz="8" w:space="0" w:color="000000" w:themeColor="text1"/>
+              <w:left w:val="single" w:sz="8" w:space="0" w:color="000000" w:themeColor="text1"/>
+              <w:bottom w:val="single" w:sz="8" w:space="0" w:color="000000" w:themeColor="text1"/>
+              <w:right w:val="single" w:sz="8" w:space="0" w:color="000000" w:themeColor="text1"/>
+            </w:tcBorders>
+            <w:tcMar>
+              <w:top w:w="100" w:type="dxa"/>
+              <w:left w:w="100" w:type="dxa"/>
+              <w:bottom w:w="100" w:type="dxa"/>
+              <w:right w:w="100" w:type="dxa"/>
+            </w:tcMar>
+            <w:hideMark/>
+          </w:tcPr>
+          <w:p>
+            <w:pPr>
+              <w:widowControl w:val="0"/>
+              <w:spacing w:line="240" w:lineRule="auto"/>
+              <w:rPr>
+                <w:rFonts w:ascii="Arial" w:eastAsia="Arial" w:hAnsi="Arial" w:cs="Arial"/>
+              </w:rPr>
+            </w:pPr>
+            <w:r>
+              <w:rPr>
+                <w:rFonts w:ascii="Arial" w:eastAsia="Arial" w:hAnsi="Arial" w:cs="Arial"/>
+              </w:rPr>
+              <w:t>Yes</w:t>
+            </w:r>
+          </w:p>
+        </w:tc>
+      </w:tr>
+      <w:tr>
+        <w:tc>
+          <w:tcPr>
+            <w:tcW w:w="3168" w:type="dxa"/>
+            <w:tcBorders>
+              <w:top w:val="single" w:sz="8" w:space="0" w:color="000000" w:themeColor="text1"/>
+              <w:left w:val="single" w:sz="8" w:space="0" w:color="000000" w:themeColor="text1"/>
+              <w:bottom w:val="single" w:sz="8" w:space="0" w:color="000000" w:themeColor="text1"/>
+              <w:right w:val="single" w:sz="8" w:space="0" w:color="000000" w:themeColor="text1"/>
+            </w:tcBorders>
+            <w:tcMar>
+              <w:top w:w="100" w:type="dxa"/>
+              <w:left w:w="100" w:type="dxa"/>
+              <w:bottom w:w="100" w:type="dxa"/>
+              <w:right w:w="100" w:type="dxa"/>
+            </w:tcMar>
+            <w:hideMark/>
+          </w:tcPr>
+          <w:p>
+            <w:pPr>
+              <w:spacing w:line="240" w:lineRule="auto"/>
+              <w:rPr>
+                <w:rFonts w:ascii="Arial" w:eastAsia="Arial" w:hAnsi="Arial" w:cs="Arial"/>
+              </w:rPr>
+            </w:pPr>
+            <w:r>
+              <w:rPr>
+                <w:rFonts w:ascii="Arial" w:eastAsia="Arial" w:hAnsi="Arial" w:cs="Arial"/>
+              </w:rPr>
+              <w:t xml:space="preserve">Task 5: update footstep sounds volume depending </w:t>
+            </w:r>
+            <w:proofErr w:type="gramStart"/>
+            <w:r>
+              <w:rPr>
+                <w:rFonts w:ascii="Arial" w:eastAsia="Arial" w:hAnsi="Arial" w:cs="Arial"/>
+              </w:rPr>
+              <w:t>of</w:t>
+            </w:r>
+            <w:proofErr w:type="gramEnd"/>
+            <w:r>
+              <w:rPr>
+                <w:rFonts w:ascii="Arial" w:eastAsia="Arial" w:hAnsi="Arial" w:cs="Arial"/>
+              </w:rPr>
+              <w:t xml:space="preserve"> distance to player</w:t>
+            </w:r>
+          </w:p>
+        </w:tc>
+        <w:tc>
+          <w:tcPr>
+            <w:tcW w:w="1461" w:type="dxa"/>
+            <w:tcBorders>
+              <w:top w:val="single" w:sz="8" w:space="0" w:color="000000" w:themeColor="text1"/>
+              <w:left w:val="single" w:sz="8" w:space="0" w:color="000000" w:themeColor="text1"/>
+              <w:bottom w:val="single" w:sz="8" w:space="0" w:color="000000" w:themeColor="text1"/>
+              <w:right w:val="single" w:sz="8" w:space="0" w:color="000000" w:themeColor="text1"/>
+            </w:tcBorders>
+            <w:hideMark/>
+          </w:tcPr>
+          <w:p>
+            <w:pPr>
+              <w:spacing w:line="240" w:lineRule="auto"/>
+              <w:rPr>
+                <w:rFonts w:ascii="Arial" w:eastAsia="Arial" w:hAnsi="Arial" w:cs="Arial"/>
+              </w:rPr>
+            </w:pPr>
+            <w:r>
+              <w:rPr>
+                <w:rFonts w:ascii="Arial" w:eastAsia="Arial" w:hAnsi="Arial" w:cs="Arial"/>
+              </w:rPr>
+              <w:t>1hr</w:t>
+            </w:r>
+          </w:p>
+        </w:tc>
+        <w:tc>
+          <w:tcPr>
+            <w:tcW w:w="1462" w:type="dxa"/>
+            <w:tcBorders>
+              <w:top w:val="single" w:sz="8" w:space="0" w:color="000000" w:themeColor="text1"/>
+              <w:left w:val="single" w:sz="8" w:space="0" w:color="000000" w:themeColor="text1"/>
+              <w:bottom w:val="single" w:sz="8" w:space="0" w:color="000000" w:themeColor="text1"/>
+              <w:right w:val="single" w:sz="8" w:space="0" w:color="000000" w:themeColor="text1"/>
+            </w:tcBorders>
+            <w:tcMar>
+              <w:top w:w="100" w:type="dxa"/>
+              <w:left w:w="100" w:type="dxa"/>
+              <w:bottom w:w="100" w:type="dxa"/>
+              <w:right w:w="100" w:type="dxa"/>
+            </w:tcMar>
+            <w:hideMark/>
+          </w:tcPr>
+          <w:p>
+            <w:pPr>
+              <w:spacing w:line="240" w:lineRule="auto"/>
+              <w:rPr>
+                <w:rFonts w:ascii="Arial" w:eastAsia="Arial" w:hAnsi="Arial" w:cs="Arial"/>
+              </w:rPr>
+            </w:pPr>
+            <w:r>
+              <w:rPr>
+                <w:rFonts w:ascii="Arial" w:eastAsia="Arial" w:hAnsi="Arial" w:cs="Arial"/>
+              </w:rPr>
+              <w:t>2hr</w:t>
+            </w:r>
+          </w:p>
+        </w:tc>
+        <w:tc>
+          <w:tcPr>
+            <w:tcW w:w="1462" w:type="dxa"/>
+            <w:tcBorders>
+              <w:top w:val="single" w:sz="8" w:space="0" w:color="000000" w:themeColor="text1"/>
+              <w:left w:val="single" w:sz="8" w:space="0" w:color="000000" w:themeColor="text1"/>
+              <w:bottom w:val="single" w:sz="8" w:space="0" w:color="000000" w:themeColor="text1"/>
+              <w:right w:val="single" w:sz="8" w:space="0" w:color="000000" w:themeColor="text1"/>
+            </w:tcBorders>
+            <w:hideMark/>
+          </w:tcPr>
+          <w:p>
+            <w:pPr>
+              <w:spacing w:line="240" w:lineRule="auto"/>
+              <w:rPr>
+                <w:rFonts w:ascii="Arial" w:eastAsia="Arial" w:hAnsi="Arial" w:cs="Arial"/>
+              </w:rPr>
+            </w:pPr>
+            <w:r>
+              <w:rPr>
+                <w:rFonts w:ascii="Arial" w:eastAsia="Arial" w:hAnsi="Arial" w:cs="Arial"/>
+              </w:rPr>
+              <w:t>Adrien</w:t>
+            </w:r>
+          </w:p>
+        </w:tc>
+        <w:tc>
+          <w:tcPr>
+            <w:tcW w:w="1462" w:type="dxa"/>
+            <w:tcBorders>
+              <w:top w:val="single" w:sz="8" w:space="0" w:color="000000" w:themeColor="text1"/>
+              <w:left w:val="single" w:sz="8" w:space="0" w:color="000000" w:themeColor="text1"/>
+              <w:bottom w:val="single" w:sz="8" w:space="0" w:color="000000" w:themeColor="text1"/>
+              <w:right w:val="single" w:sz="8" w:space="0" w:color="000000" w:themeColor="text1"/>
+            </w:tcBorders>
+            <w:tcMar>
+              <w:top w:w="100" w:type="dxa"/>
+              <w:left w:w="100" w:type="dxa"/>
+              <w:bottom w:w="100" w:type="dxa"/>
+              <w:right w:w="100" w:type="dxa"/>
+            </w:tcMar>
+          </w:tcPr>
+          <w:p>
+            <w:pPr>
+              <w:widowControl w:val="0"/>
+              <w:spacing w:line="240" w:lineRule="auto"/>
+              <w:rPr>
+                <w:rFonts w:ascii="Arial" w:eastAsia="Arial" w:hAnsi="Arial" w:cs="Arial"/>
+              </w:rPr>
+            </w:pPr>
+          </w:p>
+        </w:tc>
+      </w:tr>
+      <w:tr>
+        <w:tc>
+          <w:tcPr>
+            <w:tcW w:w="3168" w:type="dxa"/>
+            <w:tcBorders>
+              <w:top w:val="single" w:sz="8" w:space="0" w:color="000000" w:themeColor="text1"/>
+              <w:left w:val="single" w:sz="8" w:space="0" w:color="000000" w:themeColor="text1"/>
+              <w:bottom w:val="single" w:sz="8" w:space="0" w:color="000000" w:themeColor="text1"/>
+              <w:right w:val="single" w:sz="8" w:space="0" w:color="000000" w:themeColor="text1"/>
+            </w:tcBorders>
+            <w:tcMar>
+              <w:top w:w="100" w:type="dxa"/>
+              <w:left w:w="100" w:type="dxa"/>
+              <w:bottom w:w="100" w:type="dxa"/>
+              <w:right w:w="100" w:type="dxa"/>
+            </w:tcMar>
+            <w:hideMark/>
+          </w:tcPr>
+          <w:p>
+            <w:pPr>
+              <w:spacing w:line="240" w:lineRule="auto"/>
+              <w:rPr>
+                <w:rFonts w:ascii="Arial" w:eastAsia="Arial" w:hAnsi="Arial" w:cs="Arial"/>
+              </w:rPr>
+            </w:pPr>
+            <w:r>
+              <w:rPr>
+                <w:rFonts w:ascii="Arial" w:eastAsia="Arial" w:hAnsi="Arial" w:cs="Arial"/>
+              </w:rPr>
+              <w:t>Add ambient sounds/music</w:t>
+            </w:r>
+          </w:p>
+        </w:tc>
+        <w:tc>
+          <w:tcPr>
+            <w:tcW w:w="1461" w:type="dxa"/>
+            <w:tcBorders>
+              <w:top w:val="single" w:sz="8" w:space="0" w:color="000000" w:themeColor="text1"/>
+              <w:left w:val="single" w:sz="8" w:space="0" w:color="000000" w:themeColor="text1"/>
+              <w:bottom w:val="single" w:sz="8" w:space="0" w:color="000000" w:themeColor="text1"/>
+              <w:right w:val="single" w:sz="8" w:space="0" w:color="000000" w:themeColor="text1"/>
+            </w:tcBorders>
+            <w:hideMark/>
+          </w:tcPr>
+          <w:p>
+            <w:pPr>
+              <w:spacing w:line="240" w:lineRule="auto"/>
+              <w:rPr>
+                <w:rFonts w:ascii="Arial" w:eastAsia="Arial" w:hAnsi="Arial" w:cs="Arial"/>
+              </w:rPr>
+            </w:pPr>
+            <w:r>
+              <w:rPr>
+                <w:rFonts w:ascii="Arial" w:eastAsia="Arial" w:hAnsi="Arial" w:cs="Arial"/>
+              </w:rPr>
+              <w:t>3hr</w:t>
+            </w:r>
+          </w:p>
+        </w:tc>
+        <w:tc>
+          <w:tcPr>
+            <w:tcW w:w="1462" w:type="dxa"/>
+            <w:tcBorders>
+              <w:top w:val="single" w:sz="8" w:space="0" w:color="000000" w:themeColor="text1"/>
+              <w:left w:val="single" w:sz="8" w:space="0" w:color="000000" w:themeColor="text1"/>
+              <w:bottom w:val="single" w:sz="8" w:space="0" w:color="000000" w:themeColor="text1"/>
+              <w:right w:val="single" w:sz="8" w:space="0" w:color="000000" w:themeColor="text1"/>
+            </w:tcBorders>
+            <w:tcMar>
+              <w:top w:w="100" w:type="dxa"/>
+              <w:left w:w="100" w:type="dxa"/>
+              <w:bottom w:w="100" w:type="dxa"/>
+              <w:right w:w="100" w:type="dxa"/>
+            </w:tcMar>
+            <w:hideMark/>
+          </w:tcPr>
+          <w:p>
+            <w:pPr>
+              <w:spacing w:line="240" w:lineRule="auto"/>
+              <w:rPr>
+                <w:rFonts w:ascii="Arial" w:eastAsia="Arial" w:hAnsi="Arial" w:cs="Arial"/>
+              </w:rPr>
+            </w:pPr>
+            <w:r>
+              <w:rPr>
+                <w:rFonts w:ascii="Arial" w:eastAsia="Arial" w:hAnsi="Arial" w:cs="Arial"/>
+              </w:rPr>
+              <w:t>1hr</w:t>
+            </w:r>
+          </w:p>
+        </w:tc>
+        <w:tc>
+          <w:tcPr>
+            <w:tcW w:w="1462" w:type="dxa"/>
+            <w:tcBorders>
+              <w:top w:val="single" w:sz="8" w:space="0" w:color="000000" w:themeColor="text1"/>
+              <w:left w:val="single" w:sz="8" w:space="0" w:color="000000" w:themeColor="text1"/>
+              <w:bottom w:val="single" w:sz="8" w:space="0" w:color="000000" w:themeColor="text1"/>
+              <w:right w:val="single" w:sz="8" w:space="0" w:color="000000" w:themeColor="text1"/>
+            </w:tcBorders>
+            <w:hideMark/>
+          </w:tcPr>
+          <w:p>
+            <w:pPr>
+              <w:spacing w:line="240" w:lineRule="auto"/>
+              <w:rPr>
+                <w:rFonts w:ascii="Arial" w:eastAsia="Arial" w:hAnsi="Arial" w:cs="Arial"/>
+              </w:rPr>
+            </w:pPr>
+            <w:r>
+              <w:rPr>
+                <w:rFonts w:ascii="Arial" w:eastAsia="Arial" w:hAnsi="Arial" w:cs="Arial"/>
+              </w:rPr>
+              <w:t>Adrien/Masih</w:t>
+            </w:r>
+          </w:p>
+        </w:tc>
+        <w:tc>
+          <w:tcPr>
+            <w:tcW w:w="1462" w:type="dxa"/>
+            <w:tcBorders>
+              <w:top w:val="single" w:sz="8" w:space="0" w:color="000000" w:themeColor="text1"/>
+              <w:left w:val="single" w:sz="8" w:space="0" w:color="000000" w:themeColor="text1"/>
+              <w:bottom w:val="single" w:sz="8" w:space="0" w:color="000000" w:themeColor="text1"/>
+              <w:right w:val="single" w:sz="8" w:space="0" w:color="000000" w:themeColor="text1"/>
+            </w:tcBorders>
+            <w:tcMar>
+              <w:top w:w="100" w:type="dxa"/>
+              <w:left w:w="100" w:type="dxa"/>
+              <w:bottom w:w="100" w:type="dxa"/>
+              <w:right w:w="100" w:type="dxa"/>
+            </w:tcMar>
+            <w:hideMark/>
+          </w:tcPr>
+          <w:p>
+            <w:pPr>
+              <w:widowControl w:val="0"/>
+              <w:spacing w:line="240" w:lineRule="auto"/>
+              <w:rPr>
+                <w:rFonts w:ascii="Arial" w:eastAsia="Arial" w:hAnsi="Arial" w:cs="Arial"/>
+              </w:rPr>
+            </w:pPr>
+            <w:r>
+              <w:rPr>
+                <w:rFonts w:ascii="Arial" w:eastAsia="Arial" w:hAnsi="Arial" w:cs="Arial"/>
+              </w:rPr>
+              <w:t>No</w:t>
+            </w:r>
+          </w:p>
+        </w:tc>
+      </w:tr>
+      <w:tr>
+        <w:tc>
+          <w:tcPr>
+            <w:tcW w:w="9015" w:type="dxa"/>
+            <w:gridSpan w:val="5"/>
+            <w:tcBorders>
+              <w:top w:val="single" w:sz="8" w:space="0" w:color="000000" w:themeColor="text1"/>
+              <w:left w:val="single" w:sz="8" w:space="0" w:color="000000" w:themeColor="text1"/>
+              <w:bottom w:val="single" w:sz="8" w:space="0" w:color="000000" w:themeColor="text1"/>
+              <w:right w:val="single" w:sz="8" w:space="0" w:color="000000" w:themeColor="text1"/>
+            </w:tcBorders>
+            <w:tcMar>
+              <w:top w:w="100" w:type="dxa"/>
+              <w:left w:w="100" w:type="dxa"/>
+              <w:bottom w:w="100" w:type="dxa"/>
+              <w:right w:w="100" w:type="dxa"/>
+            </w:tcMar>
+            <w:hideMark/>
+          </w:tcPr>
+          <w:p>
+            <w:pPr>
+              <w:widowControl w:val="0"/>
+              <w:spacing w:line="240" w:lineRule="auto"/>
+              <w:rPr>
+                <w:rFonts w:ascii="Arial" w:eastAsia="Arial" w:hAnsi="Arial" w:cs="Arial"/>
+              </w:rPr>
+            </w:pPr>
+            <w:r>
+              <w:rPr>
+                <w:rFonts w:ascii="Arial" w:eastAsia="Arial" w:hAnsi="Arial" w:cs="Arial"/>
+                <w:b/>
+              </w:rPr>
+              <w:t>Feature 11: Level Builder</w:t>
+            </w:r>
+          </w:p>
+        </w:tc>
+      </w:tr>
+      <w:tr>
+        <w:tc>
+          <w:tcPr>
+            <w:tcW w:w="3168" w:type="dxa"/>
+            <w:tcBorders>
+              <w:top w:val="single" w:sz="8" w:space="0" w:color="000000" w:themeColor="text1"/>
+              <w:left w:val="single" w:sz="8" w:space="0" w:color="000000" w:themeColor="text1"/>
+              <w:bottom w:val="single" w:sz="8" w:space="0" w:color="000000" w:themeColor="text1"/>
+              <w:right w:val="single" w:sz="8" w:space="0" w:color="000000" w:themeColor="text1"/>
+            </w:tcBorders>
+            <w:tcMar>
+              <w:top w:w="100" w:type="dxa"/>
+              <w:left w:w="100" w:type="dxa"/>
+              <w:bottom w:w="100" w:type="dxa"/>
+              <w:right w:w="100" w:type="dxa"/>
+            </w:tcMar>
+            <w:hideMark/>
+          </w:tcPr>
+          <w:p>
+            <w:pPr>
+              <w:spacing w:line="240" w:lineRule="auto"/>
+              <w:rPr>
+                <w:rFonts w:ascii="Arial" w:eastAsia="Arial" w:hAnsi="Arial" w:cs="Arial"/>
+                <w:bCs/>
+              </w:rPr>
+            </w:pPr>
+            <w:r>
+              <w:rPr>
+                <w:rFonts w:ascii="Arial" w:eastAsia="Arial" w:hAnsi="Arial" w:cs="Arial"/>
+                <w:bCs/>
+              </w:rPr>
+              <w:t>Task 1: basic script to generate the environment</w:t>
+            </w:r>
+          </w:p>
+        </w:tc>
+        <w:tc>
+          <w:tcPr>
+            <w:tcW w:w="1461" w:type="dxa"/>
+            <w:tcBorders>
+              <w:top w:val="single" w:sz="8" w:space="0" w:color="000000" w:themeColor="text1"/>
+              <w:left w:val="single" w:sz="8" w:space="0" w:color="000000" w:themeColor="text1"/>
+              <w:bottom w:val="single" w:sz="8" w:space="0" w:color="000000" w:themeColor="text1"/>
+              <w:right w:val="single" w:sz="8" w:space="0" w:color="000000" w:themeColor="text1"/>
+            </w:tcBorders>
+            <w:hideMark/>
+          </w:tcPr>
+          <w:p>
+            <w:pPr>
+              <w:spacing w:line="240" w:lineRule="auto"/>
+              <w:rPr>
+                <w:rFonts w:ascii="Arial" w:eastAsia="Arial" w:hAnsi="Arial" w:cs="Arial"/>
+              </w:rPr>
+            </w:pPr>
+            <w:r>
+              <w:rPr>
+                <w:rFonts w:ascii="Arial" w:eastAsia="Arial" w:hAnsi="Arial" w:cs="Arial"/>
+              </w:rPr>
+              <w:t>1hr</w:t>
+            </w:r>
+          </w:p>
+        </w:tc>
+        <w:tc>
+          <w:tcPr>
+            <w:tcW w:w="1462" w:type="dxa"/>
+            <w:tcBorders>
+              <w:top w:val="single" w:sz="8" w:space="0" w:color="000000" w:themeColor="text1"/>
+              <w:left w:val="single" w:sz="8" w:space="0" w:color="000000" w:themeColor="text1"/>
+              <w:bottom w:val="single" w:sz="8" w:space="0" w:color="000000" w:themeColor="text1"/>
+              <w:right w:val="single" w:sz="8" w:space="0" w:color="000000" w:themeColor="text1"/>
+            </w:tcBorders>
+            <w:tcMar>
+              <w:top w:w="100" w:type="dxa"/>
+              <w:left w:w="100" w:type="dxa"/>
+              <w:bottom w:w="100" w:type="dxa"/>
+              <w:right w:w="100" w:type="dxa"/>
+            </w:tcMar>
+            <w:hideMark/>
+          </w:tcPr>
+          <w:p>
+            <w:pPr>
+              <w:spacing w:line="240" w:lineRule="auto"/>
+              <w:rPr>
+                <w:rFonts w:ascii="Arial" w:eastAsia="Arial" w:hAnsi="Arial" w:cs="Arial"/>
+              </w:rPr>
+            </w:pPr>
+            <w:r>
+              <w:rPr>
+                <w:rFonts w:ascii="Arial" w:eastAsia="Arial" w:hAnsi="Arial" w:cs="Arial"/>
+              </w:rPr>
+              <w:t>2hr</w:t>
+            </w:r>
+          </w:p>
+        </w:tc>
+        <w:tc>
+          <w:tcPr>
+            <w:tcW w:w="1462" w:type="dxa"/>
+            <w:tcBorders>
+              <w:top w:val="single" w:sz="8" w:space="0" w:color="000000" w:themeColor="text1"/>
+              <w:left w:val="single" w:sz="8" w:space="0" w:color="000000" w:themeColor="text1"/>
+              <w:bottom w:val="single" w:sz="8" w:space="0" w:color="000000" w:themeColor="text1"/>
+              <w:right w:val="single" w:sz="8" w:space="0" w:color="000000" w:themeColor="text1"/>
+            </w:tcBorders>
+            <w:hideMark/>
+          </w:tcPr>
+          <w:p>
+            <w:pPr>
+              <w:spacing w:line="240" w:lineRule="auto"/>
+              <w:rPr>
+                <w:rFonts w:ascii="Arial" w:eastAsia="Arial" w:hAnsi="Arial" w:cs="Arial"/>
+              </w:rPr>
+            </w:pPr>
+            <w:r>
+              <w:rPr>
+                <w:rFonts w:ascii="Arial" w:eastAsia="Arial" w:hAnsi="Arial" w:cs="Arial"/>
+              </w:rPr>
+              <w:t>Adrien</w:t>
+            </w:r>
+          </w:p>
+        </w:tc>
+        <w:tc>
+          <w:tcPr>
+            <w:tcW w:w="1462" w:type="dxa"/>
+            <w:tcBorders>
+              <w:top w:val="single" w:sz="8" w:space="0" w:color="000000" w:themeColor="text1"/>
+              <w:left w:val="single" w:sz="8" w:space="0" w:color="000000" w:themeColor="text1"/>
+              <w:bottom w:val="single" w:sz="8" w:space="0" w:color="000000" w:themeColor="text1"/>
+              <w:right w:val="single" w:sz="8" w:space="0" w:color="000000" w:themeColor="text1"/>
+            </w:tcBorders>
+            <w:tcMar>
+              <w:top w:w="100" w:type="dxa"/>
+              <w:left w:w="100" w:type="dxa"/>
+              <w:bottom w:w="100" w:type="dxa"/>
+              <w:right w:w="100" w:type="dxa"/>
+            </w:tcMar>
+            <w:hideMark/>
+          </w:tcPr>
+          <w:p>
+            <w:pPr>
+              <w:widowControl w:val="0"/>
+              <w:spacing w:line="240" w:lineRule="auto"/>
+              <w:rPr>
+                <w:rFonts w:ascii="Arial" w:eastAsia="Arial" w:hAnsi="Arial" w:cs="Arial"/>
+              </w:rPr>
+            </w:pPr>
+            <w:r>
+              <w:rPr>
+                <w:rFonts w:ascii="Arial" w:eastAsia="Arial" w:hAnsi="Arial" w:cs="Arial"/>
+              </w:rPr>
+              <w:t>Yes</w:t>
+            </w:r>
+          </w:p>
+        </w:tc>
+      </w:tr>
+      <w:tr>
+        <w:tc>
+          <w:tcPr>
+            <w:tcW w:w="3168" w:type="dxa"/>
+            <w:tcBorders>
+              <w:top w:val="single" w:sz="8" w:space="0" w:color="000000" w:themeColor="text1"/>
+              <w:left w:val="single" w:sz="8" w:space="0" w:color="000000" w:themeColor="text1"/>
+              <w:bottom w:val="single" w:sz="8" w:space="0" w:color="000000" w:themeColor="text1"/>
+              <w:right w:val="single" w:sz="8" w:space="0" w:color="000000" w:themeColor="text1"/>
+            </w:tcBorders>
+            <w:shd w:val="clear" w:color="auto" w:fill="auto"/>
+            <w:tcMar>
+              <w:top w:w="100" w:type="dxa"/>
+              <w:left w:w="100" w:type="dxa"/>
+              <w:bottom w:w="100" w:type="dxa"/>
+              <w:right w:w="100" w:type="dxa"/>
+            </w:tcMar>
+            <w:hideMark/>
+          </w:tcPr>
+          <w:p>
+            <w:pPr>
+              <w:spacing w:line="240" w:lineRule="auto"/>
+              <w:rPr>
+                <w:rFonts w:ascii="Arial" w:eastAsia="Arial" w:hAnsi="Arial" w:cs="Arial"/>
+                <w:bCs/>
+              </w:rPr>
+            </w:pPr>
+            <w:r>
+              <w:rPr>
+                <w:rFonts w:ascii="Arial" w:eastAsia="Arial" w:hAnsi="Arial" w:cs="Arial"/>
+                <w:bCs/>
+              </w:rPr>
+              <w:t xml:space="preserve">Task </w:t>
+            </w:r>
+            <w:r>
+              <w:rPr>
+                <w:rFonts w:ascii="Arial" w:eastAsia="Arial" w:hAnsi="Arial" w:cs="Arial"/>
+                <w:bCs/>
+              </w:rPr>
+              <w:t>2</w:t>
+            </w:r>
+            <w:r>
+              <w:rPr>
+                <w:rFonts w:ascii="Arial" w:eastAsia="Arial" w:hAnsi="Arial" w:cs="Arial"/>
+                <w:bCs/>
+              </w:rPr>
+              <w:t>: Draw Layout</w:t>
+            </w:r>
+          </w:p>
+        </w:tc>
+        <w:tc>
+          <w:tcPr>
+            <w:tcW w:w="1461" w:type="dxa"/>
+            <w:tcBorders>
+              <w:top w:val="single" w:sz="8" w:space="0" w:color="000000" w:themeColor="text1"/>
+              <w:left w:val="single" w:sz="8" w:space="0" w:color="000000" w:themeColor="text1"/>
+              <w:bottom w:val="single" w:sz="8" w:space="0" w:color="000000" w:themeColor="text1"/>
+              <w:right w:val="single" w:sz="8" w:space="0" w:color="000000" w:themeColor="text1"/>
+            </w:tcBorders>
+            <w:hideMark/>
+          </w:tcPr>
+          <w:p>
+            <w:pPr>
+              <w:spacing w:line="240" w:lineRule="auto"/>
               <w:rPr>
                 <w:rFonts w:ascii="Arial" w:eastAsia="Arial" w:hAnsi="Arial" w:cs="Arial"/>
               </w:rPr>
@@ -7025,40 +7903,58 @@
         <w:tc>
           <w:tcPr>
             <w:tcW w:w="1462" w:type="dxa"/>
-            <w:shd w:val="clear" w:color="auto" w:fill="auto"/>
-            <w:tcMar>
-              <w:top w:w="100" w:type="dxa"/>
-              <w:left w:w="100" w:type="dxa"/>
-              <w:bottom w:w="100" w:type="dxa"/>
-              <w:right w:w="100" w:type="dxa"/>
-            </w:tcMar>
-          </w:tcPr>
-          <w:p>
-            <w:pPr>
-              <w:widowControl w:val="0"/>
-              <w:spacing w:after="0" w:line="240" w:lineRule="auto"/>
-              <w:rPr>
-                <w:rFonts w:ascii="Arial" w:eastAsia="Arial" w:hAnsi="Arial" w:cs="Arial"/>
-              </w:rPr>
-            </w:pPr>
-            <w:r>
-              <w:rPr>
-                <w:rFonts w:ascii="Arial" w:eastAsia="Arial" w:hAnsi="Arial" w:cs="Arial"/>
-              </w:rPr>
-              <w:t>2 hrs</w:t>
-            </w:r>
-            <w:bookmarkStart w:id="6" w:name="_GoBack"/>
-            <w:bookmarkEnd w:id="6"/>
-          </w:p>
-        </w:tc>
-        <w:tc>
-          <w:tcPr>
-            <w:tcW w:w="1462" w:type="dxa"/>
-          </w:tcPr>
-          <w:p>
-            <w:pPr>
-              <w:widowControl w:val="0"/>
-              <w:spacing w:after="0" w:line="240" w:lineRule="auto"/>
+            <w:tcBorders>
+              <w:top w:val="single" w:sz="8" w:space="0" w:color="000000" w:themeColor="text1"/>
+              <w:left w:val="single" w:sz="8" w:space="0" w:color="000000" w:themeColor="text1"/>
+              <w:bottom w:val="single" w:sz="8" w:space="0" w:color="000000" w:themeColor="text1"/>
+              <w:right w:val="single" w:sz="8" w:space="0" w:color="000000" w:themeColor="text1"/>
+            </w:tcBorders>
+            <w:shd w:val="clear" w:color="auto" w:fill="auto"/>
+            <w:tcMar>
+              <w:top w:w="100" w:type="dxa"/>
+              <w:left w:w="100" w:type="dxa"/>
+              <w:bottom w:w="100" w:type="dxa"/>
+              <w:right w:w="100" w:type="dxa"/>
+            </w:tcMar>
+            <w:hideMark/>
+          </w:tcPr>
+          <w:p>
+            <w:pPr>
+              <w:spacing w:line="240" w:lineRule="auto"/>
+              <w:rPr>
+                <w:rFonts w:ascii="Arial" w:eastAsia="Arial" w:hAnsi="Arial" w:cs="Arial"/>
+              </w:rPr>
+            </w:pPr>
+            <w:r>
+              <w:rPr>
+                <w:rFonts w:ascii="Arial" w:eastAsia="Arial" w:hAnsi="Arial" w:cs="Arial"/>
+              </w:rPr>
+              <w:t xml:space="preserve">1 </w:t>
+            </w:r>
+            <w:proofErr w:type="spellStart"/>
+            <w:r>
+              <w:rPr>
+                <w:rFonts w:ascii="Arial" w:eastAsia="Arial" w:hAnsi="Arial" w:cs="Arial"/>
+              </w:rPr>
+              <w:t>hr</w:t>
+            </w:r>
+            <w:proofErr w:type="spellEnd"/>
+          </w:p>
+        </w:tc>
+        <w:tc>
+          <w:tcPr>
+            <w:tcW w:w="1462" w:type="dxa"/>
+            <w:tcBorders>
+              <w:top w:val="single" w:sz="8" w:space="0" w:color="000000" w:themeColor="text1"/>
+              <w:left w:val="single" w:sz="8" w:space="0" w:color="000000" w:themeColor="text1"/>
+              <w:bottom w:val="single" w:sz="8" w:space="0" w:color="000000" w:themeColor="text1"/>
+              <w:right w:val="single" w:sz="8" w:space="0" w:color="000000" w:themeColor="text1"/>
+            </w:tcBorders>
+            <w:hideMark/>
+          </w:tcPr>
+          <w:p>
+            <w:pPr>
+              <w:spacing w:line="240" w:lineRule="auto"/>
               <w:rPr>
                 <w:rFonts w:ascii="Arial" w:eastAsia="Arial" w:hAnsi="Arial" w:cs="Arial"/>
               </w:rPr>
@@ -7074,18 +7970,905 @@
         <w:tc>
           <w:tcPr>
             <w:tcW w:w="1462" w:type="dxa"/>
-            <w:shd w:val="clear" w:color="auto" w:fill="auto"/>
-            <w:tcMar>
-              <w:top w:w="100" w:type="dxa"/>
-              <w:left w:w="100" w:type="dxa"/>
-              <w:bottom w:w="100" w:type="dxa"/>
-              <w:right w:w="100" w:type="dxa"/>
-            </w:tcMar>
-          </w:tcPr>
-          <w:p>
-            <w:pPr>
-              <w:widowControl w:val="0"/>
-              <w:spacing w:after="0" w:line="240" w:lineRule="auto"/>
+            <w:tcBorders>
+              <w:top w:val="single" w:sz="8" w:space="0" w:color="000000" w:themeColor="text1"/>
+              <w:left w:val="single" w:sz="8" w:space="0" w:color="000000" w:themeColor="text1"/>
+              <w:bottom w:val="single" w:sz="8" w:space="0" w:color="000000" w:themeColor="text1"/>
+              <w:right w:val="single" w:sz="8" w:space="0" w:color="000000" w:themeColor="text1"/>
+            </w:tcBorders>
+            <w:shd w:val="clear" w:color="auto" w:fill="auto"/>
+            <w:tcMar>
+              <w:top w:w="100" w:type="dxa"/>
+              <w:left w:w="100" w:type="dxa"/>
+              <w:bottom w:w="100" w:type="dxa"/>
+              <w:right w:w="100" w:type="dxa"/>
+            </w:tcMar>
+            <w:hideMark/>
+          </w:tcPr>
+          <w:p>
+            <w:pPr>
+              <w:widowControl w:val="0"/>
+              <w:spacing w:line="240" w:lineRule="auto"/>
+              <w:rPr>
+                <w:rFonts w:ascii="Arial" w:eastAsia="Arial" w:hAnsi="Arial" w:cs="Arial"/>
+              </w:rPr>
+            </w:pPr>
+            <w:r>
+              <w:rPr>
+                <w:rFonts w:ascii="Arial" w:eastAsia="Arial" w:hAnsi="Arial" w:cs="Arial"/>
+              </w:rPr>
+              <w:t>Yes</w:t>
+            </w:r>
+          </w:p>
+        </w:tc>
+      </w:tr>
+      <w:tr>
+        <w:tc>
+          <w:tcPr>
+            <w:tcW w:w="3168" w:type="dxa"/>
+            <w:tcBorders>
+              <w:top w:val="single" w:sz="8" w:space="0" w:color="000000" w:themeColor="text1"/>
+              <w:left w:val="single" w:sz="8" w:space="0" w:color="000000" w:themeColor="text1"/>
+              <w:bottom w:val="single" w:sz="8" w:space="0" w:color="000000" w:themeColor="text1"/>
+              <w:right w:val="single" w:sz="8" w:space="0" w:color="000000" w:themeColor="text1"/>
+            </w:tcBorders>
+            <w:shd w:val="clear" w:color="auto" w:fill="auto"/>
+            <w:tcMar>
+              <w:top w:w="100" w:type="dxa"/>
+              <w:left w:w="100" w:type="dxa"/>
+              <w:bottom w:w="100" w:type="dxa"/>
+              <w:right w:w="100" w:type="dxa"/>
+            </w:tcMar>
+            <w:hideMark/>
+          </w:tcPr>
+          <w:p>
+            <w:pPr>
+              <w:spacing w:line="240" w:lineRule="auto"/>
+              <w:rPr>
+                <w:rFonts w:ascii="Arial" w:eastAsia="Arial" w:hAnsi="Arial" w:cs="Arial"/>
+                <w:bCs/>
+              </w:rPr>
+            </w:pPr>
+            <w:r>
+              <w:rPr>
+                <w:rFonts w:ascii="Arial" w:eastAsia="Arial" w:hAnsi="Arial" w:cs="Arial"/>
+                <w:bCs/>
+              </w:rPr>
+              <w:t xml:space="preserve">Task </w:t>
+            </w:r>
+            <w:r>
+              <w:rPr>
+                <w:rFonts w:ascii="Arial" w:eastAsia="Arial" w:hAnsi="Arial" w:cs="Arial"/>
+                <w:bCs/>
+              </w:rPr>
+              <w:t>3</w:t>
+            </w:r>
+            <w:r>
+              <w:rPr>
+                <w:rFonts w:ascii="Arial" w:eastAsia="Arial" w:hAnsi="Arial" w:cs="Arial"/>
+                <w:bCs/>
+              </w:rPr>
+              <w:t>: Make Button Object</w:t>
+            </w:r>
+          </w:p>
+        </w:tc>
+        <w:tc>
+          <w:tcPr>
+            <w:tcW w:w="1461" w:type="dxa"/>
+            <w:tcBorders>
+              <w:top w:val="single" w:sz="8" w:space="0" w:color="000000" w:themeColor="text1"/>
+              <w:left w:val="single" w:sz="8" w:space="0" w:color="000000" w:themeColor="text1"/>
+              <w:bottom w:val="single" w:sz="8" w:space="0" w:color="000000" w:themeColor="text1"/>
+              <w:right w:val="single" w:sz="8" w:space="0" w:color="000000" w:themeColor="text1"/>
+            </w:tcBorders>
+            <w:hideMark/>
+          </w:tcPr>
+          <w:p>
+            <w:pPr>
+              <w:spacing w:line="240" w:lineRule="auto"/>
+              <w:rPr>
+                <w:rFonts w:ascii="Arial" w:eastAsia="Arial" w:hAnsi="Arial" w:cs="Arial"/>
+              </w:rPr>
+            </w:pPr>
+            <w:r>
+              <w:rPr>
+                <w:rFonts w:ascii="Arial" w:eastAsia="Arial" w:hAnsi="Arial" w:cs="Arial"/>
+              </w:rPr>
+              <w:t>30 mins</w:t>
+            </w:r>
+          </w:p>
+        </w:tc>
+        <w:tc>
+          <w:tcPr>
+            <w:tcW w:w="1462" w:type="dxa"/>
+            <w:tcBorders>
+              <w:top w:val="single" w:sz="8" w:space="0" w:color="000000" w:themeColor="text1"/>
+              <w:left w:val="single" w:sz="8" w:space="0" w:color="000000" w:themeColor="text1"/>
+              <w:bottom w:val="single" w:sz="8" w:space="0" w:color="000000" w:themeColor="text1"/>
+              <w:right w:val="single" w:sz="8" w:space="0" w:color="000000" w:themeColor="text1"/>
+            </w:tcBorders>
+            <w:shd w:val="clear" w:color="auto" w:fill="auto"/>
+            <w:tcMar>
+              <w:top w:w="100" w:type="dxa"/>
+              <w:left w:w="100" w:type="dxa"/>
+              <w:bottom w:w="100" w:type="dxa"/>
+              <w:right w:w="100" w:type="dxa"/>
+            </w:tcMar>
+            <w:hideMark/>
+          </w:tcPr>
+          <w:p>
+            <w:pPr>
+              <w:spacing w:line="240" w:lineRule="auto"/>
+              <w:rPr>
+                <w:rFonts w:ascii="Arial" w:eastAsia="Arial" w:hAnsi="Arial" w:cs="Arial"/>
+              </w:rPr>
+            </w:pPr>
+            <w:r>
+              <w:rPr>
+                <w:rFonts w:ascii="Arial" w:eastAsia="Arial" w:hAnsi="Arial" w:cs="Arial"/>
+              </w:rPr>
+              <w:t>30 mins</w:t>
+            </w:r>
+          </w:p>
+        </w:tc>
+        <w:tc>
+          <w:tcPr>
+            <w:tcW w:w="1462" w:type="dxa"/>
+            <w:tcBorders>
+              <w:top w:val="single" w:sz="8" w:space="0" w:color="000000" w:themeColor="text1"/>
+              <w:left w:val="single" w:sz="8" w:space="0" w:color="000000" w:themeColor="text1"/>
+              <w:bottom w:val="single" w:sz="8" w:space="0" w:color="000000" w:themeColor="text1"/>
+              <w:right w:val="single" w:sz="8" w:space="0" w:color="000000" w:themeColor="text1"/>
+            </w:tcBorders>
+            <w:hideMark/>
+          </w:tcPr>
+          <w:p>
+            <w:pPr>
+              <w:spacing w:line="240" w:lineRule="auto"/>
+              <w:rPr>
+                <w:rFonts w:ascii="Arial" w:eastAsia="Arial" w:hAnsi="Arial" w:cs="Arial"/>
+              </w:rPr>
+            </w:pPr>
+            <w:r>
+              <w:rPr>
+                <w:rFonts w:ascii="Arial" w:eastAsia="Arial" w:hAnsi="Arial" w:cs="Arial"/>
+              </w:rPr>
+              <w:t>Eoin</w:t>
+            </w:r>
+          </w:p>
+        </w:tc>
+        <w:tc>
+          <w:tcPr>
+            <w:tcW w:w="1462" w:type="dxa"/>
+            <w:tcBorders>
+              <w:top w:val="single" w:sz="8" w:space="0" w:color="000000" w:themeColor="text1"/>
+              <w:left w:val="single" w:sz="8" w:space="0" w:color="000000" w:themeColor="text1"/>
+              <w:bottom w:val="single" w:sz="8" w:space="0" w:color="000000" w:themeColor="text1"/>
+              <w:right w:val="single" w:sz="8" w:space="0" w:color="000000" w:themeColor="text1"/>
+            </w:tcBorders>
+            <w:shd w:val="clear" w:color="auto" w:fill="auto"/>
+            <w:tcMar>
+              <w:top w:w="100" w:type="dxa"/>
+              <w:left w:w="100" w:type="dxa"/>
+              <w:bottom w:w="100" w:type="dxa"/>
+              <w:right w:w="100" w:type="dxa"/>
+            </w:tcMar>
+            <w:hideMark/>
+          </w:tcPr>
+          <w:p>
+            <w:pPr>
+              <w:widowControl w:val="0"/>
+              <w:spacing w:line="240" w:lineRule="auto"/>
+              <w:rPr>
+                <w:rFonts w:ascii="Arial" w:eastAsia="Arial" w:hAnsi="Arial" w:cs="Arial"/>
+              </w:rPr>
+            </w:pPr>
+            <w:r>
+              <w:rPr>
+                <w:rFonts w:ascii="Arial" w:eastAsia="Arial" w:hAnsi="Arial" w:cs="Arial"/>
+              </w:rPr>
+              <w:t>Yes</w:t>
+            </w:r>
+          </w:p>
+        </w:tc>
+      </w:tr>
+      <w:tr>
+        <w:tc>
+          <w:tcPr>
+            <w:tcW w:w="3168" w:type="dxa"/>
+            <w:tcBorders>
+              <w:top w:val="single" w:sz="8" w:space="0" w:color="000000" w:themeColor="text1"/>
+              <w:left w:val="single" w:sz="8" w:space="0" w:color="000000" w:themeColor="text1"/>
+              <w:bottom w:val="single" w:sz="8" w:space="0" w:color="000000" w:themeColor="text1"/>
+              <w:right w:val="single" w:sz="8" w:space="0" w:color="000000" w:themeColor="text1"/>
+            </w:tcBorders>
+            <w:shd w:val="clear" w:color="auto" w:fill="auto"/>
+            <w:tcMar>
+              <w:top w:w="100" w:type="dxa"/>
+              <w:left w:w="100" w:type="dxa"/>
+              <w:bottom w:w="100" w:type="dxa"/>
+              <w:right w:w="100" w:type="dxa"/>
+            </w:tcMar>
+            <w:hideMark/>
+          </w:tcPr>
+          <w:p>
+            <w:pPr>
+              <w:spacing w:line="240" w:lineRule="auto"/>
+              <w:rPr>
+                <w:rFonts w:ascii="Arial" w:eastAsia="Arial" w:hAnsi="Arial" w:cs="Arial"/>
+                <w:bCs/>
+              </w:rPr>
+            </w:pPr>
+            <w:r>
+              <w:rPr>
+                <w:rFonts w:ascii="Arial" w:eastAsia="Arial" w:hAnsi="Arial" w:cs="Arial"/>
+                <w:bCs/>
+              </w:rPr>
+              <w:t xml:space="preserve">Task </w:t>
+            </w:r>
+            <w:r>
+              <w:rPr>
+                <w:rFonts w:ascii="Arial" w:eastAsia="Arial" w:hAnsi="Arial" w:cs="Arial"/>
+                <w:bCs/>
+              </w:rPr>
+              <w:t>4</w:t>
+            </w:r>
+            <w:r>
+              <w:rPr>
+                <w:rFonts w:ascii="Arial" w:eastAsia="Arial" w:hAnsi="Arial" w:cs="Arial"/>
+                <w:bCs/>
+              </w:rPr>
+              <w:t>: Generate and Draw Buttons</w:t>
+            </w:r>
+          </w:p>
+        </w:tc>
+        <w:tc>
+          <w:tcPr>
+            <w:tcW w:w="1461" w:type="dxa"/>
+            <w:tcBorders>
+              <w:top w:val="single" w:sz="8" w:space="0" w:color="000000" w:themeColor="text1"/>
+              <w:left w:val="single" w:sz="8" w:space="0" w:color="000000" w:themeColor="text1"/>
+              <w:bottom w:val="single" w:sz="8" w:space="0" w:color="000000" w:themeColor="text1"/>
+              <w:right w:val="single" w:sz="8" w:space="0" w:color="000000" w:themeColor="text1"/>
+            </w:tcBorders>
+            <w:hideMark/>
+          </w:tcPr>
+          <w:p>
+            <w:pPr>
+              <w:spacing w:line="240" w:lineRule="auto"/>
+              <w:rPr>
+                <w:rFonts w:ascii="Arial" w:eastAsia="Arial" w:hAnsi="Arial" w:cs="Arial"/>
+              </w:rPr>
+            </w:pPr>
+            <w:r>
+              <w:rPr>
+                <w:rFonts w:ascii="Arial" w:eastAsia="Arial" w:hAnsi="Arial" w:cs="Arial"/>
+              </w:rPr>
+              <w:t>30 mins</w:t>
+            </w:r>
+          </w:p>
+        </w:tc>
+        <w:tc>
+          <w:tcPr>
+            <w:tcW w:w="1462" w:type="dxa"/>
+            <w:tcBorders>
+              <w:top w:val="single" w:sz="8" w:space="0" w:color="000000" w:themeColor="text1"/>
+              <w:left w:val="single" w:sz="8" w:space="0" w:color="000000" w:themeColor="text1"/>
+              <w:bottom w:val="single" w:sz="8" w:space="0" w:color="000000" w:themeColor="text1"/>
+              <w:right w:val="single" w:sz="8" w:space="0" w:color="000000" w:themeColor="text1"/>
+            </w:tcBorders>
+            <w:shd w:val="clear" w:color="auto" w:fill="auto"/>
+            <w:tcMar>
+              <w:top w:w="100" w:type="dxa"/>
+              <w:left w:w="100" w:type="dxa"/>
+              <w:bottom w:w="100" w:type="dxa"/>
+              <w:right w:w="100" w:type="dxa"/>
+            </w:tcMar>
+            <w:hideMark/>
+          </w:tcPr>
+          <w:p>
+            <w:pPr>
+              <w:spacing w:line="240" w:lineRule="auto"/>
+              <w:rPr>
+                <w:rFonts w:ascii="Arial" w:eastAsia="Arial" w:hAnsi="Arial" w:cs="Arial"/>
+              </w:rPr>
+            </w:pPr>
+            <w:r>
+              <w:rPr>
+                <w:rFonts w:ascii="Arial" w:eastAsia="Arial" w:hAnsi="Arial" w:cs="Arial"/>
+              </w:rPr>
+              <w:t>30 mins</w:t>
+            </w:r>
+          </w:p>
+        </w:tc>
+        <w:tc>
+          <w:tcPr>
+            <w:tcW w:w="1462" w:type="dxa"/>
+            <w:tcBorders>
+              <w:top w:val="single" w:sz="8" w:space="0" w:color="000000" w:themeColor="text1"/>
+              <w:left w:val="single" w:sz="8" w:space="0" w:color="000000" w:themeColor="text1"/>
+              <w:bottom w:val="single" w:sz="8" w:space="0" w:color="000000" w:themeColor="text1"/>
+              <w:right w:val="single" w:sz="8" w:space="0" w:color="000000" w:themeColor="text1"/>
+            </w:tcBorders>
+            <w:hideMark/>
+          </w:tcPr>
+          <w:p>
+            <w:pPr>
+              <w:spacing w:line="240" w:lineRule="auto"/>
+              <w:rPr>
+                <w:rFonts w:ascii="Arial" w:eastAsia="Arial" w:hAnsi="Arial" w:cs="Arial"/>
+              </w:rPr>
+            </w:pPr>
+            <w:r>
+              <w:rPr>
+                <w:rFonts w:ascii="Arial" w:eastAsia="Arial" w:hAnsi="Arial" w:cs="Arial"/>
+              </w:rPr>
+              <w:t>Eoin</w:t>
+            </w:r>
+          </w:p>
+        </w:tc>
+        <w:tc>
+          <w:tcPr>
+            <w:tcW w:w="1462" w:type="dxa"/>
+            <w:tcBorders>
+              <w:top w:val="single" w:sz="8" w:space="0" w:color="000000" w:themeColor="text1"/>
+              <w:left w:val="single" w:sz="8" w:space="0" w:color="000000" w:themeColor="text1"/>
+              <w:bottom w:val="single" w:sz="8" w:space="0" w:color="000000" w:themeColor="text1"/>
+              <w:right w:val="single" w:sz="8" w:space="0" w:color="000000" w:themeColor="text1"/>
+            </w:tcBorders>
+            <w:shd w:val="clear" w:color="auto" w:fill="auto"/>
+            <w:tcMar>
+              <w:top w:w="100" w:type="dxa"/>
+              <w:left w:w="100" w:type="dxa"/>
+              <w:bottom w:w="100" w:type="dxa"/>
+              <w:right w:w="100" w:type="dxa"/>
+            </w:tcMar>
+            <w:hideMark/>
+          </w:tcPr>
+          <w:p>
+            <w:pPr>
+              <w:widowControl w:val="0"/>
+              <w:spacing w:line="240" w:lineRule="auto"/>
+              <w:rPr>
+                <w:rFonts w:ascii="Arial" w:eastAsia="Arial" w:hAnsi="Arial" w:cs="Arial"/>
+              </w:rPr>
+            </w:pPr>
+            <w:r>
+              <w:rPr>
+                <w:rFonts w:ascii="Arial" w:eastAsia="Arial" w:hAnsi="Arial" w:cs="Arial"/>
+              </w:rPr>
+              <w:t>Yes</w:t>
+            </w:r>
+          </w:p>
+        </w:tc>
+      </w:tr>
+      <w:tr>
+        <w:tc>
+          <w:tcPr>
+            <w:tcW w:w="3168" w:type="dxa"/>
+            <w:tcBorders>
+              <w:top w:val="single" w:sz="8" w:space="0" w:color="000000" w:themeColor="text1"/>
+              <w:left w:val="single" w:sz="8" w:space="0" w:color="000000" w:themeColor="text1"/>
+              <w:bottom w:val="single" w:sz="8" w:space="0" w:color="000000" w:themeColor="text1"/>
+              <w:right w:val="single" w:sz="8" w:space="0" w:color="000000" w:themeColor="text1"/>
+            </w:tcBorders>
+            <w:shd w:val="clear" w:color="auto" w:fill="auto"/>
+            <w:tcMar>
+              <w:top w:w="100" w:type="dxa"/>
+              <w:left w:w="100" w:type="dxa"/>
+              <w:bottom w:w="100" w:type="dxa"/>
+              <w:right w:w="100" w:type="dxa"/>
+            </w:tcMar>
+            <w:hideMark/>
+          </w:tcPr>
+          <w:p>
+            <w:pPr>
+              <w:spacing w:line="240" w:lineRule="auto"/>
+              <w:rPr>
+                <w:rFonts w:ascii="Arial" w:eastAsia="Arial" w:hAnsi="Arial" w:cs="Arial"/>
+                <w:bCs/>
+              </w:rPr>
+            </w:pPr>
+            <w:r>
+              <w:rPr>
+                <w:rFonts w:ascii="Arial" w:eastAsia="Arial" w:hAnsi="Arial" w:cs="Arial"/>
+                <w:bCs/>
+              </w:rPr>
+              <w:t xml:space="preserve">Task </w:t>
+            </w:r>
+            <w:r>
+              <w:rPr>
+                <w:rFonts w:ascii="Arial" w:eastAsia="Arial" w:hAnsi="Arial" w:cs="Arial"/>
+                <w:bCs/>
+              </w:rPr>
+              <w:t>5</w:t>
+            </w:r>
+            <w:r>
+              <w:rPr>
+                <w:rFonts w:ascii="Arial" w:eastAsia="Arial" w:hAnsi="Arial" w:cs="Arial"/>
+                <w:bCs/>
+              </w:rPr>
+              <w:t>: Setup Menu Interaction</w:t>
+            </w:r>
+          </w:p>
+        </w:tc>
+        <w:tc>
+          <w:tcPr>
+            <w:tcW w:w="1461" w:type="dxa"/>
+            <w:tcBorders>
+              <w:top w:val="single" w:sz="8" w:space="0" w:color="000000" w:themeColor="text1"/>
+              <w:left w:val="single" w:sz="8" w:space="0" w:color="000000" w:themeColor="text1"/>
+              <w:bottom w:val="single" w:sz="8" w:space="0" w:color="000000" w:themeColor="text1"/>
+              <w:right w:val="single" w:sz="8" w:space="0" w:color="000000" w:themeColor="text1"/>
+            </w:tcBorders>
+            <w:hideMark/>
+          </w:tcPr>
+          <w:p>
+            <w:pPr>
+              <w:spacing w:line="240" w:lineRule="auto"/>
+              <w:rPr>
+                <w:rFonts w:ascii="Arial" w:eastAsia="Arial" w:hAnsi="Arial" w:cs="Arial"/>
+              </w:rPr>
+            </w:pPr>
+            <w:r>
+              <w:rPr>
+                <w:rFonts w:ascii="Arial" w:eastAsia="Arial" w:hAnsi="Arial" w:cs="Arial"/>
+              </w:rPr>
+              <w:t>30 mins</w:t>
+            </w:r>
+          </w:p>
+        </w:tc>
+        <w:tc>
+          <w:tcPr>
+            <w:tcW w:w="1462" w:type="dxa"/>
+            <w:tcBorders>
+              <w:top w:val="single" w:sz="8" w:space="0" w:color="000000" w:themeColor="text1"/>
+              <w:left w:val="single" w:sz="8" w:space="0" w:color="000000" w:themeColor="text1"/>
+              <w:bottom w:val="single" w:sz="8" w:space="0" w:color="000000" w:themeColor="text1"/>
+              <w:right w:val="single" w:sz="8" w:space="0" w:color="000000" w:themeColor="text1"/>
+            </w:tcBorders>
+            <w:shd w:val="clear" w:color="auto" w:fill="auto"/>
+            <w:tcMar>
+              <w:top w:w="100" w:type="dxa"/>
+              <w:left w:w="100" w:type="dxa"/>
+              <w:bottom w:w="100" w:type="dxa"/>
+              <w:right w:w="100" w:type="dxa"/>
+            </w:tcMar>
+            <w:hideMark/>
+          </w:tcPr>
+          <w:p>
+            <w:pPr>
+              <w:spacing w:line="240" w:lineRule="auto"/>
+              <w:rPr>
+                <w:rFonts w:ascii="Arial" w:eastAsia="Arial" w:hAnsi="Arial" w:cs="Arial"/>
+              </w:rPr>
+            </w:pPr>
+            <w:r>
+              <w:rPr>
+                <w:rFonts w:ascii="Arial" w:eastAsia="Arial" w:hAnsi="Arial" w:cs="Arial"/>
+              </w:rPr>
+              <w:t>30 mins</w:t>
+            </w:r>
+          </w:p>
+        </w:tc>
+        <w:tc>
+          <w:tcPr>
+            <w:tcW w:w="1462" w:type="dxa"/>
+            <w:tcBorders>
+              <w:top w:val="single" w:sz="8" w:space="0" w:color="000000" w:themeColor="text1"/>
+              <w:left w:val="single" w:sz="8" w:space="0" w:color="000000" w:themeColor="text1"/>
+              <w:bottom w:val="single" w:sz="8" w:space="0" w:color="000000" w:themeColor="text1"/>
+              <w:right w:val="single" w:sz="8" w:space="0" w:color="000000" w:themeColor="text1"/>
+            </w:tcBorders>
+            <w:hideMark/>
+          </w:tcPr>
+          <w:p>
+            <w:pPr>
+              <w:spacing w:line="240" w:lineRule="auto"/>
+              <w:rPr>
+                <w:rFonts w:ascii="Arial" w:eastAsia="Arial" w:hAnsi="Arial" w:cs="Arial"/>
+              </w:rPr>
+            </w:pPr>
+            <w:r>
+              <w:rPr>
+                <w:rFonts w:ascii="Arial" w:eastAsia="Arial" w:hAnsi="Arial" w:cs="Arial"/>
+              </w:rPr>
+              <w:t>Eoin</w:t>
+            </w:r>
+          </w:p>
+        </w:tc>
+        <w:tc>
+          <w:tcPr>
+            <w:tcW w:w="1462" w:type="dxa"/>
+            <w:tcBorders>
+              <w:top w:val="single" w:sz="8" w:space="0" w:color="000000" w:themeColor="text1"/>
+              <w:left w:val="single" w:sz="8" w:space="0" w:color="000000" w:themeColor="text1"/>
+              <w:bottom w:val="single" w:sz="8" w:space="0" w:color="000000" w:themeColor="text1"/>
+              <w:right w:val="single" w:sz="8" w:space="0" w:color="000000" w:themeColor="text1"/>
+            </w:tcBorders>
+            <w:shd w:val="clear" w:color="auto" w:fill="auto"/>
+            <w:tcMar>
+              <w:top w:w="100" w:type="dxa"/>
+              <w:left w:w="100" w:type="dxa"/>
+              <w:bottom w:w="100" w:type="dxa"/>
+              <w:right w:w="100" w:type="dxa"/>
+            </w:tcMar>
+            <w:hideMark/>
+          </w:tcPr>
+          <w:p>
+            <w:pPr>
+              <w:widowControl w:val="0"/>
+              <w:spacing w:line="240" w:lineRule="auto"/>
+              <w:rPr>
+                <w:rFonts w:ascii="Arial" w:eastAsia="Arial" w:hAnsi="Arial" w:cs="Arial"/>
+              </w:rPr>
+            </w:pPr>
+            <w:r>
+              <w:rPr>
+                <w:rFonts w:ascii="Arial" w:eastAsia="Arial" w:hAnsi="Arial" w:cs="Arial"/>
+              </w:rPr>
+              <w:t>Yes</w:t>
+            </w:r>
+          </w:p>
+        </w:tc>
+      </w:tr>
+      <w:tr>
+        <w:tc>
+          <w:tcPr>
+            <w:tcW w:w="3168" w:type="dxa"/>
+            <w:tcBorders>
+              <w:top w:val="single" w:sz="8" w:space="0" w:color="000000" w:themeColor="text1"/>
+              <w:left w:val="single" w:sz="8" w:space="0" w:color="000000" w:themeColor="text1"/>
+              <w:bottom w:val="single" w:sz="8" w:space="0" w:color="000000" w:themeColor="text1"/>
+              <w:right w:val="single" w:sz="8" w:space="0" w:color="000000" w:themeColor="text1"/>
+            </w:tcBorders>
+            <w:shd w:val="clear" w:color="auto" w:fill="auto"/>
+            <w:tcMar>
+              <w:top w:w="100" w:type="dxa"/>
+              <w:left w:w="100" w:type="dxa"/>
+              <w:bottom w:w="100" w:type="dxa"/>
+              <w:right w:w="100" w:type="dxa"/>
+            </w:tcMar>
+            <w:hideMark/>
+          </w:tcPr>
+          <w:p>
+            <w:pPr>
+              <w:spacing w:line="240" w:lineRule="auto"/>
+              <w:rPr>
+                <w:rFonts w:ascii="Arial" w:eastAsia="Arial" w:hAnsi="Arial" w:cs="Arial"/>
+                <w:bCs/>
+              </w:rPr>
+            </w:pPr>
+            <w:r>
+              <w:rPr>
+                <w:rFonts w:ascii="Arial" w:eastAsia="Arial" w:hAnsi="Arial" w:cs="Arial"/>
+                <w:bCs/>
+              </w:rPr>
+              <w:t xml:space="preserve">Task </w:t>
+            </w:r>
+            <w:r>
+              <w:rPr>
+                <w:rFonts w:ascii="Arial" w:eastAsia="Arial" w:hAnsi="Arial" w:cs="Arial"/>
+                <w:bCs/>
+              </w:rPr>
+              <w:t>6</w:t>
+            </w:r>
+            <w:r>
+              <w:rPr>
+                <w:rFonts w:ascii="Arial" w:eastAsia="Arial" w:hAnsi="Arial" w:cs="Arial"/>
+                <w:bCs/>
+              </w:rPr>
+              <w:t>: Setup Scrolling on menu</w:t>
+            </w:r>
+          </w:p>
+        </w:tc>
+        <w:tc>
+          <w:tcPr>
+            <w:tcW w:w="1461" w:type="dxa"/>
+            <w:tcBorders>
+              <w:top w:val="single" w:sz="8" w:space="0" w:color="000000" w:themeColor="text1"/>
+              <w:left w:val="single" w:sz="8" w:space="0" w:color="000000" w:themeColor="text1"/>
+              <w:bottom w:val="single" w:sz="8" w:space="0" w:color="000000" w:themeColor="text1"/>
+              <w:right w:val="single" w:sz="8" w:space="0" w:color="000000" w:themeColor="text1"/>
+            </w:tcBorders>
+            <w:hideMark/>
+          </w:tcPr>
+          <w:p>
+            <w:pPr>
+              <w:spacing w:line="240" w:lineRule="auto"/>
+              <w:rPr>
+                <w:rFonts w:ascii="Arial" w:eastAsia="Arial" w:hAnsi="Arial" w:cs="Arial"/>
+              </w:rPr>
+            </w:pPr>
+            <w:r>
+              <w:rPr>
+                <w:rFonts w:ascii="Arial" w:eastAsia="Arial" w:hAnsi="Arial" w:cs="Arial"/>
+              </w:rPr>
+              <w:t xml:space="preserve">1 </w:t>
+            </w:r>
+            <w:proofErr w:type="spellStart"/>
+            <w:r>
+              <w:rPr>
+                <w:rFonts w:ascii="Arial" w:eastAsia="Arial" w:hAnsi="Arial" w:cs="Arial"/>
+              </w:rPr>
+              <w:t>hr</w:t>
+            </w:r>
+            <w:proofErr w:type="spellEnd"/>
+          </w:p>
+        </w:tc>
+        <w:tc>
+          <w:tcPr>
+            <w:tcW w:w="1462" w:type="dxa"/>
+            <w:tcBorders>
+              <w:top w:val="single" w:sz="8" w:space="0" w:color="000000" w:themeColor="text1"/>
+              <w:left w:val="single" w:sz="8" w:space="0" w:color="000000" w:themeColor="text1"/>
+              <w:bottom w:val="single" w:sz="8" w:space="0" w:color="000000" w:themeColor="text1"/>
+              <w:right w:val="single" w:sz="8" w:space="0" w:color="000000" w:themeColor="text1"/>
+            </w:tcBorders>
+            <w:tcMar>
+              <w:top w:w="100" w:type="dxa"/>
+              <w:left w:w="100" w:type="dxa"/>
+              <w:bottom w:w="100" w:type="dxa"/>
+              <w:right w:w="100" w:type="dxa"/>
+            </w:tcMar>
+            <w:hideMark/>
+          </w:tcPr>
+          <w:p>
+            <w:pPr>
+              <w:spacing w:line="240" w:lineRule="auto"/>
+              <w:rPr>
+                <w:rFonts w:ascii="Arial" w:eastAsia="Arial" w:hAnsi="Arial" w:cs="Arial"/>
+              </w:rPr>
+            </w:pPr>
+            <w:r>
+              <w:rPr>
+                <w:rFonts w:ascii="Arial" w:eastAsia="Arial" w:hAnsi="Arial" w:cs="Arial"/>
+              </w:rPr>
+              <w:t xml:space="preserve">3 </w:t>
+            </w:r>
+            <w:proofErr w:type="spellStart"/>
+            <w:r>
+              <w:rPr>
+                <w:rFonts w:ascii="Arial" w:eastAsia="Arial" w:hAnsi="Arial" w:cs="Arial"/>
+              </w:rPr>
+              <w:t>hrs</w:t>
+            </w:r>
+            <w:proofErr w:type="spellEnd"/>
+          </w:p>
+        </w:tc>
+        <w:tc>
+          <w:tcPr>
+            <w:tcW w:w="1462" w:type="dxa"/>
+            <w:tcBorders>
+              <w:top w:val="single" w:sz="8" w:space="0" w:color="000000" w:themeColor="text1"/>
+              <w:left w:val="single" w:sz="8" w:space="0" w:color="000000" w:themeColor="text1"/>
+              <w:bottom w:val="single" w:sz="8" w:space="0" w:color="000000" w:themeColor="text1"/>
+              <w:right w:val="single" w:sz="8" w:space="0" w:color="000000" w:themeColor="text1"/>
+            </w:tcBorders>
+            <w:hideMark/>
+          </w:tcPr>
+          <w:p>
+            <w:pPr>
+              <w:spacing w:line="240" w:lineRule="auto"/>
+              <w:rPr>
+                <w:rFonts w:ascii="Arial" w:eastAsia="Arial" w:hAnsi="Arial" w:cs="Arial"/>
+              </w:rPr>
+            </w:pPr>
+            <w:r>
+              <w:rPr>
+                <w:rFonts w:ascii="Arial" w:eastAsia="Arial" w:hAnsi="Arial" w:cs="Arial"/>
+              </w:rPr>
+              <w:t>Eoin</w:t>
+            </w:r>
+          </w:p>
+        </w:tc>
+        <w:tc>
+          <w:tcPr>
+            <w:tcW w:w="1462" w:type="dxa"/>
+            <w:tcBorders>
+              <w:top w:val="single" w:sz="8" w:space="0" w:color="000000" w:themeColor="text1"/>
+              <w:left w:val="single" w:sz="8" w:space="0" w:color="000000" w:themeColor="text1"/>
+              <w:bottom w:val="single" w:sz="8" w:space="0" w:color="000000" w:themeColor="text1"/>
+              <w:right w:val="single" w:sz="8" w:space="0" w:color="000000" w:themeColor="text1"/>
+            </w:tcBorders>
+            <w:tcMar>
+              <w:top w:w="100" w:type="dxa"/>
+              <w:left w:w="100" w:type="dxa"/>
+              <w:bottom w:w="100" w:type="dxa"/>
+              <w:right w:w="100" w:type="dxa"/>
+            </w:tcMar>
+            <w:hideMark/>
+          </w:tcPr>
+          <w:p>
+            <w:pPr>
+              <w:widowControl w:val="0"/>
+              <w:spacing w:line="240" w:lineRule="auto"/>
+              <w:rPr>
+                <w:rFonts w:ascii="Arial" w:eastAsia="Arial" w:hAnsi="Arial" w:cs="Arial"/>
+              </w:rPr>
+            </w:pPr>
+            <w:r>
+              <w:rPr>
+                <w:rFonts w:ascii="Arial" w:eastAsia="Arial" w:hAnsi="Arial" w:cs="Arial"/>
+              </w:rPr>
+              <w:t>Yes</w:t>
+            </w:r>
+          </w:p>
+        </w:tc>
+      </w:tr>
+      <w:tr>
+        <w:tc>
+          <w:tcPr>
+            <w:tcW w:w="3168" w:type="dxa"/>
+            <w:tcBorders>
+              <w:top w:val="single" w:sz="8" w:space="0" w:color="000000" w:themeColor="text1"/>
+              <w:left w:val="single" w:sz="8" w:space="0" w:color="000000" w:themeColor="text1"/>
+              <w:bottom w:val="single" w:sz="8" w:space="0" w:color="000000" w:themeColor="text1"/>
+              <w:right w:val="single" w:sz="8" w:space="0" w:color="000000" w:themeColor="text1"/>
+            </w:tcBorders>
+            <w:shd w:val="clear" w:color="auto" w:fill="auto"/>
+            <w:tcMar>
+              <w:top w:w="100" w:type="dxa"/>
+              <w:left w:w="100" w:type="dxa"/>
+              <w:bottom w:w="100" w:type="dxa"/>
+              <w:right w:w="100" w:type="dxa"/>
+            </w:tcMar>
+            <w:hideMark/>
+          </w:tcPr>
+          <w:p>
+            <w:pPr>
+              <w:spacing w:line="240" w:lineRule="auto"/>
+              <w:rPr>
+                <w:rFonts w:ascii="Arial" w:eastAsia="Arial" w:hAnsi="Arial" w:cs="Arial"/>
+                <w:bCs/>
+              </w:rPr>
+            </w:pPr>
+            <w:r>
+              <w:rPr>
+                <w:rFonts w:ascii="Arial" w:eastAsia="Arial" w:hAnsi="Arial" w:cs="Arial"/>
+                <w:bCs/>
+              </w:rPr>
+              <w:t xml:space="preserve">Task </w:t>
+            </w:r>
+            <w:r>
+              <w:rPr>
+                <w:rFonts w:ascii="Arial" w:eastAsia="Arial" w:hAnsi="Arial" w:cs="Arial"/>
+                <w:bCs/>
+              </w:rPr>
+              <w:t>7</w:t>
+            </w:r>
+            <w:r>
+              <w:rPr>
+                <w:rFonts w:ascii="Arial" w:eastAsia="Arial" w:hAnsi="Arial" w:cs="Arial"/>
+                <w:bCs/>
+              </w:rPr>
+              <w:t>: setup interaction with map</w:t>
+            </w:r>
+          </w:p>
+        </w:tc>
+        <w:tc>
+          <w:tcPr>
+            <w:tcW w:w="1461" w:type="dxa"/>
+            <w:tcBorders>
+              <w:top w:val="single" w:sz="8" w:space="0" w:color="000000" w:themeColor="text1"/>
+              <w:left w:val="single" w:sz="8" w:space="0" w:color="000000" w:themeColor="text1"/>
+              <w:bottom w:val="single" w:sz="8" w:space="0" w:color="000000" w:themeColor="text1"/>
+              <w:right w:val="single" w:sz="8" w:space="0" w:color="000000" w:themeColor="text1"/>
+            </w:tcBorders>
+            <w:hideMark/>
+          </w:tcPr>
+          <w:p>
+            <w:pPr>
+              <w:spacing w:line="240" w:lineRule="auto"/>
+              <w:rPr>
+                <w:rFonts w:ascii="Arial" w:eastAsia="Arial" w:hAnsi="Arial" w:cs="Arial"/>
+              </w:rPr>
+            </w:pPr>
+            <w:r>
+              <w:rPr>
+                <w:rFonts w:ascii="Arial" w:eastAsia="Arial" w:hAnsi="Arial" w:cs="Arial"/>
+              </w:rPr>
+              <w:t xml:space="preserve">1 </w:t>
+            </w:r>
+            <w:proofErr w:type="spellStart"/>
+            <w:r>
+              <w:rPr>
+                <w:rFonts w:ascii="Arial" w:eastAsia="Arial" w:hAnsi="Arial" w:cs="Arial"/>
+              </w:rPr>
+              <w:t>hr</w:t>
+            </w:r>
+            <w:proofErr w:type="spellEnd"/>
+          </w:p>
+        </w:tc>
+        <w:tc>
+          <w:tcPr>
+            <w:tcW w:w="1462" w:type="dxa"/>
+            <w:tcBorders>
+              <w:top w:val="single" w:sz="8" w:space="0" w:color="000000" w:themeColor="text1"/>
+              <w:left w:val="single" w:sz="8" w:space="0" w:color="000000" w:themeColor="text1"/>
+              <w:bottom w:val="single" w:sz="8" w:space="0" w:color="000000" w:themeColor="text1"/>
+              <w:right w:val="single" w:sz="8" w:space="0" w:color="000000" w:themeColor="text1"/>
+            </w:tcBorders>
+            <w:shd w:val="clear" w:color="auto" w:fill="auto"/>
+            <w:tcMar>
+              <w:top w:w="100" w:type="dxa"/>
+              <w:left w:w="100" w:type="dxa"/>
+              <w:bottom w:w="100" w:type="dxa"/>
+              <w:right w:w="100" w:type="dxa"/>
+            </w:tcMar>
+            <w:hideMark/>
+          </w:tcPr>
+          <w:p>
+            <w:pPr>
+              <w:spacing w:line="240" w:lineRule="auto"/>
+              <w:rPr>
+                <w:rFonts w:ascii="Arial" w:eastAsia="Arial" w:hAnsi="Arial" w:cs="Arial"/>
+              </w:rPr>
+            </w:pPr>
+            <w:r>
+              <w:rPr>
+                <w:rFonts w:ascii="Arial" w:eastAsia="Arial" w:hAnsi="Arial" w:cs="Arial"/>
+              </w:rPr>
+              <w:t xml:space="preserve">2 </w:t>
+            </w:r>
+            <w:proofErr w:type="spellStart"/>
+            <w:r>
+              <w:rPr>
+                <w:rFonts w:ascii="Arial" w:eastAsia="Arial" w:hAnsi="Arial" w:cs="Arial"/>
+              </w:rPr>
+              <w:t>hrs</w:t>
+            </w:r>
+            <w:proofErr w:type="spellEnd"/>
+          </w:p>
+        </w:tc>
+        <w:tc>
+          <w:tcPr>
+            <w:tcW w:w="1462" w:type="dxa"/>
+            <w:tcBorders>
+              <w:top w:val="single" w:sz="8" w:space="0" w:color="000000" w:themeColor="text1"/>
+              <w:left w:val="single" w:sz="8" w:space="0" w:color="000000" w:themeColor="text1"/>
+              <w:bottom w:val="single" w:sz="8" w:space="0" w:color="000000" w:themeColor="text1"/>
+              <w:right w:val="single" w:sz="8" w:space="0" w:color="000000" w:themeColor="text1"/>
+            </w:tcBorders>
+            <w:hideMark/>
+          </w:tcPr>
+          <w:p>
+            <w:pPr>
+              <w:spacing w:line="240" w:lineRule="auto"/>
+              <w:rPr>
+                <w:rFonts w:ascii="Arial" w:eastAsia="Arial" w:hAnsi="Arial" w:cs="Arial"/>
+              </w:rPr>
+            </w:pPr>
+            <w:r>
+              <w:rPr>
+                <w:rFonts w:ascii="Arial" w:eastAsia="Arial" w:hAnsi="Arial" w:cs="Arial"/>
+              </w:rPr>
+              <w:t>Eoin</w:t>
+            </w:r>
+          </w:p>
+        </w:tc>
+        <w:tc>
+          <w:tcPr>
+            <w:tcW w:w="1462" w:type="dxa"/>
+            <w:tcBorders>
+              <w:top w:val="single" w:sz="8" w:space="0" w:color="000000" w:themeColor="text1"/>
+              <w:left w:val="single" w:sz="8" w:space="0" w:color="000000" w:themeColor="text1"/>
+              <w:bottom w:val="single" w:sz="8" w:space="0" w:color="000000" w:themeColor="text1"/>
+              <w:right w:val="single" w:sz="8" w:space="0" w:color="000000" w:themeColor="text1"/>
+            </w:tcBorders>
+            <w:shd w:val="clear" w:color="auto" w:fill="auto"/>
+            <w:tcMar>
+              <w:top w:w="100" w:type="dxa"/>
+              <w:left w:w="100" w:type="dxa"/>
+              <w:bottom w:w="100" w:type="dxa"/>
+              <w:right w:w="100" w:type="dxa"/>
+            </w:tcMar>
+            <w:hideMark/>
+          </w:tcPr>
+          <w:p>
+            <w:pPr>
+              <w:widowControl w:val="0"/>
+              <w:spacing w:line="240" w:lineRule="auto"/>
               <w:rPr>
                 <w:rFonts w:ascii="Arial" w:eastAsia="Arial" w:hAnsi="Arial" w:cs="Arial"/>
               </w:rPr>
@@ -7100,14 +8883,6 @@
         </w:tc>
       </w:tr>
     </w:tbl>
-    <w:p>
-      <w:pPr>
-        <w:spacing w:after="0"/>
-        <w:rPr>
-          <w:rFonts w:ascii="Arial" w:eastAsia="Arial" w:hAnsi="Arial" w:cs="Arial"/>
-        </w:rPr>
-      </w:pPr>
-    </w:p>
     <w:p>
       <w:pPr>
         <w:pStyle w:val="Heading2"/>
@@ -7127,19 +8902,8 @@
       </w:pPr>
       <w:bookmarkStart w:id="7" w:name="owvnws6a0aoh" w:colFirst="0" w:colLast="0"/>
       <w:bookmarkStart w:id="8" w:name="_9ut3xviufmf0" w:colFirst="0" w:colLast="0"/>
-      <w:bookmarkStart w:id="9" w:name="_Toc87438400"/>
       <w:bookmarkEnd w:id="7"/>
       <w:bookmarkEnd w:id="8"/>
-      <w:r>
-        <w:rPr>
-          <w:rFonts w:ascii="Arial" w:eastAsia="Arial" w:hAnsi="Arial" w:cs="Arial"/>
-          <w:color w:val="000000"/>
-          <w:sz w:val="22"/>
-          <w:szCs w:val="22"/>
-        </w:rPr>
-        <w:t>Videos</w:t>
-      </w:r>
-      <w:bookmarkEnd w:id="9"/>
     </w:p>
     <w:p>
       <w:r>
@@ -7158,7 +8922,7 @@
 </file>
 
 <file path=word/endnotes.xml><?xml version="1.0" encoding="utf-8"?>
-<w:endnotes xmlns:wpc="http://schemas.microsoft.com/office/word/2010/wordprocessingCanvas" xmlns:cx="http://schemas.microsoft.com/office/drawing/2014/chartex" xmlns:cx1="http://schemas.microsoft.com/office/drawing/2015/9/8/chartex" xmlns:cx2="http://schemas.microsoft.com/office/drawing/2015/10/21/chartex" xmlns:cx3="http://schemas.microsoft.com/office/drawing/2016/5/9/chartex" xmlns:cx4="http://schemas.microsoft.com/office/drawing/2016/5/10/chartex" xmlns:cx5="http://schemas.microsoft.com/office/drawing/2016/5/11/chartex" xmlns:cx6="http://schemas.microsoft.com/office/drawing/2016/5/12/chartex" xmlns:cx7="http://schemas.microsoft.com/office/drawing/2016/5/13/chartex" xmlns:cx8="http://schemas.microsoft.com/office/drawing/2016/5/14/chartex" xmlns:mc="http://schemas.openxmlformats.org/markup-compatibility/2006" xmlns:aink="http://schemas.microsoft.com/office/drawing/2016/ink" xmlns:am3d="http://schemas.microsoft.com/office/drawing/2017/model3d" xmlns:o="urn:schemas-microsoft-com:office:office" xmlns:r="http://schemas.openxmlformats.org/officeDocument/2006/relationships" xmlns:m="http://schemas.openxmlformats.org/officeDocument/2006/math" xmlns:v="urn:schemas-microsoft-com:vml" xmlns:wp14="http://schemas.microsoft.com/office/word/2010/wordprocessingDrawing" xmlns:wp="http://schemas.openxmlformats.org/drawingml/2006/wordprocessingDrawing" xmlns:w10="urn:schemas-microsoft-com:office:word" xmlns:w="http://schemas.openxmlformats.org/wordprocessingml/2006/main" xmlns:w14="http://schemas.microsoft.com/office/word/2010/wordml" xmlns:w15="http://schemas.microsoft.com/office/word/2012/wordml" xmlns:w16cid="http://schemas.microsoft.com/office/word/2016/wordml/cid" xmlns:w16se="http://schemas.microsoft.com/office/word/2015/wordml/symex" xmlns:wpg="http://schemas.microsoft.com/office/word/2010/wordprocessingGroup" xmlns:wpi="http://schemas.microsoft.com/office/word/2010/wordprocessingInk" xmlns:wne="http://schemas.microsoft.com/office/word/2006/wordml" xmlns:wps="http://schemas.microsoft.com/office/word/2010/wordprocessingShape" mc:Ignorable="w14 w15 w16se w16cid wp14">
+<w:endnotes xmlns:wpc="http://schemas.microsoft.com/office/word/2010/wordprocessingCanvas" xmlns:cx="http://schemas.microsoft.com/office/drawing/2014/chartex" xmlns:cx1="http://schemas.microsoft.com/office/drawing/2015/9/8/chartex" xmlns:cx2="http://schemas.microsoft.com/office/drawing/2015/10/21/chartex" xmlns:cx3="http://schemas.microsoft.com/office/drawing/2016/5/9/chartex" xmlns:cx4="http://schemas.microsoft.com/office/drawing/2016/5/10/chartex" xmlns:cx5="http://schemas.microsoft.com/office/drawing/2016/5/11/chartex" xmlns:cx6="http://schemas.microsoft.com/office/drawing/2016/5/12/chartex" xmlns:cx7="http://schemas.microsoft.com/office/drawing/2016/5/13/chartex" xmlns:cx8="http://schemas.microsoft.com/office/drawing/2016/5/14/chartex" xmlns:mc="http://schemas.openxmlformats.org/markup-compatibility/2006" xmlns:aink="http://schemas.microsoft.com/office/drawing/2016/ink" xmlns:am3d="http://schemas.microsoft.com/office/drawing/2017/model3d" xmlns:o="urn:schemas-microsoft-com:office:office" xmlns:r="http://schemas.openxmlformats.org/officeDocument/2006/relationships" xmlns:m="http://schemas.openxmlformats.org/officeDocument/2006/math" xmlns:v="urn:schemas-microsoft-com:vml" xmlns:wp14="http://schemas.microsoft.com/office/word/2010/wordprocessingDrawing" xmlns:wp="http://schemas.openxmlformats.org/drawingml/2006/wordprocessingDrawing" xmlns:w10="urn:schemas-microsoft-com:office:word" xmlns:w="http://schemas.openxmlformats.org/wordprocessingml/2006/main" xmlns:w14="http://schemas.microsoft.com/office/word/2010/wordml" xmlns:w15="http://schemas.microsoft.com/office/word/2012/wordml" xmlns:w16cex="http://schemas.microsoft.com/office/word/2018/wordml/cex" xmlns:w16cid="http://schemas.microsoft.com/office/word/2016/wordml/cid" xmlns:w16="http://schemas.microsoft.com/office/word/2018/wordml" xmlns:w16sdtdh="http://schemas.microsoft.com/office/word/2020/wordml/sdtdatahash" xmlns:w16se="http://schemas.microsoft.com/office/word/2015/wordml/symex" xmlns:wpg="http://schemas.microsoft.com/office/word/2010/wordprocessingGroup" xmlns:wpi="http://schemas.microsoft.com/office/word/2010/wordprocessingInk" xmlns:wne="http://schemas.microsoft.com/office/word/2006/wordml" xmlns:wps="http://schemas.microsoft.com/office/word/2010/wordprocessingShape" mc:Ignorable="w14 w15 w16se w16cid w16 w16cex w16sdtdh wp14">
   <w:endnote w:type="separator" w:id="-1">
     <w:p>
       <w:pPr>
@@ -7183,7 +8947,7 @@
 </file>
 
 <file path=word/footer1.xml><?xml version="1.0" encoding="utf-8"?>
-<w:ftr xmlns:wpc="http://schemas.microsoft.com/office/word/2010/wordprocessingCanvas" xmlns:cx="http://schemas.microsoft.com/office/drawing/2014/chartex" xmlns:cx1="http://schemas.microsoft.com/office/drawing/2015/9/8/chartex" xmlns:cx2="http://schemas.microsoft.com/office/drawing/2015/10/21/chartex" xmlns:cx3="http://schemas.microsoft.com/office/drawing/2016/5/9/chartex" xmlns:cx4="http://schemas.microsoft.com/office/drawing/2016/5/10/chartex" xmlns:cx5="http://schemas.microsoft.com/office/drawing/2016/5/11/chartex" xmlns:cx6="http://schemas.microsoft.com/office/drawing/2016/5/12/chartex" xmlns:cx7="http://schemas.microsoft.com/office/drawing/2016/5/13/chartex" xmlns:cx8="http://schemas.microsoft.com/office/drawing/2016/5/14/chartex" xmlns:mc="http://schemas.openxmlformats.org/markup-compatibility/2006" xmlns:aink="http://schemas.microsoft.com/office/drawing/2016/ink" xmlns:am3d="http://schemas.microsoft.com/office/drawing/2017/model3d" xmlns:o="urn:schemas-microsoft-com:office:office" xmlns:r="http://schemas.openxmlformats.org/officeDocument/2006/relationships" xmlns:m="http://schemas.openxmlformats.org/officeDocument/2006/math" xmlns:v="urn:schemas-microsoft-com:vml" xmlns:wp14="http://schemas.microsoft.com/office/word/2010/wordprocessingDrawing" xmlns:wp="http://schemas.openxmlformats.org/drawingml/2006/wordprocessingDrawing" xmlns:w10="urn:schemas-microsoft-com:office:word" xmlns:w="http://schemas.openxmlformats.org/wordprocessingml/2006/main" xmlns:w14="http://schemas.microsoft.com/office/word/2010/wordml" xmlns:w15="http://schemas.microsoft.com/office/word/2012/wordml" xmlns:w16cid="http://schemas.microsoft.com/office/word/2016/wordml/cid" xmlns:w16se="http://schemas.microsoft.com/office/word/2015/wordml/symex" xmlns:wpg="http://schemas.microsoft.com/office/word/2010/wordprocessingGroup" xmlns:wpi="http://schemas.microsoft.com/office/word/2010/wordprocessingInk" xmlns:wne="http://schemas.microsoft.com/office/word/2006/wordml" xmlns:wps="http://schemas.microsoft.com/office/word/2010/wordprocessingShape" mc:Ignorable="w14 w15 w16se w16cid wp14">
+<w:ftr xmlns:wpc="http://schemas.microsoft.com/office/word/2010/wordprocessingCanvas" xmlns:cx="http://schemas.microsoft.com/office/drawing/2014/chartex" xmlns:cx1="http://schemas.microsoft.com/office/drawing/2015/9/8/chartex" xmlns:cx2="http://schemas.microsoft.com/office/drawing/2015/10/21/chartex" xmlns:cx3="http://schemas.microsoft.com/office/drawing/2016/5/9/chartex" xmlns:cx4="http://schemas.microsoft.com/office/drawing/2016/5/10/chartex" xmlns:cx5="http://schemas.microsoft.com/office/drawing/2016/5/11/chartex" xmlns:cx6="http://schemas.microsoft.com/office/drawing/2016/5/12/chartex" xmlns:cx7="http://schemas.microsoft.com/office/drawing/2016/5/13/chartex" xmlns:cx8="http://schemas.microsoft.com/office/drawing/2016/5/14/chartex" xmlns:mc="http://schemas.openxmlformats.org/markup-compatibility/2006" xmlns:aink="http://schemas.microsoft.com/office/drawing/2016/ink" xmlns:am3d="http://schemas.microsoft.com/office/drawing/2017/model3d" xmlns:o="urn:schemas-microsoft-com:office:office" xmlns:r="http://schemas.openxmlformats.org/officeDocument/2006/relationships" xmlns:m="http://schemas.openxmlformats.org/officeDocument/2006/math" xmlns:v="urn:schemas-microsoft-com:vml" xmlns:wp14="http://schemas.microsoft.com/office/word/2010/wordprocessingDrawing" xmlns:wp="http://schemas.openxmlformats.org/drawingml/2006/wordprocessingDrawing" xmlns:w10="urn:schemas-microsoft-com:office:word" xmlns:w="http://schemas.openxmlformats.org/wordprocessingml/2006/main" xmlns:w14="http://schemas.microsoft.com/office/word/2010/wordml" xmlns:w15="http://schemas.microsoft.com/office/word/2012/wordml" xmlns:w16cex="http://schemas.microsoft.com/office/word/2018/wordml/cex" xmlns:w16cid="http://schemas.microsoft.com/office/word/2016/wordml/cid" xmlns:w16="http://schemas.microsoft.com/office/word/2018/wordml" xmlns:w16sdtdh="http://schemas.microsoft.com/office/word/2020/wordml/sdtdatahash" xmlns:w16se="http://schemas.microsoft.com/office/word/2015/wordml/symex" xmlns:wpg="http://schemas.microsoft.com/office/word/2010/wordprocessingGroup" xmlns:wpi="http://schemas.microsoft.com/office/word/2010/wordprocessingInk" xmlns:wne="http://schemas.microsoft.com/office/word/2006/wordml" xmlns:wps="http://schemas.microsoft.com/office/word/2010/wordprocessingShape" mc:Ignorable="w14 w15 w16se w16cid w16 w16cex w16sdtdh wp14">
   <w:p>
     <w:pPr>
       <w:pBdr>
@@ -7199,7 +8963,7 @@
 </file>
 
 <file path=word/footnotes.xml><?xml version="1.0" encoding="utf-8"?>
-<w:footnotes xmlns:wpc="http://schemas.microsoft.com/office/word/2010/wordprocessingCanvas" xmlns:cx="http://schemas.microsoft.com/office/drawing/2014/chartex" xmlns:cx1="http://schemas.microsoft.com/office/drawing/2015/9/8/chartex" xmlns:cx2="http://schemas.microsoft.com/office/drawing/2015/10/21/chartex" xmlns:cx3="http://schemas.microsoft.com/office/drawing/2016/5/9/chartex" xmlns:cx4="http://schemas.microsoft.com/office/drawing/2016/5/10/chartex" xmlns:cx5="http://schemas.microsoft.com/office/drawing/2016/5/11/chartex" xmlns:cx6="http://schemas.microsoft.com/office/drawing/2016/5/12/chartex" xmlns:cx7="http://schemas.microsoft.com/office/drawing/2016/5/13/chartex" xmlns:cx8="http://schemas.microsoft.com/office/drawing/2016/5/14/chartex" xmlns:mc="http://schemas.openxmlformats.org/markup-compatibility/2006" xmlns:aink="http://schemas.microsoft.com/office/drawing/2016/ink" xmlns:am3d="http://schemas.microsoft.com/office/drawing/2017/model3d" xmlns:o="urn:schemas-microsoft-com:office:office" xmlns:r="http://schemas.openxmlformats.org/officeDocument/2006/relationships" xmlns:m="http://schemas.openxmlformats.org/officeDocument/2006/math" xmlns:v="urn:schemas-microsoft-com:vml" xmlns:wp14="http://schemas.microsoft.com/office/word/2010/wordprocessingDrawing" xmlns:wp="http://schemas.openxmlformats.org/drawingml/2006/wordprocessingDrawing" xmlns:w10="urn:schemas-microsoft-com:office:word" xmlns:w="http://schemas.openxmlformats.org/wordprocessingml/2006/main" xmlns:w14="http://schemas.microsoft.com/office/word/2010/wordml" xmlns:w15="http://schemas.microsoft.com/office/word/2012/wordml" xmlns:w16cid="http://schemas.microsoft.com/office/word/2016/wordml/cid" xmlns:w16se="http://schemas.microsoft.com/office/word/2015/wordml/symex" xmlns:wpg="http://schemas.microsoft.com/office/word/2010/wordprocessingGroup" xmlns:wpi="http://schemas.microsoft.com/office/word/2010/wordprocessingInk" xmlns:wne="http://schemas.microsoft.com/office/word/2006/wordml" xmlns:wps="http://schemas.microsoft.com/office/word/2010/wordprocessingShape" mc:Ignorable="w14 w15 w16se w16cid wp14">
+<w:footnotes xmlns:wpc="http://schemas.microsoft.com/office/word/2010/wordprocessingCanvas" xmlns:cx="http://schemas.microsoft.com/office/drawing/2014/chartex" xmlns:cx1="http://schemas.microsoft.com/office/drawing/2015/9/8/chartex" xmlns:cx2="http://schemas.microsoft.com/office/drawing/2015/10/21/chartex" xmlns:cx3="http://schemas.microsoft.com/office/drawing/2016/5/9/chartex" xmlns:cx4="http://schemas.microsoft.com/office/drawing/2016/5/10/chartex" xmlns:cx5="http://schemas.microsoft.com/office/drawing/2016/5/11/chartex" xmlns:cx6="http://schemas.microsoft.com/office/drawing/2016/5/12/chartex" xmlns:cx7="http://schemas.microsoft.com/office/drawing/2016/5/13/chartex" xmlns:cx8="http://schemas.microsoft.com/office/drawing/2016/5/14/chartex" xmlns:mc="http://schemas.openxmlformats.org/markup-compatibility/2006" xmlns:aink="http://schemas.microsoft.com/office/drawing/2016/ink" xmlns:am3d="http://schemas.microsoft.com/office/drawing/2017/model3d" xmlns:o="urn:schemas-microsoft-com:office:office" xmlns:r="http://schemas.openxmlformats.org/officeDocument/2006/relationships" xmlns:m="http://schemas.openxmlformats.org/officeDocument/2006/math" xmlns:v="urn:schemas-microsoft-com:vml" xmlns:wp14="http://schemas.microsoft.com/office/word/2010/wordprocessingDrawing" xmlns:wp="http://schemas.openxmlformats.org/drawingml/2006/wordprocessingDrawing" xmlns:w10="urn:schemas-microsoft-com:office:word" xmlns:w="http://schemas.openxmlformats.org/wordprocessingml/2006/main" xmlns:w14="http://schemas.microsoft.com/office/word/2010/wordml" xmlns:w15="http://schemas.microsoft.com/office/word/2012/wordml" xmlns:w16cex="http://schemas.microsoft.com/office/word/2018/wordml/cex" xmlns:w16cid="http://schemas.microsoft.com/office/word/2016/wordml/cid" xmlns:w16="http://schemas.microsoft.com/office/word/2018/wordml" xmlns:w16sdtdh="http://schemas.microsoft.com/office/word/2020/wordml/sdtdatahash" xmlns:w16se="http://schemas.microsoft.com/office/word/2015/wordml/symex" xmlns:wpg="http://schemas.microsoft.com/office/word/2010/wordprocessingGroup" xmlns:wpi="http://schemas.microsoft.com/office/word/2010/wordprocessingInk" xmlns:wne="http://schemas.microsoft.com/office/word/2006/wordml" xmlns:wps="http://schemas.microsoft.com/office/word/2010/wordprocessingShape" mc:Ignorable="w14 w15 w16se w16cid w16 w16cex w16sdtdh wp14">
   <w:footnote w:type="separator" w:id="-1">
     <w:p>
       <w:pPr>
@@ -7224,7 +8988,7 @@
 </file>
 
 <file path=word/numbering.xml><?xml version="1.0" encoding="utf-8"?>
-<w:numbering xmlns:wpc="http://schemas.microsoft.com/office/word/2010/wordprocessingCanvas" xmlns:cx="http://schemas.microsoft.com/office/drawing/2014/chartex" xmlns:cx1="http://schemas.microsoft.com/office/drawing/2015/9/8/chartex" xmlns:cx2="http://schemas.microsoft.com/office/drawing/2015/10/21/chartex" xmlns:cx3="http://schemas.microsoft.com/office/drawing/2016/5/9/chartex" xmlns:cx4="http://schemas.microsoft.com/office/drawing/2016/5/10/chartex" xmlns:cx5="http://schemas.microsoft.com/office/drawing/2016/5/11/chartex" xmlns:cx6="http://schemas.microsoft.com/office/drawing/2016/5/12/chartex" xmlns:cx7="http://schemas.microsoft.com/office/drawing/2016/5/13/chartex" xmlns:cx8="http://schemas.microsoft.com/office/drawing/2016/5/14/chartex" xmlns:mc="http://schemas.openxmlformats.org/markup-compatibility/2006" xmlns:aink="http://schemas.microsoft.com/office/drawing/2016/ink" xmlns:am3d="http://schemas.microsoft.com/office/drawing/2017/model3d" xmlns:o="urn:schemas-microsoft-com:office:office" xmlns:r="http://schemas.openxmlformats.org/officeDocument/2006/relationships" xmlns:m="http://schemas.openxmlformats.org/officeDocument/2006/math" xmlns:v="urn:schemas-microsoft-com:vml" xmlns:wp14="http://schemas.microsoft.com/office/word/2010/wordprocessingDrawing" xmlns:wp="http://schemas.openxmlformats.org/drawingml/2006/wordprocessingDrawing" xmlns:w10="urn:schemas-microsoft-com:office:word" xmlns:w="http://schemas.openxmlformats.org/wordprocessingml/2006/main" xmlns:w14="http://schemas.microsoft.com/office/word/2010/wordml" xmlns:w15="http://schemas.microsoft.com/office/word/2012/wordml" xmlns:w16cid="http://schemas.microsoft.com/office/word/2016/wordml/cid" xmlns:w16se="http://schemas.microsoft.com/office/word/2015/wordml/symex" xmlns:wpg="http://schemas.microsoft.com/office/word/2010/wordprocessingGroup" xmlns:wpi="http://schemas.microsoft.com/office/word/2010/wordprocessingInk" xmlns:wne="http://schemas.microsoft.com/office/word/2006/wordml" xmlns:wps="http://schemas.microsoft.com/office/word/2010/wordprocessingShape" mc:Ignorable="w14 w15 w16se w16cid wp14">
+<w:numbering xmlns:wpc="http://schemas.microsoft.com/office/word/2010/wordprocessingCanvas" xmlns:cx="http://schemas.microsoft.com/office/drawing/2014/chartex" xmlns:cx1="http://schemas.microsoft.com/office/drawing/2015/9/8/chartex" xmlns:cx2="http://schemas.microsoft.com/office/drawing/2015/10/21/chartex" xmlns:cx3="http://schemas.microsoft.com/office/drawing/2016/5/9/chartex" xmlns:cx4="http://schemas.microsoft.com/office/drawing/2016/5/10/chartex" xmlns:cx5="http://schemas.microsoft.com/office/drawing/2016/5/11/chartex" xmlns:cx6="http://schemas.microsoft.com/office/drawing/2016/5/12/chartex" xmlns:cx7="http://schemas.microsoft.com/office/drawing/2016/5/13/chartex" xmlns:cx8="http://schemas.microsoft.com/office/drawing/2016/5/14/chartex" xmlns:mc="http://schemas.openxmlformats.org/markup-compatibility/2006" xmlns:aink="http://schemas.microsoft.com/office/drawing/2016/ink" xmlns:am3d="http://schemas.microsoft.com/office/drawing/2017/model3d" xmlns:o="urn:schemas-microsoft-com:office:office" xmlns:r="http://schemas.openxmlformats.org/officeDocument/2006/relationships" xmlns:m="http://schemas.openxmlformats.org/officeDocument/2006/math" xmlns:v="urn:schemas-microsoft-com:vml" xmlns:wp14="http://schemas.microsoft.com/office/word/2010/wordprocessingDrawing" xmlns:wp="http://schemas.openxmlformats.org/drawingml/2006/wordprocessingDrawing" xmlns:w10="urn:schemas-microsoft-com:office:word" xmlns:w="http://schemas.openxmlformats.org/wordprocessingml/2006/main" xmlns:w14="http://schemas.microsoft.com/office/word/2010/wordml" xmlns:w15="http://schemas.microsoft.com/office/word/2012/wordml" xmlns:w16cex="http://schemas.microsoft.com/office/word/2018/wordml/cex" xmlns:w16cid="http://schemas.microsoft.com/office/word/2016/wordml/cid" xmlns:w16="http://schemas.microsoft.com/office/word/2018/wordml" xmlns:w16sdtdh="http://schemas.microsoft.com/office/word/2020/wordml/sdtdatahash" xmlns:w16se="http://schemas.microsoft.com/office/word/2015/wordml/symex" xmlns:wpg="http://schemas.microsoft.com/office/word/2010/wordprocessingGroup" xmlns:wpi="http://schemas.microsoft.com/office/word/2010/wordprocessingInk" xmlns:wne="http://schemas.microsoft.com/office/word/2006/wordml" xmlns:wps="http://schemas.microsoft.com/office/word/2010/wordprocessingShape" mc:Ignorable="w14 w15 w16se w16cid w16 w16cex w16sdtdh wp14">
   <w:abstractNum w:abstractNumId="0" w15:restartNumberingAfterBreak="0">
     <w:nsid w:val="1F7B5E68"/>
     <w:multiLevelType w:val="multilevel"/>
@@ -7577,7 +9341,7 @@
 </file>
 
 <file path=word/styles.xml><?xml version="1.0" encoding="utf-8"?>
-<w:styles xmlns:mc="http://schemas.openxmlformats.org/markup-compatibility/2006" xmlns:r="http://schemas.openxmlformats.org/officeDocument/2006/relationships" xmlns:w="http://schemas.openxmlformats.org/wordprocessingml/2006/main" xmlns:w14="http://schemas.microsoft.com/office/word/2010/wordml" xmlns:w15="http://schemas.microsoft.com/office/word/2012/wordml" xmlns:w16cid="http://schemas.microsoft.com/office/word/2016/wordml/cid" xmlns:w16se="http://schemas.microsoft.com/office/word/2015/wordml/symex" mc:Ignorable="w14 w15 w16se w16cid">
+<w:styles xmlns:mc="http://schemas.openxmlformats.org/markup-compatibility/2006" xmlns:r="http://schemas.openxmlformats.org/officeDocument/2006/relationships" xmlns:w="http://schemas.openxmlformats.org/wordprocessingml/2006/main" xmlns:w14="http://schemas.microsoft.com/office/word/2010/wordml" xmlns:w15="http://schemas.microsoft.com/office/word/2012/wordml" xmlns:w16cex="http://schemas.microsoft.com/office/word/2018/wordml/cex" xmlns:w16cid="http://schemas.microsoft.com/office/word/2016/wordml/cid" xmlns:w16="http://schemas.microsoft.com/office/word/2018/wordml" xmlns:w16sdtdh="http://schemas.microsoft.com/office/word/2020/wordml/sdtdatahash" xmlns:w16se="http://schemas.microsoft.com/office/word/2015/wordml/symex" mc:Ignorable="w14 w15 w16se w16cid w16 w16cex w16sdtdh">
   <w:docDefaults>
     <w:rPrDefault>
       <w:rPr>
@@ -7593,7 +9357,7 @@
       </w:pPr>
     </w:pPrDefault>
   </w:docDefaults>
-  <w:latentStyles w:defLockedState="0" w:defUIPriority="99" w:defSemiHidden="0" w:defUnhideWhenUsed="0" w:defQFormat="0" w:count="375">
+  <w:latentStyles w:defLockedState="0" w:defUIPriority="99" w:defSemiHidden="0" w:defUnhideWhenUsed="0" w:defQFormat="0" w:count="376">
     <w:lsdException w:name="Normal" w:uiPriority="0" w:qFormat="1"/>
     <w:lsdException w:name="heading 1" w:uiPriority="9" w:qFormat="1"/>
     <w:lsdException w:name="heading 2" w:semiHidden="1" w:uiPriority="9" w:unhideWhenUsed="1" w:qFormat="1"/>
@@ -7699,7 +9463,6 @@
     <w:lsdException w:name="HTML Sample" w:semiHidden="1" w:unhideWhenUsed="1"/>
     <w:lsdException w:name="HTML Typewriter" w:semiHidden="1" w:unhideWhenUsed="1"/>
     <w:lsdException w:name="HTML Variable" w:semiHidden="1" w:unhideWhenUsed="1"/>
-    <w:lsdException w:name="Normal Table" w:semiHidden="1" w:unhideWhenUsed="1"/>
     <w:lsdException w:name="annotation subject" w:semiHidden="1" w:unhideWhenUsed="1"/>
     <w:lsdException w:name="No List" w:semiHidden="1" w:unhideWhenUsed="1"/>
     <w:lsdException w:name="Outline List 1" w:semiHidden="1" w:unhideWhenUsed="1"/>
@@ -7746,10 +9509,8 @@
     <w:lsdException w:name="Table Subtle 2" w:semiHidden="1" w:unhideWhenUsed="1"/>
     <w:lsdException w:name="Table Web 1" w:semiHidden="1" w:unhideWhenUsed="1"/>
     <w:lsdException w:name="Table Web 2" w:semiHidden="1" w:unhideWhenUsed="1"/>
-    <w:lsdException w:name="Table Web 3" w:semiHidden="1" w:unhideWhenUsed="1"/>
     <w:lsdException w:name="Balloon Text" w:semiHidden="1" w:unhideWhenUsed="1"/>
     <w:lsdException w:name="Table Grid" w:uiPriority="39"/>
-    <w:lsdException w:name="Table Theme" w:semiHidden="1" w:unhideWhenUsed="1"/>
     <w:lsdException w:name="Placeholder Text" w:semiHidden="1"/>
     <w:lsdException w:name="No Spacing" w:uiPriority="1" w:qFormat="1"/>
     <w:lsdException w:name="Light Shading" w:uiPriority="60"/>
@@ -7969,6 +9730,7 @@
     <w:lsdException w:name="Smart Hyperlink" w:semiHidden="1" w:unhideWhenUsed="1"/>
     <w:lsdException w:name="Hashtag" w:semiHidden="1" w:unhideWhenUsed="1"/>
     <w:lsdException w:name="Unresolved Mention" w:semiHidden="1" w:unhideWhenUsed="1"/>
+    <w:lsdException w:name="Smart Link" w:semiHidden="1" w:unhideWhenUsed="1"/>
   </w:latentStyles>
   <w:style w:type="paragraph" w:default="1" w:styleId="Normal">
     <w:name w:val="Normal"/>

</xml_diff>